<commit_message>
Update Project Proposal Draft 1
</commit_message>
<xml_diff>
--- a/Capstone Project Proposal Agarwal Harris.docx
+++ b/Capstone Project Proposal Agarwal Harris.docx
@@ -105,6 +105,18 @@
             <w:pPr>
               <w:widowControl w:val="0"/>
               <w:spacing w:line="240" w:lineRule="auto"/>
+            </w:pPr>
+            <w:r>
+              <w:t xml:space="preserve"> </w:t>
+            </w:r>
+            <w:r>
+              <w:t>TBD:</w:t>
+            </w:r>
+          </w:p>
+          <w:p>
+            <w:pPr>
+              <w:widowControl w:val="0"/>
+              <w:spacing w:line="240" w:lineRule="auto"/>
               <w:rPr>
                 <w:rFonts w:ascii="Segoe UI" w:eastAsia="Times New Roman" w:hAnsi="Segoe UI" w:cs="Segoe UI"/>
                 <w:color w:val="3A3A3A"/>
@@ -113,9 +125,6 @@
                 <w:lang w:val="en-US"/>
               </w:rPr>
             </w:pPr>
-            <w:r>
-              <w:t xml:space="preserve"> </w:t>
-            </w:r>
             <w:proofErr w:type="spellStart"/>
             <w:r>
               <w:rPr>
@@ -264,7 +273,15 @@
         <w:t>1.2.</w:t>
       </w:r>
       <w:r>
-        <w:t xml:space="preserve"> Students names, background and target industry if any</w:t>
+        <w:t xml:space="preserve"> Students names, </w:t>
+      </w:r>
+      <w:proofErr w:type="gramStart"/>
+      <w:r>
+        <w:t>background</w:t>
+      </w:r>
+      <w:proofErr w:type="gramEnd"/>
+      <w:r>
+        <w:t xml:space="preserve"> and target industry if any</w:t>
       </w:r>
     </w:p>
     <w:tbl>
@@ -850,8 +867,6 @@
       <w:r>
         <w:br w:type="page"/>
       </w:r>
-    </w:p>
-    <w:p>
       <w:r>
         <w:rPr>
           <w:b/>
@@ -1087,7 +1102,27 @@
               <w:t>- business outcomes</w:t>
             </w:r>
             <w:r>
-              <w:t xml:space="preserve">: How can this application better Hospital business vs. How can it better patient? </w:t>
+              <w:t>: How can this application better Hospital business</w:t>
+            </w:r>
+            <w:r>
+              <w:t xml:space="preserve">? Better the </w:t>
+            </w:r>
+            <w:proofErr w:type="gramStart"/>
+            <w:r>
+              <w:t>Patient?</w:t>
+            </w:r>
+            <w:r>
+              <w:t>:</w:t>
+            </w:r>
+            <w:proofErr w:type="gramEnd"/>
+            <w:r>
+              <w:t xml:space="preserve"> </w:t>
+            </w:r>
+            <w:r>
+              <w:t xml:space="preserve">         - </w:t>
+            </w:r>
+            <w:r>
+              <w:t>incentivize hospitals to provide high-quality healthcare by financially penalizing hospitals with higher readmission rates.</w:t>
             </w:r>
           </w:p>
         </w:tc>
@@ -1245,7 +1280,10 @@
               <w:spacing w:line="240" w:lineRule="auto"/>
             </w:pPr>
             <w:r>
-              <w:t>Readmission(?)</w:t>
+              <w:t>Readmission</w:t>
+            </w:r>
+            <w:r>
+              <w:t xml:space="preserve"> (&lt;30 days)</w:t>
             </w:r>
           </w:p>
         </w:tc>
@@ -1410,7 +1448,6 @@
               <w:rPr>
                 <w:sz w:val="20"/>
                 <w:szCs w:val="20"/>
-                <w:highlight w:val="yellow"/>
               </w:rPr>
               <w:t>, HbA1c test result</w:t>
             </w:r>
@@ -1509,11 +1546,14 @@
             <w:pPr>
               <w:widowControl w:val="0"/>
               <w:spacing w:line="240" w:lineRule="auto"/>
-            </w:pPr>
-            <w:r>
               <w:rPr>
                 <w:rFonts w:ascii="Arial Unicode MS" w:eastAsia="Arial Unicode MS" w:hAnsi="Arial Unicode MS" w:cs="Arial Unicode MS"/>
               </w:rPr>
+            </w:pPr>
+            <w:r>
+              <w:rPr>
+                <w:rFonts w:ascii="Arial Unicode MS" w:eastAsia="Arial Unicode MS" w:hAnsi="Arial Unicode MS" w:cs="Arial Unicode MS"/>
+              </w:rPr>
               <w:t xml:space="preserve">- explore and clean data </w:t>
             </w:r>
           </w:p>
@@ -1522,11 +1562,29 @@
               <w:widowControl w:val="0"/>
               <w:spacing w:line="240" w:lineRule="auto"/>
             </w:pPr>
+            <w:r>
+              <w:rPr>
+                <w:rFonts w:ascii="Arial Unicode MS" w:eastAsia="Arial Unicode MS" w:hAnsi="Arial Unicode MS" w:cs="Arial Unicode MS"/>
+              </w:rPr>
+              <w:t xml:space="preserve">- compute missingness, </w:t>
+            </w:r>
+            <w:r>
+              <w:rPr>
+                <w:rFonts w:ascii="Arial Unicode MS" w:eastAsia="Arial Unicode MS" w:hAnsi="Arial Unicode MS" w:cs="Arial Unicode MS"/>
+              </w:rPr>
+              <w:t xml:space="preserve">determine which entries are relevant to model. </w:t>
+            </w:r>
           </w:p>
           <w:p>
             <w:pPr>
               <w:widowControl w:val="0"/>
               <w:spacing w:line="240" w:lineRule="auto"/>
+            </w:pPr>
+          </w:p>
+          <w:p>
+            <w:pPr>
+              <w:widowControl w:val="0"/>
+              <w:spacing w:line="240" w:lineRule="auto"/>
               <w:rPr>
                 <w:b/>
               </w:rPr>
@@ -1547,7 +1605,10 @@
               <w:t xml:space="preserve">- hospital readmission </w:t>
             </w:r>
             <w:r>
-              <w:t xml:space="preserve">of patient (?) </w:t>
+              <w:t>of patient (</w:t>
+            </w:r>
+            <w:r>
+              <w:t>&lt;30 days)</w:t>
             </w:r>
           </w:p>
           <w:p>
@@ -1586,7 +1647,13 @@
               <w:spacing w:line="240" w:lineRule="auto"/>
             </w:pPr>
             <w:r>
-              <w:t xml:space="preserve">- Logistic regression model development </w:t>
+              <w:t xml:space="preserve">- </w:t>
+            </w:r>
+            <w:r>
+              <w:t>Predictive</w:t>
+            </w:r>
+            <w:r>
+              <w:t xml:space="preserve"> model development </w:t>
             </w:r>
           </w:p>
           <w:p>
@@ -1594,6 +1661,9 @@
               <w:widowControl w:val="0"/>
               <w:spacing w:line="240" w:lineRule="auto"/>
             </w:pPr>
+            <w:r>
+              <w:t xml:space="preserve">- Feature engineering </w:t>
+            </w:r>
           </w:p>
           <w:p>
             <w:pPr>
@@ -1605,6 +1675,12 @@
             <w:pPr>
               <w:widowControl w:val="0"/>
               <w:spacing w:line="240" w:lineRule="auto"/>
+            </w:pPr>
+          </w:p>
+          <w:p>
+            <w:pPr>
+              <w:widowControl w:val="0"/>
+              <w:spacing w:line="240" w:lineRule="auto"/>
               <w:rPr>
                 <w:b/>
               </w:rPr>
@@ -1625,7 +1701,19 @@
               <w:rPr>
                 <w:rFonts w:ascii="Arial Unicode MS" w:eastAsia="Arial Unicode MS" w:hAnsi="Arial Unicode MS" w:cs="Arial Unicode MS"/>
               </w:rPr>
-              <w:t xml:space="preserve">- Exploratory data analysis: </w:t>
+              <w:t>- Exploratory data analysis</w:t>
+            </w:r>
+            <w:r>
+              <w:rPr>
+                <w:rFonts w:ascii="Arial Unicode MS" w:eastAsia="Arial Unicode MS" w:hAnsi="Arial Unicode MS" w:cs="Arial Unicode MS"/>
+              </w:rPr>
+              <w:t xml:space="preserve">: </w:t>
+            </w:r>
+            <w:r>
+              <w:rPr>
+                <w:rFonts w:ascii="Arial Unicode MS" w:eastAsia="Arial Unicode MS" w:hAnsi="Arial Unicode MS" w:cs="Arial Unicode MS"/>
+              </w:rPr>
+              <w:t>insights to see which features will determine best fit</w:t>
             </w:r>
           </w:p>
           <w:p>
@@ -1637,7 +1725,18 @@
               <w:t xml:space="preserve">- Prediction model: </w:t>
             </w:r>
             <w:r>
-              <w:t>(TBD)</w:t>
+              <w:t xml:space="preserve">XG </w:t>
+            </w:r>
+            <w:proofErr w:type="gramStart"/>
+            <w:r>
+              <w:t>Boost</w:t>
+            </w:r>
+            <w:r>
+              <w:t xml:space="preserve"> ,</w:t>
+            </w:r>
+            <w:proofErr w:type="gramEnd"/>
+            <w:r>
+              <w:t xml:space="preserve"> Logistic Regression, Random Forrest</w:t>
             </w:r>
           </w:p>
         </w:tc>
@@ -1681,7 +1780,15 @@
         <w:t>Kick-off meeting</w:t>
       </w:r>
       <w:r>
-        <w:t>: schedule a 30 minute meeting before project declaration in order to approve the project proposal.</w:t>
+        <w:t xml:space="preserve">: schedule a </w:t>
+      </w:r>
+      <w:proofErr w:type="gramStart"/>
+      <w:r>
+        <w:t>30 minute</w:t>
+      </w:r>
+      <w:proofErr w:type="gramEnd"/>
+      <w:r>
+        <w:t xml:space="preserve"> meeting before project declaration in order to approve the project proposal.</w:t>
       </w:r>
     </w:p>
     <w:p>
@@ -1709,7 +1816,15 @@
         <w:t>Milestone 2</w:t>
       </w:r>
       <w:r>
-        <w:t>: schedule 30 minutes to go over the final results and proposed presentation before the final presentation in front of the whole team.</w:t>
+        <w:t xml:space="preserve">: schedule 30 minutes to go over the </w:t>
+      </w:r>
+      <w:proofErr w:type="gramStart"/>
+      <w:r>
+        <w:t>final results</w:t>
+      </w:r>
+      <w:proofErr w:type="gramEnd"/>
+      <w:r>
+        <w:t xml:space="preserve"> and proposed presentation before the final presentation in front of the whole team.</w:t>
       </w:r>
     </w:p>
     <w:p/>
@@ -2019,13 +2134,23 @@
                                   <w:szCs w:val="14"/>
                                 </w:rPr>
                               </w:pPr>
+                              <w:proofErr w:type="gramStart"/>
                               <w:r>
                                 <w:rPr>
                                   <w:color w:val="000000"/>
                                   <w:sz w:val="12"/>
                                   <w:szCs w:val="14"/>
                                 </w:rPr>
-                                <w:t>Final results Preparation for presentation</w:t>
+                                <w:t>Final results</w:t>
+                              </w:r>
+                              <w:proofErr w:type="gramEnd"/>
+                              <w:r>
+                                <w:rPr>
+                                  <w:color w:val="000000"/>
+                                  <w:sz w:val="12"/>
+                                  <w:szCs w:val="14"/>
+                                </w:rPr>
+                                <w:t xml:space="preserve"> Preparation for presentation</w:t>
                               </w:r>
                             </w:p>
                           </w:txbxContent>
@@ -2502,13 +2627,23 @@
                             <w:szCs w:val="14"/>
                           </w:rPr>
                         </w:pPr>
+                        <w:proofErr w:type="gramStart"/>
                         <w:r>
                           <w:rPr>
                             <w:color w:val="000000"/>
                             <w:sz w:val="12"/>
                             <w:szCs w:val="14"/>
                           </w:rPr>
-                          <w:t>Final results Preparation for presentation</w:t>
+                          <w:t>Final results</w:t>
+                        </w:r>
+                        <w:proofErr w:type="gramEnd"/>
+                        <w:r>
+                          <w:rPr>
+                            <w:color w:val="000000"/>
+                            <w:sz w:val="12"/>
+                            <w:szCs w:val="14"/>
+                          </w:rPr>
+                          <w:t xml:space="preserve"> Preparation for presentation</w:t>
                         </w:r>
                       </w:p>
                     </w:txbxContent>
@@ -4249,8 +4384,17 @@
               <w:rPr>
                 <w:sz w:val="20"/>
                 <w:szCs w:val="20"/>
-              </w:rPr>
-            </w:pPr>
+                <w:highlight w:val="yellow"/>
+              </w:rPr>
+            </w:pPr>
+            <w:r>
+              <w:rPr>
+                <w:sz w:val="20"/>
+                <w:szCs w:val="20"/>
+                <w:highlight w:val="yellow"/>
+              </w:rPr>
+              <w:t xml:space="preserve">     </w:t>
+            </w:r>
           </w:p>
         </w:tc>
         <w:tc>
@@ -7693,23 +7837,31 @@
               <w:bottom w:val="single" w:sz="6" w:space="0" w:color="D9D9D9"/>
               <w:right w:val="single" w:sz="6" w:space="0" w:color="D9D9D9"/>
             </w:tcBorders>
-            <w:shd w:val="clear" w:color="auto" w:fill="auto"/>
-            <w:tcMar>
-              <w:top w:w="40" w:type="dxa"/>
-              <w:left w:w="40" w:type="dxa"/>
-              <w:bottom w:w="40" w:type="dxa"/>
-              <w:right w:w="40" w:type="dxa"/>
-            </w:tcMar>
-            <w:vAlign w:val="bottom"/>
-          </w:tcPr>
-          <w:p>
-            <w:pPr>
-              <w:widowControl w:val="0"/>
-              <w:rPr>
-                <w:sz w:val="20"/>
-                <w:szCs w:val="20"/>
-              </w:rPr>
-            </w:pPr>
+            <w:shd w:val="clear" w:color="auto" w:fill="FF0000"/>
+            <w:tcMar>
+              <w:top w:w="40" w:type="dxa"/>
+              <w:left w:w="40" w:type="dxa"/>
+              <w:bottom w:w="40" w:type="dxa"/>
+              <w:right w:w="40" w:type="dxa"/>
+            </w:tcMar>
+            <w:vAlign w:val="bottom"/>
+          </w:tcPr>
+          <w:p>
+            <w:pPr>
+              <w:widowControl w:val="0"/>
+              <w:jc w:val="center"/>
+              <w:rPr>
+                <w:sz w:val="20"/>
+                <w:szCs w:val="20"/>
+              </w:rPr>
+            </w:pPr>
+            <w:r>
+              <w:rPr>
+                <w:sz w:val="20"/>
+                <w:szCs w:val="20"/>
+              </w:rPr>
+              <w:t>?</w:t>
+            </w:r>
           </w:p>
         </w:tc>
         <w:tc>

</xml_diff>

<commit_message>
Add Brian's Recommended Updates
</commit_message>
<xml_diff>
--- a/Capstone Project Proposal Agarwal Harris.docx
+++ b/Capstone Project Proposal Agarwal Harris.docx
@@ -113,9 +113,6 @@
                 <w:lang w:val="en-US"/>
               </w:rPr>
             </w:pPr>
-            <w:r>
-              <w:t xml:space="preserve"> </w:t>
-            </w:r>
             <w:proofErr w:type="spellStart"/>
             <w:r>
               <w:rPr>
@@ -216,38 +213,6 @@
                 <w:lang w:val="en-US"/>
               </w:rPr>
             </w:pPr>
-            <w:proofErr w:type="spellStart"/>
-            <w:r>
-              <w:rPr>
-                <w:rFonts w:ascii="Segoe UI" w:eastAsia="Times New Roman" w:hAnsi="Segoe UI" w:cs="Segoe UI"/>
-                <w:color w:val="3A3A3A"/>
-                <w:sz w:val="29"/>
-                <w:szCs w:val="29"/>
-                <w:lang w:val="en-US"/>
-              </w:rPr>
-              <w:t>Dia</w:t>
-            </w:r>
-            <w:proofErr w:type="spellEnd"/>
-            <w:r>
-              <w:rPr>
-                <w:rFonts w:ascii="Segoe UI" w:eastAsia="Times New Roman" w:hAnsi="Segoe UI" w:cs="Segoe UI"/>
-                <w:color w:val="3A3A3A"/>
-                <w:sz w:val="29"/>
-                <w:szCs w:val="29"/>
-                <w:lang w:val="en-US"/>
-              </w:rPr>
-              <w:t>-Data</w:t>
-            </w:r>
-            <w:r>
-              <w:rPr>
-                <w:rFonts w:ascii="Segoe UI" w:eastAsia="Times New Roman" w:hAnsi="Segoe UI" w:cs="Segoe UI"/>
-                <w:color w:val="3A3A3A"/>
-                <w:sz w:val="29"/>
-                <w:szCs w:val="29"/>
-                <w:lang w:val="en-US"/>
-              </w:rPr>
-              <w:t xml:space="preserve"> Care</w:t>
-            </w:r>
           </w:p>
         </w:tc>
       </w:tr>
@@ -287,7 +252,7 @@
       </w:tblGrid>
       <w:tr>
         <w:trPr>
-          <w:trHeight w:val="3600"/>
+          <w:trHeight w:val="1338"/>
         </w:trPr>
         <w:tc>
           <w:tcPr>
@@ -308,8 +273,21 @@
             <w:r>
               <w:t xml:space="preserve">A: </w:t>
             </w:r>
-            <w:r>
-              <w:t>Shalabh Agarwala: background in chemistry,</w:t>
+            <w:proofErr w:type="spellStart"/>
+            <w:r>
+              <w:t>Shalabh</w:t>
+            </w:r>
+            <w:proofErr w:type="spellEnd"/>
+            <w:r>
+              <w:t xml:space="preserve"> </w:t>
+            </w:r>
+            <w:proofErr w:type="spellStart"/>
+            <w:r>
+              <w:t>Agarwala</w:t>
+            </w:r>
+            <w:proofErr w:type="spellEnd"/>
+            <w:r>
+              <w:t>: background in chemistry,</w:t>
             </w:r>
             <w:r>
               <w:t xml:space="preserve"> worked as an analytical chemist for 3 years.</w:t>
@@ -341,25 +319,6 @@
             <w:r>
               <w:t xml:space="preserve"> </w:t>
             </w:r>
-          </w:p>
-          <w:p>
-            <w:pPr>
-              <w:shd w:val="clear" w:color="auto" w:fill="FFFFFF"/>
-              <w:spacing w:line="240" w:lineRule="auto"/>
-              <w:rPr>
-                <w:rFonts w:ascii="Segoe UI" w:eastAsia="Times New Roman" w:hAnsi="Segoe UI" w:cs="Segoe UI"/>
-                <w:color w:val="3A3A3A"/>
-                <w:sz w:val="29"/>
-                <w:szCs w:val="29"/>
-                <w:lang w:val="en-US"/>
-              </w:rPr>
-            </w:pPr>
-          </w:p>
-          <w:p>
-            <w:pPr>
-              <w:widowControl w:val="0"/>
-              <w:spacing w:line="240" w:lineRule="auto"/>
-            </w:pPr>
           </w:p>
         </w:tc>
       </w:tr>
@@ -382,7 +341,7 @@
     <w:tbl>
       <w:tblPr>
         <w:tblStyle w:val="a1"/>
-        <w:tblW w:w="9360" w:type="dxa"/>
+        <w:tblW w:w="9350" w:type="dxa"/>
         <w:tblBorders>
           <w:top w:val="single" w:sz="8" w:space="0" w:color="000000"/>
           <w:left w:val="single" w:sz="8" w:space="0" w:color="000000"/>
@@ -395,15 +354,15 @@
         <w:tblLook w:val="0600" w:firstRow="0" w:lastRow="0" w:firstColumn="0" w:lastColumn="0" w:noHBand="1" w:noVBand="1"/>
       </w:tblPr>
       <w:tblGrid>
-        <w:gridCol w:w="9360"/>
+        <w:gridCol w:w="9350"/>
       </w:tblGrid>
       <w:tr>
         <w:trPr>
-          <w:trHeight w:val="3880"/>
+          <w:trHeight w:val="3237"/>
         </w:trPr>
         <w:tc>
           <w:tcPr>
-            <w:tcW w:w="9360" w:type="dxa"/>
+            <w:tcW w:w="9350" w:type="dxa"/>
             <w:shd w:val="clear" w:color="auto" w:fill="auto"/>
             <w:tcMar>
               <w:top w:w="100" w:type="dxa"/>
@@ -414,7 +373,7 @@
           </w:tcPr>
           <w:tbl>
             <w:tblPr>
-              <w:tblW w:w="9360" w:type="dxa"/>
+              <w:tblW w:w="9171" w:type="dxa"/>
               <w:tblBorders>
                 <w:top w:val="single" w:sz="8" w:space="0" w:color="000000"/>
                 <w:left w:val="single" w:sz="8" w:space="0" w:color="000000"/>
@@ -427,15 +386,15 @@
               <w:tblLook w:val="0600" w:firstRow="0" w:lastRow="0" w:firstColumn="0" w:lastColumn="0" w:noHBand="1" w:noVBand="1"/>
             </w:tblPr>
             <w:tblGrid>
-              <w:gridCol w:w="9360"/>
+              <w:gridCol w:w="9171"/>
             </w:tblGrid>
             <w:tr>
               <w:trPr>
-                <w:trHeight w:val="3880"/>
+                <w:trHeight w:val="3237"/>
               </w:trPr>
               <w:tc>
                 <w:tcPr>
-                  <w:tcW w:w="9360" w:type="dxa"/>
+                  <w:tcW w:w="9171" w:type="dxa"/>
                   <w:tcBorders>
                     <w:top w:val="single" w:sz="8" w:space="0" w:color="000000"/>
                     <w:left w:val="single" w:sz="8" w:space="0" w:color="000000"/>
@@ -457,7 +416,7 @@
                 </w:p>
                 <w:tbl>
                   <w:tblPr>
-                    <w:tblW w:w="9150" w:type="dxa"/>
+                    <w:tblW w:w="8965" w:type="dxa"/>
                     <w:tblBorders>
                       <w:top w:val="single" w:sz="8" w:space="0" w:color="000000"/>
                       <w:left w:val="single" w:sz="8" w:space="0" w:color="000000"/>
@@ -470,14 +429,17 @@
                     <w:tblLook w:val="0600" w:firstRow="0" w:lastRow="0" w:firstColumn="0" w:lastColumn="0" w:noHBand="1" w:noVBand="1"/>
                   </w:tblPr>
                   <w:tblGrid>
-                    <w:gridCol w:w="1426"/>
-                    <w:gridCol w:w="3862"/>
-                    <w:gridCol w:w="3862"/>
+                    <w:gridCol w:w="1397"/>
+                    <w:gridCol w:w="3784"/>
+                    <w:gridCol w:w="3784"/>
                   </w:tblGrid>
                   <w:tr>
+                    <w:trPr>
+                      <w:trHeight w:val="212"/>
+                    </w:trPr>
                     <w:tc>
                       <w:tcPr>
-                        <w:tcW w:w="1426" w:type="dxa"/>
+                        <w:tcW w:w="1397" w:type="dxa"/>
                         <w:tcBorders>
                           <w:top w:val="single" w:sz="8" w:space="0" w:color="000000"/>
                           <w:left w:val="single" w:sz="8" w:space="0" w:color="000000"/>
@@ -510,7 +472,7 @@
                     </w:tc>
                     <w:tc>
                       <w:tcPr>
-                        <w:tcW w:w="3862" w:type="dxa"/>
+                        <w:tcW w:w="3784" w:type="dxa"/>
                         <w:tcBorders>
                           <w:top w:val="single" w:sz="8" w:space="0" w:color="000000"/>
                           <w:left w:val="single" w:sz="8" w:space="0" w:color="000000"/>
@@ -544,7 +506,7 @@
                     </w:tc>
                     <w:tc>
                       <w:tcPr>
-                        <w:tcW w:w="3862" w:type="dxa"/>
+                        <w:tcW w:w="3784" w:type="dxa"/>
                         <w:tcBorders>
                           <w:top w:val="single" w:sz="8" w:space="0" w:color="000000"/>
                           <w:left w:val="single" w:sz="8" w:space="0" w:color="000000"/>
@@ -579,11 +541,11 @@
                   </w:tr>
                   <w:tr>
                     <w:trPr>
-                      <w:trHeight w:val="460"/>
+                      <w:trHeight w:val="383"/>
                     </w:trPr>
                     <w:tc>
                       <w:tcPr>
-                        <w:tcW w:w="1426" w:type="dxa"/>
+                        <w:tcW w:w="1397" w:type="dxa"/>
                         <w:tcBorders>
                           <w:top w:val="single" w:sz="8" w:space="0" w:color="000000"/>
                           <w:left w:val="single" w:sz="8" w:space="0" w:color="000000"/>
@@ -610,7 +572,7 @@
                     </w:tc>
                     <w:tc>
                       <w:tcPr>
-                        <w:tcW w:w="3862" w:type="dxa"/>
+                        <w:tcW w:w="3784" w:type="dxa"/>
                         <w:tcBorders>
                           <w:top w:val="single" w:sz="8" w:space="0" w:color="000000"/>
                           <w:left w:val="single" w:sz="8" w:space="0" w:color="000000"/>
@@ -664,7 +626,7 @@
                     </w:tc>
                     <w:tc>
                       <w:tcPr>
-                        <w:tcW w:w="3862" w:type="dxa"/>
+                        <w:tcW w:w="3784" w:type="dxa"/>
                         <w:tcBorders>
                           <w:top w:val="single" w:sz="8" w:space="0" w:color="000000"/>
                           <w:left w:val="single" w:sz="8" w:space="0" w:color="000000"/>
@@ -709,9 +671,12 @@
                     </w:tc>
                   </w:tr>
                   <w:tr>
+                    <w:trPr>
+                      <w:trHeight w:val="838"/>
+                    </w:trPr>
                     <w:tc>
                       <w:tcPr>
-                        <w:tcW w:w="1426" w:type="dxa"/>
+                        <w:tcW w:w="1397" w:type="dxa"/>
                         <w:tcBorders>
                           <w:top w:val="single" w:sz="8" w:space="0" w:color="000000"/>
                           <w:left w:val="single" w:sz="8" w:space="0" w:color="000000"/>
@@ -738,7 +703,7 @@
                     </w:tc>
                     <w:tc>
                       <w:tcPr>
-                        <w:tcW w:w="3862" w:type="dxa"/>
+                        <w:tcW w:w="3784" w:type="dxa"/>
                         <w:tcBorders>
                           <w:top w:val="single" w:sz="8" w:space="0" w:color="000000"/>
                           <w:left w:val="single" w:sz="8" w:space="0" w:color="000000"/>
@@ -792,7 +757,7 @@
                     </w:tc>
                     <w:tc>
                       <w:tcPr>
-                        <w:tcW w:w="3862" w:type="dxa"/>
+                        <w:tcW w:w="3784" w:type="dxa"/>
                         <w:tcBorders>
                           <w:top w:val="single" w:sz="8" w:space="0" w:color="000000"/>
                           <w:left w:val="single" w:sz="8" w:space="0" w:color="000000"/>
@@ -1004,12 +969,21 @@
               <w:widowControl w:val="0"/>
               <w:spacing w:line="240" w:lineRule="auto"/>
             </w:pPr>
+            <w:r>
+              <w:t>- Model will be designed to direct the hospital’s intervention team</w:t>
+            </w:r>
           </w:p>
           <w:p>
             <w:pPr>
               <w:widowControl w:val="0"/>
               <w:spacing w:line="240" w:lineRule="auto"/>
             </w:pPr>
+          </w:p>
+          <w:p>
+            <w:pPr>
+              <w:widowControl w:val="0"/>
+              <w:spacing w:line="240" w:lineRule="auto"/>
+            </w:pPr>
             <w:r>
               <w:rPr>
                 <w:b/>
@@ -1029,10 +1003,7 @@
               <w:t xml:space="preserve">- </w:t>
             </w:r>
             <w:r>
-              <w:t>accuracy of model in terms of the data</w:t>
-            </w:r>
-            <w:r>
-              <w:t xml:space="preserve">: How accurate is the target variable? </w:t>
+              <w:t xml:space="preserve">How accurate is the target variable? </w:t>
             </w:r>
           </w:p>
           <w:p>
@@ -1056,19 +1027,10 @@
               <w:t>readmitted</w:t>
             </w:r>
             <w:r>
+              <w:t xml:space="preserve"> vs hold out data</w:t>
+            </w:r>
+            <w:r>
               <w:t xml:space="preserve">?  </w:t>
-            </w:r>
-          </w:p>
-          <w:p>
-            <w:pPr>
-              <w:widowControl w:val="0"/>
-              <w:spacing w:line="240" w:lineRule="auto"/>
-            </w:pPr>
-            <w:r>
-              <w:t xml:space="preserve">- </w:t>
-            </w:r>
-            <w:r>
-              <w:t xml:space="preserve">How can we use this data to determine how to lower readmission rates of diabetic patients? </w:t>
             </w:r>
           </w:p>
           <w:p>
@@ -1084,11 +1046,73 @@
               <w:spacing w:line="240" w:lineRule="auto"/>
             </w:pPr>
             <w:r>
-              <w:t>- business outcomes</w:t>
-            </w:r>
-            <w:r>
-              <w:t xml:space="preserve">: How can this application better Hospital business vs. How can it better patient? </w:t>
-            </w:r>
+              <w:t xml:space="preserve">- </w:t>
+            </w:r>
+            <w:r>
+              <w:t>B</w:t>
+            </w:r>
+            <w:r>
+              <w:t xml:space="preserve">usiness </w:t>
+            </w:r>
+            <w:r>
+              <w:t>O</w:t>
+            </w:r>
+            <w:r>
+              <w:t>utcomes</w:t>
+            </w:r>
+            <w:r>
+              <w:t xml:space="preserve">: </w:t>
+            </w:r>
+            <w:r>
+              <w:t xml:space="preserve">Using hold out data as a test, what cost savings </w:t>
+            </w:r>
+            <w:r>
+              <w:t>would</w:t>
+            </w:r>
+            <w:r>
+              <w:t xml:space="preserve"> the hospital </w:t>
+            </w:r>
+            <w:r>
+              <w:t xml:space="preserve">have </w:t>
+            </w:r>
+            <w:r>
+              <w:t>expect</w:t>
+            </w:r>
+            <w:r>
+              <w:t>ed during the period</w:t>
+            </w:r>
+            <w:r>
+              <w:t xml:space="preserve"> by adopting our model </w:t>
+            </w:r>
+            <w:r>
+              <w:t>to lower readmission penalties?</w:t>
+            </w:r>
+          </w:p>
+          <w:p>
+            <w:pPr>
+              <w:widowControl w:val="0"/>
+              <w:pBdr>
+                <w:top w:val="nil"/>
+                <w:left w:val="nil"/>
+                <w:bottom w:val="nil"/>
+                <w:right w:val="nil"/>
+                <w:between w:val="nil"/>
+              </w:pBdr>
+              <w:spacing w:line="240" w:lineRule="auto"/>
+            </w:pPr>
+          </w:p>
+          <w:p>
+            <w:pPr>
+              <w:widowControl w:val="0"/>
+              <w:pBdr>
+                <w:top w:val="nil"/>
+                <w:left w:val="nil"/>
+                <w:bottom w:val="nil"/>
+                <w:right w:val="nil"/>
+                <w:between w:val="nil"/>
+              </w:pBdr>
+              <w:spacing w:line="240" w:lineRule="auto"/>
+            </w:pPr>
           </w:p>
         </w:tc>
       </w:tr>
@@ -1143,7 +1167,7 @@
       </w:tblGrid>
       <w:tr>
         <w:trPr>
-          <w:trHeight w:val="4460"/>
+          <w:trHeight w:val="2598"/>
         </w:trPr>
         <w:tc>
           <w:tcPr>
@@ -1245,7 +1269,7 @@
               <w:spacing w:line="240" w:lineRule="auto"/>
             </w:pPr>
             <w:r>
-              <w:t>Readmission(?)</w:t>
+              <w:t>Readmission</w:t>
             </w:r>
           </w:p>
         </w:tc>
@@ -1254,7 +1278,15 @@
     <w:p/>
     <w:p/>
     <w:p>
+      <w:pPr>
+        <w:rPr>
+          <w:b/>
+        </w:rPr>
+      </w:pPr>
       <w:r>
+        <w:rPr>
+          <w:b/>
+        </w:rPr>
         <w:br w:type="page"/>
       </w:r>
     </w:p>
@@ -1410,16 +1442,15 @@
               <w:rPr>
                 <w:sz w:val="20"/>
                 <w:szCs w:val="20"/>
-                <w:highlight w:val="yellow"/>
-              </w:rPr>
-              <w:t>, HbA1c test result</w:t>
-            </w:r>
-            <w:r>
-              <w:rPr>
-                <w:sz w:val="20"/>
-                <w:szCs w:val="20"/>
-              </w:rPr>
-              <w:t>, diagnosis, number of medication, diabetic medications, number of outpatient, inpatient, and emergency visits in the year before the hospitalization, etc.</w:t>
+              </w:rPr>
+              <w:t>, HbA1c test result,</w:t>
+            </w:r>
+            <w:r>
+              <w:rPr>
+                <w:sz w:val="20"/>
+                <w:szCs w:val="20"/>
+              </w:rPr>
+              <w:t xml:space="preserve"> diagnosis, number of medication, diabetic medications, number of outpatient, inpatient, and emergency visits in the year before the hospitalization, etc.</w:t>
             </w:r>
             <w:r>
               <w:t xml:space="preserve"> </w:t>
@@ -1586,7 +1617,7 @@
               <w:spacing w:line="240" w:lineRule="auto"/>
             </w:pPr>
             <w:r>
-              <w:t xml:space="preserve">- Logistic regression model development </w:t>
+              <w:t>- Logistic regression model development</w:t>
             </w:r>
           </w:p>
           <w:p>
@@ -1681,7 +1712,15 @@
         <w:t>Kick-off meeting</w:t>
       </w:r>
       <w:r>
-        <w:t>: schedule a 30 minute meeting before project declaration in order to approve the project proposal.</w:t>
+        <w:t xml:space="preserve">: schedule a </w:t>
+      </w:r>
+      <w:proofErr w:type="gramStart"/>
+      <w:r>
+        <w:t>30 minute</w:t>
+      </w:r>
+      <w:proofErr w:type="gramEnd"/>
+      <w:r>
+        <w:t xml:space="preserve"> meeting before project declaration in order to approve the project proposal.</w:t>
       </w:r>
     </w:p>
     <w:p>
@@ -2707,7 +2746,7 @@
         <w:tblStyle w:val="a6"/>
         <w:tblpPr w:leftFromText="180" w:rightFromText="180" w:vertAnchor="text" w:tblpY="1"/>
         <w:tblOverlap w:val="never"/>
-        <w:tblW w:w="6930" w:type="dxa"/>
+        <w:tblW w:w="9579" w:type="dxa"/>
         <w:tblBorders>
           <w:top w:val="nil"/>
           <w:left w:val="nil"/>
@@ -2720,30 +2759,31 @@
         <w:tblLook w:val="0600" w:firstRow="0" w:lastRow="0" w:firstColumn="0" w:lastColumn="0" w:noHBand="1" w:noVBand="1"/>
       </w:tblPr>
       <w:tblGrid>
-        <w:gridCol w:w="2055"/>
-        <w:gridCol w:w="375"/>
-        <w:gridCol w:w="375"/>
-        <w:gridCol w:w="375"/>
-        <w:gridCol w:w="375"/>
-        <w:gridCol w:w="375"/>
-        <w:gridCol w:w="375"/>
-        <w:gridCol w:w="375"/>
-        <w:gridCol w:w="375"/>
-        <w:gridCol w:w="375"/>
-        <w:gridCol w:w="375"/>
-        <w:gridCol w:w="375"/>
-        <w:gridCol w:w="375"/>
-        <w:gridCol w:w="375"/>
+        <w:gridCol w:w="2845"/>
+        <w:gridCol w:w="518"/>
+        <w:gridCol w:w="518"/>
+        <w:gridCol w:w="518"/>
+        <w:gridCol w:w="518"/>
+        <w:gridCol w:w="518"/>
+        <w:gridCol w:w="518"/>
+        <w:gridCol w:w="518"/>
+        <w:gridCol w:w="518"/>
+        <w:gridCol w:w="518"/>
+        <w:gridCol w:w="12"/>
+        <w:gridCol w:w="506"/>
+        <w:gridCol w:w="518"/>
+        <w:gridCol w:w="518"/>
+        <w:gridCol w:w="518"/>
       </w:tblGrid>
       <w:tr>
         <w:trPr>
           <w:gridAfter w:val="4"/>
-          <w:wAfter w:w="1500" w:type="dxa"/>
-          <w:trHeight w:val="300"/>
+          <w:wAfter w:w="2060" w:type="dxa"/>
+          <w:trHeight w:val="311"/>
         </w:trPr>
         <w:tc>
           <w:tcPr>
-            <w:tcW w:w="2055" w:type="dxa"/>
+            <w:tcW w:w="2845" w:type="dxa"/>
             <w:tcBorders>
               <w:top w:val="nil"/>
               <w:left w:val="nil"/>
@@ -2770,8 +2810,8 @@
         </w:tc>
         <w:tc>
           <w:tcPr>
-            <w:tcW w:w="3375" w:type="dxa"/>
-            <w:gridSpan w:val="9"/>
+            <w:tcW w:w="4674" w:type="dxa"/>
+            <w:gridSpan w:val="10"/>
             <w:tcBorders>
               <w:top w:val="single" w:sz="6" w:space="0" w:color="D9D9D9"/>
               <w:left w:val="single" w:sz="6" w:space="0" w:color="CCCCCC"/>
@@ -2809,11 +2849,11 @@
       </w:tr>
       <w:tr>
         <w:trPr>
-          <w:trHeight w:val="300"/>
+          <w:trHeight w:val="311"/>
         </w:trPr>
         <w:tc>
           <w:tcPr>
-            <w:tcW w:w="2055" w:type="dxa"/>
+            <w:tcW w:w="2845" w:type="dxa"/>
             <w:tcBorders>
               <w:top w:val="nil"/>
               <w:left w:val="nil"/>
@@ -2841,7 +2881,7 @@
         </w:tc>
         <w:tc>
           <w:tcPr>
-            <w:tcW w:w="375" w:type="dxa"/>
+            <w:tcW w:w="518" w:type="dxa"/>
             <w:tcBorders>
               <w:top w:val="single" w:sz="6" w:space="0" w:color="CCCCCC"/>
               <w:left w:val="single" w:sz="6" w:space="0" w:color="CCCCCC"/>
@@ -2878,7 +2918,7 @@
         </w:tc>
         <w:tc>
           <w:tcPr>
-            <w:tcW w:w="375" w:type="dxa"/>
+            <w:tcW w:w="518" w:type="dxa"/>
             <w:tcBorders>
               <w:top w:val="single" w:sz="6" w:space="0" w:color="CCCCCC"/>
               <w:left w:val="single" w:sz="6" w:space="0" w:color="CCCCCC"/>
@@ -2915,7 +2955,7 @@
         </w:tc>
         <w:tc>
           <w:tcPr>
-            <w:tcW w:w="375" w:type="dxa"/>
+            <w:tcW w:w="518" w:type="dxa"/>
             <w:tcBorders>
               <w:top w:val="single" w:sz="6" w:space="0" w:color="CCCCCC"/>
               <w:left w:val="single" w:sz="6" w:space="0" w:color="CCCCCC"/>
@@ -2952,7 +2992,7 @@
         </w:tc>
         <w:tc>
           <w:tcPr>
-            <w:tcW w:w="375" w:type="dxa"/>
+            <w:tcW w:w="518" w:type="dxa"/>
             <w:tcBorders>
               <w:top w:val="single" w:sz="6" w:space="0" w:color="CCCCCC"/>
               <w:left w:val="single" w:sz="6" w:space="0" w:color="CCCCCC"/>
@@ -2989,7 +3029,7 @@
         </w:tc>
         <w:tc>
           <w:tcPr>
-            <w:tcW w:w="375" w:type="dxa"/>
+            <w:tcW w:w="518" w:type="dxa"/>
             <w:tcBorders>
               <w:top w:val="single" w:sz="6" w:space="0" w:color="CCCCCC"/>
               <w:left w:val="single" w:sz="6" w:space="0" w:color="CCCCCC"/>
@@ -3026,7 +3066,7 @@
         </w:tc>
         <w:tc>
           <w:tcPr>
-            <w:tcW w:w="375" w:type="dxa"/>
+            <w:tcW w:w="518" w:type="dxa"/>
             <w:tcBorders>
               <w:top w:val="single" w:sz="6" w:space="0" w:color="CCCCCC"/>
               <w:left w:val="single" w:sz="6" w:space="0" w:color="CCCCCC"/>
@@ -3063,7 +3103,7 @@
         </w:tc>
         <w:tc>
           <w:tcPr>
-            <w:tcW w:w="375" w:type="dxa"/>
+            <w:tcW w:w="518" w:type="dxa"/>
             <w:tcBorders>
               <w:top w:val="single" w:sz="6" w:space="0" w:color="CCCCCC"/>
               <w:left w:val="single" w:sz="6" w:space="0" w:color="CCCCCC"/>
@@ -3100,7 +3140,7 @@
         </w:tc>
         <w:tc>
           <w:tcPr>
-            <w:tcW w:w="375" w:type="dxa"/>
+            <w:tcW w:w="518" w:type="dxa"/>
             <w:tcBorders>
               <w:top w:val="single" w:sz="6" w:space="0" w:color="CCCCCC"/>
               <w:left w:val="single" w:sz="6" w:space="0" w:color="CCCCCC"/>
@@ -3137,7 +3177,7 @@
         </w:tc>
         <w:tc>
           <w:tcPr>
-            <w:tcW w:w="375" w:type="dxa"/>
+            <w:tcW w:w="518" w:type="dxa"/>
             <w:tcBorders>
               <w:top w:val="single" w:sz="6" w:space="0" w:color="CCCCCC"/>
               <w:left w:val="single" w:sz="6" w:space="0" w:color="CCCCCC"/>
@@ -3174,7 +3214,8 @@
         </w:tc>
         <w:tc>
           <w:tcPr>
-            <w:tcW w:w="375" w:type="dxa"/>
+            <w:tcW w:w="518" w:type="dxa"/>
+            <w:gridSpan w:val="2"/>
             <w:tcBorders>
               <w:top w:val="single" w:sz="6" w:space="0" w:color="CCCCCC"/>
               <w:left w:val="single" w:sz="6" w:space="0" w:color="CCCCCC"/>
@@ -3211,7 +3252,7 @@
         </w:tc>
         <w:tc>
           <w:tcPr>
-            <w:tcW w:w="375" w:type="dxa"/>
+            <w:tcW w:w="518" w:type="dxa"/>
             <w:tcBorders>
               <w:top w:val="single" w:sz="6" w:space="0" w:color="CCCCCC"/>
               <w:left w:val="single" w:sz="6" w:space="0" w:color="CCCCCC"/>
@@ -3248,7 +3289,7 @@
         </w:tc>
         <w:tc>
           <w:tcPr>
-            <w:tcW w:w="375" w:type="dxa"/>
+            <w:tcW w:w="518" w:type="dxa"/>
             <w:tcBorders>
               <w:top w:val="single" w:sz="6" w:space="0" w:color="CCCCCC"/>
               <w:left w:val="single" w:sz="6" w:space="0" w:color="CCCCCC"/>
@@ -3285,7 +3326,7 @@
         </w:tc>
         <w:tc>
           <w:tcPr>
-            <w:tcW w:w="375" w:type="dxa"/>
+            <w:tcW w:w="518" w:type="dxa"/>
             <w:tcBorders>
               <w:top w:val="single" w:sz="6" w:space="0" w:color="CCCCCC"/>
               <w:left w:val="single" w:sz="6" w:space="0" w:color="CCCCCC"/>
@@ -3323,11 +3364,11 @@
       </w:tr>
       <w:tr>
         <w:trPr>
-          <w:trHeight w:val="300"/>
+          <w:trHeight w:val="311"/>
         </w:trPr>
         <w:tc>
           <w:tcPr>
-            <w:tcW w:w="2055" w:type="dxa"/>
+            <w:tcW w:w="2845" w:type="dxa"/>
             <w:tcBorders>
               <w:top w:val="single" w:sz="6" w:space="0" w:color="CCCCCC"/>
               <w:left w:val="single" w:sz="6" w:space="0" w:color="D9D9D9"/>
@@ -3363,7 +3404,7 @@
         </w:tc>
         <w:tc>
           <w:tcPr>
-            <w:tcW w:w="375" w:type="dxa"/>
+            <w:tcW w:w="518" w:type="dxa"/>
             <w:tcBorders>
               <w:top w:val="single" w:sz="6" w:space="0" w:color="CCCCCC"/>
               <w:left w:val="single" w:sz="6" w:space="0" w:color="CCCCCC"/>
@@ -3391,7 +3432,7 @@
         </w:tc>
         <w:tc>
           <w:tcPr>
-            <w:tcW w:w="375" w:type="dxa"/>
+            <w:tcW w:w="518" w:type="dxa"/>
             <w:tcBorders>
               <w:top w:val="single" w:sz="6" w:space="0" w:color="CCCCCC"/>
               <w:left w:val="single" w:sz="6" w:space="0" w:color="CCCCCC"/>
@@ -3419,7 +3460,7 @@
         </w:tc>
         <w:tc>
           <w:tcPr>
-            <w:tcW w:w="375" w:type="dxa"/>
+            <w:tcW w:w="518" w:type="dxa"/>
             <w:tcBorders>
               <w:top w:val="single" w:sz="6" w:space="0" w:color="CCCCCC"/>
               <w:left w:val="single" w:sz="6" w:space="0" w:color="CCCCCC"/>
@@ -3447,7 +3488,7 @@
         </w:tc>
         <w:tc>
           <w:tcPr>
-            <w:tcW w:w="375" w:type="dxa"/>
+            <w:tcW w:w="518" w:type="dxa"/>
             <w:tcBorders>
               <w:top w:val="single" w:sz="6" w:space="0" w:color="CCCCCC"/>
               <w:left w:val="single" w:sz="6" w:space="0" w:color="CCCCCC"/>
@@ -3475,7 +3516,7 @@
         </w:tc>
         <w:tc>
           <w:tcPr>
-            <w:tcW w:w="375" w:type="dxa"/>
+            <w:tcW w:w="518" w:type="dxa"/>
             <w:tcBorders>
               <w:top w:val="single" w:sz="6" w:space="0" w:color="CCCCCC"/>
               <w:left w:val="single" w:sz="6" w:space="0" w:color="CCCCCC"/>
@@ -3503,7 +3544,7 @@
         </w:tc>
         <w:tc>
           <w:tcPr>
-            <w:tcW w:w="375" w:type="dxa"/>
+            <w:tcW w:w="518" w:type="dxa"/>
             <w:tcBorders>
               <w:top w:val="single" w:sz="6" w:space="0" w:color="CCCCCC"/>
               <w:left w:val="single" w:sz="6" w:space="0" w:color="CCCCCC"/>
@@ -3531,7 +3572,7 @@
         </w:tc>
         <w:tc>
           <w:tcPr>
-            <w:tcW w:w="375" w:type="dxa"/>
+            <w:tcW w:w="518" w:type="dxa"/>
             <w:tcBorders>
               <w:top w:val="single" w:sz="6" w:space="0" w:color="CCCCCC"/>
               <w:left w:val="single" w:sz="6" w:space="0" w:color="CCCCCC"/>
@@ -3559,7 +3600,7 @@
         </w:tc>
         <w:tc>
           <w:tcPr>
-            <w:tcW w:w="375" w:type="dxa"/>
+            <w:tcW w:w="518" w:type="dxa"/>
             <w:tcBorders>
               <w:top w:val="single" w:sz="6" w:space="0" w:color="CCCCCC"/>
               <w:left w:val="single" w:sz="6" w:space="0" w:color="CCCCCC"/>
@@ -3587,7 +3628,7 @@
         </w:tc>
         <w:tc>
           <w:tcPr>
-            <w:tcW w:w="375" w:type="dxa"/>
+            <w:tcW w:w="518" w:type="dxa"/>
             <w:tcBorders>
               <w:top w:val="single" w:sz="6" w:space="0" w:color="CCCCCC"/>
               <w:left w:val="single" w:sz="6" w:space="0" w:color="CCCCCC"/>
@@ -3615,7 +3656,8 @@
         </w:tc>
         <w:tc>
           <w:tcPr>
-            <w:tcW w:w="375" w:type="dxa"/>
+            <w:tcW w:w="518" w:type="dxa"/>
+            <w:gridSpan w:val="2"/>
             <w:tcBorders>
               <w:top w:val="single" w:sz="6" w:space="0" w:color="CCCCCC"/>
               <w:left w:val="single" w:sz="6" w:space="0" w:color="CCCCCC"/>
@@ -3643,7 +3685,7 @@
         </w:tc>
         <w:tc>
           <w:tcPr>
-            <w:tcW w:w="375" w:type="dxa"/>
+            <w:tcW w:w="518" w:type="dxa"/>
             <w:tcBorders>
               <w:top w:val="single" w:sz="6" w:space="0" w:color="CCCCCC"/>
               <w:left w:val="single" w:sz="6" w:space="0" w:color="CCCCCC"/>
@@ -3671,7 +3713,7 @@
         </w:tc>
         <w:tc>
           <w:tcPr>
-            <w:tcW w:w="375" w:type="dxa"/>
+            <w:tcW w:w="518" w:type="dxa"/>
             <w:tcBorders>
               <w:top w:val="single" w:sz="6" w:space="0" w:color="CCCCCC"/>
               <w:left w:val="single" w:sz="6" w:space="0" w:color="CCCCCC"/>
@@ -3699,7 +3741,7 @@
         </w:tc>
         <w:tc>
           <w:tcPr>
-            <w:tcW w:w="375" w:type="dxa"/>
+            <w:tcW w:w="518" w:type="dxa"/>
             <w:tcBorders>
               <w:top w:val="single" w:sz="6" w:space="0" w:color="CCCCCC"/>
               <w:left w:val="single" w:sz="6" w:space="0" w:color="CCCCCC"/>
@@ -3728,11 +3770,11 @@
       </w:tr>
       <w:tr>
         <w:trPr>
-          <w:trHeight w:val="300"/>
+          <w:trHeight w:val="311"/>
         </w:trPr>
         <w:tc>
           <w:tcPr>
-            <w:tcW w:w="2055" w:type="dxa"/>
+            <w:tcW w:w="2845" w:type="dxa"/>
             <w:tcBorders>
               <w:top w:val="single" w:sz="6" w:space="0" w:color="CCCCCC"/>
               <w:left w:val="single" w:sz="6" w:space="0" w:color="D9D9D9"/>
@@ -3767,7 +3809,7 @@
         </w:tc>
         <w:tc>
           <w:tcPr>
-            <w:tcW w:w="375" w:type="dxa"/>
+            <w:tcW w:w="518" w:type="dxa"/>
             <w:tcBorders>
               <w:top w:val="single" w:sz="6" w:space="0" w:color="CCCCCC"/>
               <w:left w:val="single" w:sz="6" w:space="0" w:color="CCCCCC"/>
@@ -3795,7 +3837,7 @@
         </w:tc>
         <w:tc>
           <w:tcPr>
-            <w:tcW w:w="375" w:type="dxa"/>
+            <w:tcW w:w="518" w:type="dxa"/>
             <w:tcBorders>
               <w:top w:val="single" w:sz="6" w:space="0" w:color="CCCCCC"/>
               <w:left w:val="single" w:sz="6" w:space="0" w:color="CCCCCC"/>
@@ -3823,7 +3865,7 @@
         </w:tc>
         <w:tc>
           <w:tcPr>
-            <w:tcW w:w="375" w:type="dxa"/>
+            <w:tcW w:w="518" w:type="dxa"/>
             <w:tcBorders>
               <w:top w:val="single" w:sz="6" w:space="0" w:color="CCCCCC"/>
               <w:left w:val="single" w:sz="6" w:space="0" w:color="CCCCCC"/>
@@ -3851,7 +3893,7 @@
         </w:tc>
         <w:tc>
           <w:tcPr>
-            <w:tcW w:w="375" w:type="dxa"/>
+            <w:tcW w:w="518" w:type="dxa"/>
             <w:tcBorders>
               <w:top w:val="single" w:sz="6" w:space="0" w:color="CCCCCC"/>
               <w:left w:val="single" w:sz="6" w:space="0" w:color="CCCCCC"/>
@@ -3879,7 +3921,7 @@
         </w:tc>
         <w:tc>
           <w:tcPr>
-            <w:tcW w:w="375" w:type="dxa"/>
+            <w:tcW w:w="518" w:type="dxa"/>
             <w:tcBorders>
               <w:top w:val="single" w:sz="6" w:space="0" w:color="CCCCCC"/>
               <w:left w:val="single" w:sz="6" w:space="0" w:color="CCCCCC"/>
@@ -3907,7 +3949,7 @@
         </w:tc>
         <w:tc>
           <w:tcPr>
-            <w:tcW w:w="375" w:type="dxa"/>
+            <w:tcW w:w="518" w:type="dxa"/>
             <w:tcBorders>
               <w:top w:val="single" w:sz="6" w:space="0" w:color="CCCCCC"/>
               <w:left w:val="single" w:sz="6" w:space="0" w:color="CCCCCC"/>
@@ -3935,7 +3977,7 @@
         </w:tc>
         <w:tc>
           <w:tcPr>
-            <w:tcW w:w="375" w:type="dxa"/>
+            <w:tcW w:w="518" w:type="dxa"/>
             <w:tcBorders>
               <w:top w:val="single" w:sz="6" w:space="0" w:color="CCCCCC"/>
               <w:left w:val="single" w:sz="6" w:space="0" w:color="CCCCCC"/>
@@ -3963,7 +4005,7 @@
         </w:tc>
         <w:tc>
           <w:tcPr>
-            <w:tcW w:w="375" w:type="dxa"/>
+            <w:tcW w:w="518" w:type="dxa"/>
             <w:tcBorders>
               <w:top w:val="single" w:sz="6" w:space="0" w:color="CCCCCC"/>
               <w:left w:val="single" w:sz="6" w:space="0" w:color="CCCCCC"/>
@@ -3991,7 +4033,7 @@
         </w:tc>
         <w:tc>
           <w:tcPr>
-            <w:tcW w:w="375" w:type="dxa"/>
+            <w:tcW w:w="518" w:type="dxa"/>
             <w:tcBorders>
               <w:top w:val="single" w:sz="6" w:space="0" w:color="CCCCCC"/>
               <w:left w:val="single" w:sz="6" w:space="0" w:color="CCCCCC"/>
@@ -4019,7 +4061,8 @@
         </w:tc>
         <w:tc>
           <w:tcPr>
-            <w:tcW w:w="375" w:type="dxa"/>
+            <w:tcW w:w="518" w:type="dxa"/>
+            <w:gridSpan w:val="2"/>
             <w:tcBorders>
               <w:top w:val="single" w:sz="6" w:space="0" w:color="CCCCCC"/>
               <w:left w:val="single" w:sz="6" w:space="0" w:color="CCCCCC"/>
@@ -4047,7 +4090,7 @@
         </w:tc>
         <w:tc>
           <w:tcPr>
-            <w:tcW w:w="375" w:type="dxa"/>
+            <w:tcW w:w="518" w:type="dxa"/>
             <w:tcBorders>
               <w:top w:val="single" w:sz="6" w:space="0" w:color="CCCCCC"/>
               <w:left w:val="single" w:sz="6" w:space="0" w:color="CCCCCC"/>
@@ -4075,7 +4118,7 @@
         </w:tc>
         <w:tc>
           <w:tcPr>
-            <w:tcW w:w="375" w:type="dxa"/>
+            <w:tcW w:w="518" w:type="dxa"/>
             <w:tcBorders>
               <w:top w:val="single" w:sz="6" w:space="0" w:color="CCCCCC"/>
               <w:left w:val="single" w:sz="6" w:space="0" w:color="CCCCCC"/>
@@ -4103,7 +4146,7 @@
         </w:tc>
         <w:tc>
           <w:tcPr>
-            <w:tcW w:w="375" w:type="dxa"/>
+            <w:tcW w:w="518" w:type="dxa"/>
             <w:tcBorders>
               <w:top w:val="single" w:sz="6" w:space="0" w:color="CCCCCC"/>
               <w:left w:val="single" w:sz="6" w:space="0" w:color="CCCCCC"/>
@@ -4132,11 +4175,11 @@
       </w:tr>
       <w:tr>
         <w:trPr>
-          <w:trHeight w:val="300"/>
+          <w:trHeight w:val="311"/>
         </w:trPr>
         <w:tc>
           <w:tcPr>
-            <w:tcW w:w="2055" w:type="dxa"/>
+            <w:tcW w:w="2845" w:type="dxa"/>
             <w:tcBorders>
               <w:top w:val="single" w:sz="6" w:space="0" w:color="CCCCCC"/>
               <w:left w:val="single" w:sz="6" w:space="0" w:color="D9D9D9"/>
@@ -4171,7 +4214,7 @@
         </w:tc>
         <w:tc>
           <w:tcPr>
-            <w:tcW w:w="375" w:type="dxa"/>
+            <w:tcW w:w="518" w:type="dxa"/>
             <w:tcBorders>
               <w:top w:val="single" w:sz="6" w:space="0" w:color="CCCCCC"/>
               <w:left w:val="single" w:sz="6" w:space="0" w:color="CCCCCC"/>
@@ -4199,7 +4242,7 @@
         </w:tc>
         <w:tc>
           <w:tcPr>
-            <w:tcW w:w="375" w:type="dxa"/>
+            <w:tcW w:w="518" w:type="dxa"/>
             <w:tcBorders>
               <w:top w:val="single" w:sz="6" w:space="0" w:color="CCCCCC"/>
               <w:left w:val="single" w:sz="6" w:space="0" w:color="CCCCCC"/>
@@ -4227,7 +4270,7 @@
         </w:tc>
         <w:tc>
           <w:tcPr>
-            <w:tcW w:w="375" w:type="dxa"/>
+            <w:tcW w:w="518" w:type="dxa"/>
             <w:tcBorders>
               <w:top w:val="single" w:sz="6" w:space="0" w:color="CCCCCC"/>
               <w:left w:val="single" w:sz="6" w:space="0" w:color="CCCCCC"/>
@@ -4255,7 +4298,7 @@
         </w:tc>
         <w:tc>
           <w:tcPr>
-            <w:tcW w:w="375" w:type="dxa"/>
+            <w:tcW w:w="518" w:type="dxa"/>
             <w:tcBorders>
               <w:top w:val="single" w:sz="6" w:space="0" w:color="CCCCCC"/>
               <w:left w:val="single" w:sz="6" w:space="0" w:color="CCCCCC"/>
@@ -4283,7 +4326,7 @@
         </w:tc>
         <w:tc>
           <w:tcPr>
-            <w:tcW w:w="375" w:type="dxa"/>
+            <w:tcW w:w="518" w:type="dxa"/>
             <w:tcBorders>
               <w:top w:val="single" w:sz="6" w:space="0" w:color="CCCCCC"/>
               <w:left w:val="single" w:sz="6" w:space="0" w:color="CCCCCC"/>
@@ -4311,7 +4354,7 @@
         </w:tc>
         <w:tc>
           <w:tcPr>
-            <w:tcW w:w="375" w:type="dxa"/>
+            <w:tcW w:w="518" w:type="dxa"/>
             <w:tcBorders>
               <w:top w:val="single" w:sz="6" w:space="0" w:color="CCCCCC"/>
               <w:left w:val="single" w:sz="6" w:space="0" w:color="CCCCCC"/>
@@ -4339,7 +4382,7 @@
         </w:tc>
         <w:tc>
           <w:tcPr>
-            <w:tcW w:w="375" w:type="dxa"/>
+            <w:tcW w:w="518" w:type="dxa"/>
             <w:tcBorders>
               <w:top w:val="single" w:sz="6" w:space="0" w:color="CCCCCC"/>
               <w:left w:val="single" w:sz="6" w:space="0" w:color="CCCCCC"/>
@@ -4367,7 +4410,7 @@
         </w:tc>
         <w:tc>
           <w:tcPr>
-            <w:tcW w:w="375" w:type="dxa"/>
+            <w:tcW w:w="518" w:type="dxa"/>
             <w:tcBorders>
               <w:top w:val="single" w:sz="6" w:space="0" w:color="CCCCCC"/>
               <w:left w:val="single" w:sz="6" w:space="0" w:color="CCCCCC"/>
@@ -4395,7 +4438,7 @@
         </w:tc>
         <w:tc>
           <w:tcPr>
-            <w:tcW w:w="375" w:type="dxa"/>
+            <w:tcW w:w="518" w:type="dxa"/>
             <w:tcBorders>
               <w:top w:val="single" w:sz="6" w:space="0" w:color="CCCCCC"/>
               <w:left w:val="single" w:sz="6" w:space="0" w:color="CCCCCC"/>
@@ -4423,7 +4466,8 @@
         </w:tc>
         <w:tc>
           <w:tcPr>
-            <w:tcW w:w="375" w:type="dxa"/>
+            <w:tcW w:w="518" w:type="dxa"/>
+            <w:gridSpan w:val="2"/>
             <w:tcBorders>
               <w:top w:val="single" w:sz="6" w:space="0" w:color="CCCCCC"/>
               <w:left w:val="single" w:sz="6" w:space="0" w:color="CCCCCC"/>
@@ -4451,7 +4495,7 @@
         </w:tc>
         <w:tc>
           <w:tcPr>
-            <w:tcW w:w="375" w:type="dxa"/>
+            <w:tcW w:w="518" w:type="dxa"/>
             <w:tcBorders>
               <w:top w:val="single" w:sz="6" w:space="0" w:color="CCCCCC"/>
               <w:left w:val="single" w:sz="6" w:space="0" w:color="CCCCCC"/>
@@ -4479,7 +4523,7 @@
         </w:tc>
         <w:tc>
           <w:tcPr>
-            <w:tcW w:w="375" w:type="dxa"/>
+            <w:tcW w:w="518" w:type="dxa"/>
             <w:tcBorders>
               <w:top w:val="single" w:sz="6" w:space="0" w:color="CCCCCC"/>
               <w:left w:val="single" w:sz="6" w:space="0" w:color="CCCCCC"/>
@@ -4507,7 +4551,7 @@
         </w:tc>
         <w:tc>
           <w:tcPr>
-            <w:tcW w:w="375" w:type="dxa"/>
+            <w:tcW w:w="518" w:type="dxa"/>
             <w:tcBorders>
               <w:top w:val="single" w:sz="6" w:space="0" w:color="CCCCCC"/>
               <w:left w:val="single" w:sz="6" w:space="0" w:color="CCCCCC"/>
@@ -4536,11 +4580,11 @@
       </w:tr>
       <w:tr>
         <w:trPr>
-          <w:trHeight w:val="300"/>
+          <w:trHeight w:val="311"/>
         </w:trPr>
         <w:tc>
           <w:tcPr>
-            <w:tcW w:w="2055" w:type="dxa"/>
+            <w:tcW w:w="2845" w:type="dxa"/>
             <w:tcBorders>
               <w:top w:val="single" w:sz="6" w:space="0" w:color="CCCCCC"/>
               <w:left w:val="single" w:sz="6" w:space="0" w:color="D9D9D9"/>
@@ -4575,7 +4619,7 @@
         </w:tc>
         <w:tc>
           <w:tcPr>
-            <w:tcW w:w="375" w:type="dxa"/>
+            <w:tcW w:w="518" w:type="dxa"/>
             <w:tcBorders>
               <w:top w:val="single" w:sz="6" w:space="0" w:color="CCCCCC"/>
               <w:left w:val="single" w:sz="6" w:space="0" w:color="CCCCCC"/>
@@ -4603,7 +4647,7 @@
         </w:tc>
         <w:tc>
           <w:tcPr>
-            <w:tcW w:w="375" w:type="dxa"/>
+            <w:tcW w:w="518" w:type="dxa"/>
             <w:tcBorders>
               <w:top w:val="single" w:sz="6" w:space="0" w:color="CCCCCC"/>
               <w:left w:val="single" w:sz="6" w:space="0" w:color="CCCCCC"/>
@@ -4631,7 +4675,7 @@
         </w:tc>
         <w:tc>
           <w:tcPr>
-            <w:tcW w:w="375" w:type="dxa"/>
+            <w:tcW w:w="518" w:type="dxa"/>
             <w:tcBorders>
               <w:top w:val="single" w:sz="6" w:space="0" w:color="CCCCCC"/>
               <w:left w:val="single" w:sz="6" w:space="0" w:color="CCCCCC"/>
@@ -4659,7 +4703,7 @@
         </w:tc>
         <w:tc>
           <w:tcPr>
-            <w:tcW w:w="375" w:type="dxa"/>
+            <w:tcW w:w="518" w:type="dxa"/>
             <w:tcBorders>
               <w:top w:val="single" w:sz="6" w:space="0" w:color="CCCCCC"/>
               <w:left w:val="single" w:sz="6" w:space="0" w:color="CCCCCC"/>
@@ -4687,7 +4731,7 @@
         </w:tc>
         <w:tc>
           <w:tcPr>
-            <w:tcW w:w="375" w:type="dxa"/>
+            <w:tcW w:w="518" w:type="dxa"/>
             <w:tcBorders>
               <w:top w:val="single" w:sz="6" w:space="0" w:color="CCCCCC"/>
               <w:left w:val="single" w:sz="6" w:space="0" w:color="CCCCCC"/>
@@ -4715,7 +4759,7 @@
         </w:tc>
         <w:tc>
           <w:tcPr>
-            <w:tcW w:w="375" w:type="dxa"/>
+            <w:tcW w:w="518" w:type="dxa"/>
             <w:tcBorders>
               <w:top w:val="single" w:sz="6" w:space="0" w:color="CCCCCC"/>
               <w:left w:val="single" w:sz="6" w:space="0" w:color="CCCCCC"/>
@@ -4743,7 +4787,7 @@
         </w:tc>
         <w:tc>
           <w:tcPr>
-            <w:tcW w:w="375" w:type="dxa"/>
+            <w:tcW w:w="518" w:type="dxa"/>
             <w:tcBorders>
               <w:top w:val="single" w:sz="6" w:space="0" w:color="CCCCCC"/>
               <w:left w:val="single" w:sz="6" w:space="0" w:color="CCCCCC"/>
@@ -4771,7 +4815,7 @@
         </w:tc>
         <w:tc>
           <w:tcPr>
-            <w:tcW w:w="375" w:type="dxa"/>
+            <w:tcW w:w="518" w:type="dxa"/>
             <w:tcBorders>
               <w:top w:val="single" w:sz="6" w:space="0" w:color="CCCCCC"/>
               <w:left w:val="single" w:sz="6" w:space="0" w:color="CCCCCC"/>
@@ -4799,7 +4843,7 @@
         </w:tc>
         <w:tc>
           <w:tcPr>
-            <w:tcW w:w="375" w:type="dxa"/>
+            <w:tcW w:w="518" w:type="dxa"/>
             <w:tcBorders>
               <w:top w:val="single" w:sz="6" w:space="0" w:color="CCCCCC"/>
               <w:left w:val="single" w:sz="6" w:space="0" w:color="CCCCCC"/>
@@ -4827,7 +4871,8 @@
         </w:tc>
         <w:tc>
           <w:tcPr>
-            <w:tcW w:w="375" w:type="dxa"/>
+            <w:tcW w:w="518" w:type="dxa"/>
+            <w:gridSpan w:val="2"/>
             <w:tcBorders>
               <w:top w:val="single" w:sz="6" w:space="0" w:color="CCCCCC"/>
               <w:left w:val="single" w:sz="6" w:space="0" w:color="CCCCCC"/>
@@ -4855,7 +4900,7 @@
         </w:tc>
         <w:tc>
           <w:tcPr>
-            <w:tcW w:w="375" w:type="dxa"/>
+            <w:tcW w:w="518" w:type="dxa"/>
             <w:tcBorders>
               <w:top w:val="single" w:sz="6" w:space="0" w:color="CCCCCC"/>
               <w:left w:val="single" w:sz="6" w:space="0" w:color="CCCCCC"/>
@@ -4883,7 +4928,7 @@
         </w:tc>
         <w:tc>
           <w:tcPr>
-            <w:tcW w:w="375" w:type="dxa"/>
+            <w:tcW w:w="518" w:type="dxa"/>
             <w:tcBorders>
               <w:top w:val="single" w:sz="6" w:space="0" w:color="CCCCCC"/>
               <w:left w:val="single" w:sz="6" w:space="0" w:color="CCCCCC"/>
@@ -4911,7 +4956,7 @@
         </w:tc>
         <w:tc>
           <w:tcPr>
-            <w:tcW w:w="375" w:type="dxa"/>
+            <w:tcW w:w="518" w:type="dxa"/>
             <w:tcBorders>
               <w:top w:val="single" w:sz="6" w:space="0" w:color="CCCCCC"/>
               <w:left w:val="single" w:sz="6" w:space="0" w:color="CCCCCC"/>
@@ -4940,11 +4985,11 @@
       </w:tr>
       <w:tr>
         <w:trPr>
-          <w:trHeight w:val="300"/>
+          <w:trHeight w:val="311"/>
         </w:trPr>
         <w:tc>
           <w:tcPr>
-            <w:tcW w:w="2055" w:type="dxa"/>
+            <w:tcW w:w="2845" w:type="dxa"/>
             <w:tcBorders>
               <w:top w:val="single" w:sz="6" w:space="0" w:color="CCCCCC"/>
               <w:left w:val="single" w:sz="6" w:space="0" w:color="D9D9D9"/>
@@ -4979,7 +5024,7 @@
         </w:tc>
         <w:tc>
           <w:tcPr>
-            <w:tcW w:w="375" w:type="dxa"/>
+            <w:tcW w:w="518" w:type="dxa"/>
             <w:tcBorders>
               <w:top w:val="single" w:sz="6" w:space="0" w:color="CCCCCC"/>
               <w:left w:val="single" w:sz="6" w:space="0" w:color="CCCCCC"/>
@@ -5007,7 +5052,7 @@
         </w:tc>
         <w:tc>
           <w:tcPr>
-            <w:tcW w:w="375" w:type="dxa"/>
+            <w:tcW w:w="518" w:type="dxa"/>
             <w:tcBorders>
               <w:top w:val="single" w:sz="6" w:space="0" w:color="CCCCCC"/>
               <w:left w:val="single" w:sz="6" w:space="0" w:color="CCCCCC"/>
@@ -5035,7 +5080,7 @@
         </w:tc>
         <w:tc>
           <w:tcPr>
-            <w:tcW w:w="375" w:type="dxa"/>
+            <w:tcW w:w="518" w:type="dxa"/>
             <w:tcBorders>
               <w:top w:val="single" w:sz="6" w:space="0" w:color="CCCCCC"/>
               <w:left w:val="single" w:sz="6" w:space="0" w:color="CCCCCC"/>
@@ -5063,7 +5108,7 @@
         </w:tc>
         <w:tc>
           <w:tcPr>
-            <w:tcW w:w="375" w:type="dxa"/>
+            <w:tcW w:w="518" w:type="dxa"/>
             <w:tcBorders>
               <w:top w:val="single" w:sz="6" w:space="0" w:color="CCCCCC"/>
               <w:left w:val="single" w:sz="6" w:space="0" w:color="CCCCCC"/>
@@ -5091,7 +5136,7 @@
         </w:tc>
         <w:tc>
           <w:tcPr>
-            <w:tcW w:w="375" w:type="dxa"/>
+            <w:tcW w:w="518" w:type="dxa"/>
             <w:tcBorders>
               <w:top w:val="single" w:sz="6" w:space="0" w:color="CCCCCC"/>
               <w:left w:val="single" w:sz="6" w:space="0" w:color="CCCCCC"/>
@@ -5119,7 +5164,7 @@
         </w:tc>
         <w:tc>
           <w:tcPr>
-            <w:tcW w:w="375" w:type="dxa"/>
+            <w:tcW w:w="518" w:type="dxa"/>
             <w:tcBorders>
               <w:top w:val="single" w:sz="6" w:space="0" w:color="CCCCCC"/>
               <w:left w:val="single" w:sz="6" w:space="0" w:color="CCCCCC"/>
@@ -5147,7 +5192,7 @@
         </w:tc>
         <w:tc>
           <w:tcPr>
-            <w:tcW w:w="375" w:type="dxa"/>
+            <w:tcW w:w="518" w:type="dxa"/>
             <w:tcBorders>
               <w:top w:val="single" w:sz="6" w:space="0" w:color="CCCCCC"/>
               <w:left w:val="single" w:sz="6" w:space="0" w:color="CCCCCC"/>
@@ -5175,7 +5220,7 @@
         </w:tc>
         <w:tc>
           <w:tcPr>
-            <w:tcW w:w="375" w:type="dxa"/>
+            <w:tcW w:w="518" w:type="dxa"/>
             <w:tcBorders>
               <w:top w:val="single" w:sz="6" w:space="0" w:color="CCCCCC"/>
               <w:left w:val="single" w:sz="6" w:space="0" w:color="CCCCCC"/>
@@ -5203,7 +5248,7 @@
         </w:tc>
         <w:tc>
           <w:tcPr>
-            <w:tcW w:w="375" w:type="dxa"/>
+            <w:tcW w:w="518" w:type="dxa"/>
             <w:tcBorders>
               <w:top w:val="single" w:sz="6" w:space="0" w:color="CCCCCC"/>
               <w:left w:val="single" w:sz="6" w:space="0" w:color="CCCCCC"/>
@@ -5231,7 +5276,8 @@
         </w:tc>
         <w:tc>
           <w:tcPr>
-            <w:tcW w:w="375" w:type="dxa"/>
+            <w:tcW w:w="518" w:type="dxa"/>
+            <w:gridSpan w:val="2"/>
             <w:tcBorders>
               <w:top w:val="single" w:sz="6" w:space="0" w:color="CCCCCC"/>
               <w:left w:val="single" w:sz="6" w:space="0" w:color="CCCCCC"/>
@@ -5259,7 +5305,7 @@
         </w:tc>
         <w:tc>
           <w:tcPr>
-            <w:tcW w:w="375" w:type="dxa"/>
+            <w:tcW w:w="518" w:type="dxa"/>
             <w:tcBorders>
               <w:top w:val="single" w:sz="6" w:space="0" w:color="CCCCCC"/>
               <w:left w:val="single" w:sz="6" w:space="0" w:color="CCCCCC"/>
@@ -5287,7 +5333,7 @@
         </w:tc>
         <w:tc>
           <w:tcPr>
-            <w:tcW w:w="375" w:type="dxa"/>
+            <w:tcW w:w="518" w:type="dxa"/>
             <w:tcBorders>
               <w:top w:val="single" w:sz="6" w:space="0" w:color="CCCCCC"/>
               <w:left w:val="single" w:sz="6" w:space="0" w:color="CCCCCC"/>
@@ -5315,7 +5361,7 @@
         </w:tc>
         <w:tc>
           <w:tcPr>
-            <w:tcW w:w="375" w:type="dxa"/>
+            <w:tcW w:w="518" w:type="dxa"/>
             <w:tcBorders>
               <w:top w:val="single" w:sz="6" w:space="0" w:color="CCCCCC"/>
               <w:left w:val="single" w:sz="6" w:space="0" w:color="CCCCCC"/>
@@ -5344,11 +5390,11 @@
       </w:tr>
       <w:tr>
         <w:trPr>
-          <w:trHeight w:val="300"/>
+          <w:trHeight w:val="311"/>
         </w:trPr>
         <w:tc>
           <w:tcPr>
-            <w:tcW w:w="2055" w:type="dxa"/>
+            <w:tcW w:w="2845" w:type="dxa"/>
             <w:tcBorders>
               <w:top w:val="single" w:sz="6" w:space="0" w:color="CCCCCC"/>
               <w:left w:val="single" w:sz="6" w:space="0" w:color="D9D9D9"/>
@@ -5384,7 +5430,7 @@
         </w:tc>
         <w:tc>
           <w:tcPr>
-            <w:tcW w:w="375" w:type="dxa"/>
+            <w:tcW w:w="518" w:type="dxa"/>
             <w:tcBorders>
               <w:top w:val="single" w:sz="6" w:space="0" w:color="CCCCCC"/>
               <w:left w:val="single" w:sz="6" w:space="0" w:color="CCCCCC"/>
@@ -5412,7 +5458,7 @@
         </w:tc>
         <w:tc>
           <w:tcPr>
-            <w:tcW w:w="375" w:type="dxa"/>
+            <w:tcW w:w="518" w:type="dxa"/>
             <w:tcBorders>
               <w:top w:val="single" w:sz="6" w:space="0" w:color="CCCCCC"/>
               <w:left w:val="single" w:sz="6" w:space="0" w:color="CCCCCC"/>
@@ -5440,7 +5486,7 @@
         </w:tc>
         <w:tc>
           <w:tcPr>
-            <w:tcW w:w="375" w:type="dxa"/>
+            <w:tcW w:w="518" w:type="dxa"/>
             <w:tcBorders>
               <w:top w:val="single" w:sz="6" w:space="0" w:color="CCCCCC"/>
               <w:left w:val="single" w:sz="6" w:space="0" w:color="CCCCCC"/>
@@ -5468,7 +5514,7 @@
         </w:tc>
         <w:tc>
           <w:tcPr>
-            <w:tcW w:w="375" w:type="dxa"/>
+            <w:tcW w:w="518" w:type="dxa"/>
             <w:tcBorders>
               <w:top w:val="single" w:sz="6" w:space="0" w:color="CCCCCC"/>
               <w:left w:val="single" w:sz="6" w:space="0" w:color="CCCCCC"/>
@@ -5496,7 +5542,7 @@
         </w:tc>
         <w:tc>
           <w:tcPr>
-            <w:tcW w:w="375" w:type="dxa"/>
+            <w:tcW w:w="518" w:type="dxa"/>
             <w:tcBorders>
               <w:top w:val="single" w:sz="6" w:space="0" w:color="CCCCCC"/>
               <w:left w:val="single" w:sz="6" w:space="0" w:color="CCCCCC"/>
@@ -5524,7 +5570,7 @@
         </w:tc>
         <w:tc>
           <w:tcPr>
-            <w:tcW w:w="375" w:type="dxa"/>
+            <w:tcW w:w="518" w:type="dxa"/>
             <w:tcBorders>
               <w:top w:val="single" w:sz="6" w:space="0" w:color="CCCCCC"/>
               <w:left w:val="single" w:sz="6" w:space="0" w:color="CCCCCC"/>
@@ -5552,7 +5598,7 @@
         </w:tc>
         <w:tc>
           <w:tcPr>
-            <w:tcW w:w="375" w:type="dxa"/>
+            <w:tcW w:w="518" w:type="dxa"/>
             <w:tcBorders>
               <w:top w:val="single" w:sz="6" w:space="0" w:color="CCCCCC"/>
               <w:left w:val="single" w:sz="6" w:space="0" w:color="CCCCCC"/>
@@ -5580,7 +5626,7 @@
         </w:tc>
         <w:tc>
           <w:tcPr>
-            <w:tcW w:w="375" w:type="dxa"/>
+            <w:tcW w:w="518" w:type="dxa"/>
             <w:tcBorders>
               <w:top w:val="single" w:sz="6" w:space="0" w:color="CCCCCC"/>
               <w:left w:val="single" w:sz="6" w:space="0" w:color="CCCCCC"/>
@@ -5608,7 +5654,7 @@
         </w:tc>
         <w:tc>
           <w:tcPr>
-            <w:tcW w:w="375" w:type="dxa"/>
+            <w:tcW w:w="518" w:type="dxa"/>
             <w:tcBorders>
               <w:top w:val="single" w:sz="6" w:space="0" w:color="CCCCCC"/>
               <w:left w:val="single" w:sz="6" w:space="0" w:color="CCCCCC"/>
@@ -5636,7 +5682,8 @@
         </w:tc>
         <w:tc>
           <w:tcPr>
-            <w:tcW w:w="375" w:type="dxa"/>
+            <w:tcW w:w="518" w:type="dxa"/>
+            <w:gridSpan w:val="2"/>
             <w:tcBorders>
               <w:top w:val="single" w:sz="6" w:space="0" w:color="CCCCCC"/>
               <w:left w:val="single" w:sz="6" w:space="0" w:color="CCCCCC"/>
@@ -5664,7 +5711,7 @@
         </w:tc>
         <w:tc>
           <w:tcPr>
-            <w:tcW w:w="375" w:type="dxa"/>
+            <w:tcW w:w="518" w:type="dxa"/>
             <w:tcBorders>
               <w:top w:val="single" w:sz="6" w:space="0" w:color="CCCCCC"/>
               <w:left w:val="single" w:sz="6" w:space="0" w:color="CCCCCC"/>
@@ -5692,7 +5739,7 @@
         </w:tc>
         <w:tc>
           <w:tcPr>
-            <w:tcW w:w="375" w:type="dxa"/>
+            <w:tcW w:w="518" w:type="dxa"/>
             <w:tcBorders>
               <w:top w:val="single" w:sz="6" w:space="0" w:color="CCCCCC"/>
               <w:left w:val="single" w:sz="6" w:space="0" w:color="CCCCCC"/>
@@ -5720,7 +5767,7 @@
         </w:tc>
         <w:tc>
           <w:tcPr>
-            <w:tcW w:w="375" w:type="dxa"/>
+            <w:tcW w:w="518" w:type="dxa"/>
             <w:tcBorders>
               <w:top w:val="single" w:sz="6" w:space="0" w:color="CCCCCC"/>
               <w:left w:val="single" w:sz="6" w:space="0" w:color="CCCCCC"/>
@@ -5749,11 +5796,11 @@
       </w:tr>
       <w:tr>
         <w:trPr>
-          <w:trHeight w:val="300"/>
+          <w:trHeight w:val="311"/>
         </w:trPr>
         <w:tc>
           <w:tcPr>
-            <w:tcW w:w="2055" w:type="dxa"/>
+            <w:tcW w:w="2845" w:type="dxa"/>
             <w:tcBorders>
               <w:top w:val="single" w:sz="6" w:space="0" w:color="CCCCCC"/>
               <w:left w:val="single" w:sz="6" w:space="0" w:color="D9D9D9"/>
@@ -5788,7 +5835,7 @@
         </w:tc>
         <w:tc>
           <w:tcPr>
-            <w:tcW w:w="375" w:type="dxa"/>
+            <w:tcW w:w="518" w:type="dxa"/>
             <w:tcBorders>
               <w:top w:val="single" w:sz="6" w:space="0" w:color="CCCCCC"/>
               <w:left w:val="single" w:sz="6" w:space="0" w:color="CCCCCC"/>
@@ -5816,7 +5863,7 @@
         </w:tc>
         <w:tc>
           <w:tcPr>
-            <w:tcW w:w="375" w:type="dxa"/>
+            <w:tcW w:w="518" w:type="dxa"/>
             <w:tcBorders>
               <w:top w:val="single" w:sz="6" w:space="0" w:color="CCCCCC"/>
               <w:left w:val="single" w:sz="6" w:space="0" w:color="CCCCCC"/>
@@ -5844,7 +5891,7 @@
         </w:tc>
         <w:tc>
           <w:tcPr>
-            <w:tcW w:w="375" w:type="dxa"/>
+            <w:tcW w:w="518" w:type="dxa"/>
             <w:tcBorders>
               <w:top w:val="single" w:sz="6" w:space="0" w:color="CCCCCC"/>
               <w:left w:val="single" w:sz="6" w:space="0" w:color="CCCCCC"/>
@@ -5872,7 +5919,7 @@
         </w:tc>
         <w:tc>
           <w:tcPr>
-            <w:tcW w:w="375" w:type="dxa"/>
+            <w:tcW w:w="518" w:type="dxa"/>
             <w:tcBorders>
               <w:top w:val="single" w:sz="6" w:space="0" w:color="CCCCCC"/>
               <w:left w:val="single" w:sz="6" w:space="0" w:color="CCCCCC"/>
@@ -5900,7 +5947,7 @@
         </w:tc>
         <w:tc>
           <w:tcPr>
-            <w:tcW w:w="375" w:type="dxa"/>
+            <w:tcW w:w="518" w:type="dxa"/>
             <w:tcBorders>
               <w:top w:val="single" w:sz="6" w:space="0" w:color="CCCCCC"/>
               <w:left w:val="single" w:sz="6" w:space="0" w:color="CCCCCC"/>
@@ -5928,7 +5975,7 @@
         </w:tc>
         <w:tc>
           <w:tcPr>
-            <w:tcW w:w="375" w:type="dxa"/>
+            <w:tcW w:w="518" w:type="dxa"/>
             <w:tcBorders>
               <w:top w:val="single" w:sz="6" w:space="0" w:color="CCCCCC"/>
               <w:left w:val="single" w:sz="6" w:space="0" w:color="CCCCCC"/>
@@ -5956,7 +6003,7 @@
         </w:tc>
         <w:tc>
           <w:tcPr>
-            <w:tcW w:w="375" w:type="dxa"/>
+            <w:tcW w:w="518" w:type="dxa"/>
             <w:tcBorders>
               <w:top w:val="single" w:sz="6" w:space="0" w:color="CCCCCC"/>
               <w:left w:val="single" w:sz="6" w:space="0" w:color="CCCCCC"/>
@@ -5984,7 +6031,7 @@
         </w:tc>
         <w:tc>
           <w:tcPr>
-            <w:tcW w:w="375" w:type="dxa"/>
+            <w:tcW w:w="518" w:type="dxa"/>
             <w:tcBorders>
               <w:top w:val="single" w:sz="6" w:space="0" w:color="CCCCCC"/>
               <w:left w:val="single" w:sz="6" w:space="0" w:color="CCCCCC"/>
@@ -6012,7 +6059,7 @@
         </w:tc>
         <w:tc>
           <w:tcPr>
-            <w:tcW w:w="375" w:type="dxa"/>
+            <w:tcW w:w="518" w:type="dxa"/>
             <w:tcBorders>
               <w:top w:val="single" w:sz="6" w:space="0" w:color="CCCCCC"/>
               <w:left w:val="single" w:sz="6" w:space="0" w:color="CCCCCC"/>
@@ -6040,7 +6087,8 @@
         </w:tc>
         <w:tc>
           <w:tcPr>
-            <w:tcW w:w="375" w:type="dxa"/>
+            <w:tcW w:w="518" w:type="dxa"/>
+            <w:gridSpan w:val="2"/>
             <w:tcBorders>
               <w:top w:val="single" w:sz="6" w:space="0" w:color="CCCCCC"/>
               <w:left w:val="single" w:sz="6" w:space="0" w:color="CCCCCC"/>
@@ -6068,7 +6116,7 @@
         </w:tc>
         <w:tc>
           <w:tcPr>
-            <w:tcW w:w="375" w:type="dxa"/>
+            <w:tcW w:w="518" w:type="dxa"/>
             <w:tcBorders>
               <w:top w:val="single" w:sz="6" w:space="0" w:color="CCCCCC"/>
               <w:left w:val="single" w:sz="6" w:space="0" w:color="CCCCCC"/>
@@ -6096,7 +6144,7 @@
         </w:tc>
         <w:tc>
           <w:tcPr>
-            <w:tcW w:w="375" w:type="dxa"/>
+            <w:tcW w:w="518" w:type="dxa"/>
             <w:tcBorders>
               <w:top w:val="single" w:sz="6" w:space="0" w:color="CCCCCC"/>
               <w:left w:val="single" w:sz="6" w:space="0" w:color="CCCCCC"/>
@@ -6124,7 +6172,7 @@
         </w:tc>
         <w:tc>
           <w:tcPr>
-            <w:tcW w:w="375" w:type="dxa"/>
+            <w:tcW w:w="518" w:type="dxa"/>
             <w:tcBorders>
               <w:top w:val="single" w:sz="6" w:space="0" w:color="CCCCCC"/>
               <w:left w:val="single" w:sz="6" w:space="0" w:color="CCCCCC"/>
@@ -6153,11 +6201,11 @@
       </w:tr>
       <w:tr>
         <w:trPr>
-          <w:trHeight w:val="300"/>
+          <w:trHeight w:val="311"/>
         </w:trPr>
         <w:tc>
           <w:tcPr>
-            <w:tcW w:w="2055" w:type="dxa"/>
+            <w:tcW w:w="2845" w:type="dxa"/>
             <w:tcBorders>
               <w:top w:val="single" w:sz="6" w:space="0" w:color="CCCCCC"/>
               <w:left w:val="single" w:sz="6" w:space="0" w:color="D9D9D9"/>
@@ -6192,7 +6240,7 @@
         </w:tc>
         <w:tc>
           <w:tcPr>
-            <w:tcW w:w="375" w:type="dxa"/>
+            <w:tcW w:w="518" w:type="dxa"/>
             <w:tcBorders>
               <w:top w:val="single" w:sz="6" w:space="0" w:color="CCCCCC"/>
               <w:left w:val="single" w:sz="6" w:space="0" w:color="CCCCCC"/>
@@ -6220,7 +6268,7 @@
         </w:tc>
         <w:tc>
           <w:tcPr>
-            <w:tcW w:w="375" w:type="dxa"/>
+            <w:tcW w:w="518" w:type="dxa"/>
             <w:tcBorders>
               <w:top w:val="single" w:sz="6" w:space="0" w:color="CCCCCC"/>
               <w:left w:val="single" w:sz="6" w:space="0" w:color="CCCCCC"/>
@@ -6248,7 +6296,7 @@
         </w:tc>
         <w:tc>
           <w:tcPr>
-            <w:tcW w:w="375" w:type="dxa"/>
+            <w:tcW w:w="518" w:type="dxa"/>
             <w:tcBorders>
               <w:top w:val="single" w:sz="6" w:space="0" w:color="CCCCCC"/>
               <w:left w:val="single" w:sz="6" w:space="0" w:color="CCCCCC"/>
@@ -6276,7 +6324,7 @@
         </w:tc>
         <w:tc>
           <w:tcPr>
-            <w:tcW w:w="375" w:type="dxa"/>
+            <w:tcW w:w="518" w:type="dxa"/>
             <w:tcBorders>
               <w:top w:val="single" w:sz="6" w:space="0" w:color="CCCCCC"/>
               <w:left w:val="single" w:sz="6" w:space="0" w:color="CCCCCC"/>
@@ -6304,7 +6352,7 @@
         </w:tc>
         <w:tc>
           <w:tcPr>
-            <w:tcW w:w="375" w:type="dxa"/>
+            <w:tcW w:w="518" w:type="dxa"/>
             <w:tcBorders>
               <w:top w:val="single" w:sz="6" w:space="0" w:color="CCCCCC"/>
               <w:left w:val="single" w:sz="6" w:space="0" w:color="CCCCCC"/>
@@ -6332,7 +6380,7 @@
         </w:tc>
         <w:tc>
           <w:tcPr>
-            <w:tcW w:w="375" w:type="dxa"/>
+            <w:tcW w:w="518" w:type="dxa"/>
             <w:tcBorders>
               <w:top w:val="single" w:sz="6" w:space="0" w:color="CCCCCC"/>
               <w:left w:val="single" w:sz="6" w:space="0" w:color="CCCCCC"/>
@@ -6360,7 +6408,7 @@
         </w:tc>
         <w:tc>
           <w:tcPr>
-            <w:tcW w:w="375" w:type="dxa"/>
+            <w:tcW w:w="518" w:type="dxa"/>
             <w:tcBorders>
               <w:top w:val="single" w:sz="6" w:space="0" w:color="CCCCCC"/>
               <w:left w:val="single" w:sz="6" w:space="0" w:color="CCCCCC"/>
@@ -6388,7 +6436,7 @@
         </w:tc>
         <w:tc>
           <w:tcPr>
-            <w:tcW w:w="375" w:type="dxa"/>
+            <w:tcW w:w="518" w:type="dxa"/>
             <w:tcBorders>
               <w:top w:val="single" w:sz="6" w:space="0" w:color="CCCCCC"/>
               <w:left w:val="single" w:sz="6" w:space="0" w:color="CCCCCC"/>
@@ -6416,7 +6464,7 @@
         </w:tc>
         <w:tc>
           <w:tcPr>
-            <w:tcW w:w="375" w:type="dxa"/>
+            <w:tcW w:w="518" w:type="dxa"/>
             <w:tcBorders>
               <w:top w:val="single" w:sz="6" w:space="0" w:color="CCCCCC"/>
               <w:left w:val="single" w:sz="6" w:space="0" w:color="CCCCCC"/>
@@ -6444,7 +6492,8 @@
         </w:tc>
         <w:tc>
           <w:tcPr>
-            <w:tcW w:w="375" w:type="dxa"/>
+            <w:tcW w:w="518" w:type="dxa"/>
+            <w:gridSpan w:val="2"/>
             <w:tcBorders>
               <w:top w:val="single" w:sz="6" w:space="0" w:color="CCCCCC"/>
               <w:left w:val="single" w:sz="6" w:space="0" w:color="CCCCCC"/>
@@ -6472,7 +6521,7 @@
         </w:tc>
         <w:tc>
           <w:tcPr>
-            <w:tcW w:w="375" w:type="dxa"/>
+            <w:tcW w:w="518" w:type="dxa"/>
             <w:tcBorders>
               <w:top w:val="single" w:sz="6" w:space="0" w:color="CCCCCC"/>
               <w:left w:val="single" w:sz="6" w:space="0" w:color="CCCCCC"/>
@@ -6500,7 +6549,7 @@
         </w:tc>
         <w:tc>
           <w:tcPr>
-            <w:tcW w:w="375" w:type="dxa"/>
+            <w:tcW w:w="518" w:type="dxa"/>
             <w:tcBorders>
               <w:top w:val="single" w:sz="6" w:space="0" w:color="CCCCCC"/>
               <w:left w:val="single" w:sz="6" w:space="0" w:color="CCCCCC"/>
@@ -6528,7 +6577,7 @@
         </w:tc>
         <w:tc>
           <w:tcPr>
-            <w:tcW w:w="375" w:type="dxa"/>
+            <w:tcW w:w="518" w:type="dxa"/>
             <w:tcBorders>
               <w:top w:val="single" w:sz="6" w:space="0" w:color="CCCCCC"/>
               <w:left w:val="single" w:sz="6" w:space="0" w:color="CCCCCC"/>
@@ -6557,11 +6606,11 @@
       </w:tr>
       <w:tr>
         <w:trPr>
-          <w:trHeight w:val="300"/>
+          <w:trHeight w:val="311"/>
         </w:trPr>
         <w:tc>
           <w:tcPr>
-            <w:tcW w:w="2055" w:type="dxa"/>
+            <w:tcW w:w="2845" w:type="dxa"/>
             <w:tcBorders>
               <w:top w:val="single" w:sz="6" w:space="0" w:color="CCCCCC"/>
               <w:left w:val="single" w:sz="6" w:space="0" w:color="D9D9D9"/>
@@ -6596,7 +6645,7 @@
         </w:tc>
         <w:tc>
           <w:tcPr>
-            <w:tcW w:w="375" w:type="dxa"/>
+            <w:tcW w:w="518" w:type="dxa"/>
             <w:tcBorders>
               <w:top w:val="single" w:sz="6" w:space="0" w:color="CCCCCC"/>
               <w:left w:val="single" w:sz="6" w:space="0" w:color="CCCCCC"/>
@@ -6624,7 +6673,7 @@
         </w:tc>
         <w:tc>
           <w:tcPr>
-            <w:tcW w:w="375" w:type="dxa"/>
+            <w:tcW w:w="518" w:type="dxa"/>
             <w:tcBorders>
               <w:top w:val="single" w:sz="6" w:space="0" w:color="CCCCCC"/>
               <w:left w:val="single" w:sz="6" w:space="0" w:color="CCCCCC"/>
@@ -6652,7 +6701,7 @@
         </w:tc>
         <w:tc>
           <w:tcPr>
-            <w:tcW w:w="375" w:type="dxa"/>
+            <w:tcW w:w="518" w:type="dxa"/>
             <w:tcBorders>
               <w:top w:val="single" w:sz="6" w:space="0" w:color="CCCCCC"/>
               <w:left w:val="single" w:sz="6" w:space="0" w:color="CCCCCC"/>
@@ -6680,7 +6729,7 @@
         </w:tc>
         <w:tc>
           <w:tcPr>
-            <w:tcW w:w="375" w:type="dxa"/>
+            <w:tcW w:w="518" w:type="dxa"/>
             <w:tcBorders>
               <w:top w:val="single" w:sz="6" w:space="0" w:color="CCCCCC"/>
               <w:left w:val="single" w:sz="6" w:space="0" w:color="CCCCCC"/>
@@ -6708,7 +6757,7 @@
         </w:tc>
         <w:tc>
           <w:tcPr>
-            <w:tcW w:w="375" w:type="dxa"/>
+            <w:tcW w:w="518" w:type="dxa"/>
             <w:tcBorders>
               <w:top w:val="single" w:sz="6" w:space="0" w:color="CCCCCC"/>
               <w:left w:val="single" w:sz="6" w:space="0" w:color="CCCCCC"/>
@@ -6736,7 +6785,7 @@
         </w:tc>
         <w:tc>
           <w:tcPr>
-            <w:tcW w:w="375" w:type="dxa"/>
+            <w:tcW w:w="518" w:type="dxa"/>
             <w:tcBorders>
               <w:top w:val="single" w:sz="6" w:space="0" w:color="CCCCCC"/>
               <w:left w:val="single" w:sz="6" w:space="0" w:color="CCCCCC"/>
@@ -6764,7 +6813,7 @@
         </w:tc>
         <w:tc>
           <w:tcPr>
-            <w:tcW w:w="375" w:type="dxa"/>
+            <w:tcW w:w="518" w:type="dxa"/>
             <w:tcBorders>
               <w:top w:val="single" w:sz="6" w:space="0" w:color="CCCCCC"/>
               <w:left w:val="single" w:sz="6" w:space="0" w:color="CCCCCC"/>
@@ -6792,7 +6841,7 @@
         </w:tc>
         <w:tc>
           <w:tcPr>
-            <w:tcW w:w="375" w:type="dxa"/>
+            <w:tcW w:w="518" w:type="dxa"/>
             <w:tcBorders>
               <w:top w:val="single" w:sz="6" w:space="0" w:color="CCCCCC"/>
               <w:left w:val="single" w:sz="6" w:space="0" w:color="CCCCCC"/>
@@ -6820,7 +6869,7 @@
         </w:tc>
         <w:tc>
           <w:tcPr>
-            <w:tcW w:w="375" w:type="dxa"/>
+            <w:tcW w:w="518" w:type="dxa"/>
             <w:tcBorders>
               <w:top w:val="single" w:sz="6" w:space="0" w:color="CCCCCC"/>
               <w:left w:val="single" w:sz="6" w:space="0" w:color="CCCCCC"/>
@@ -6848,7 +6897,8 @@
         </w:tc>
         <w:tc>
           <w:tcPr>
-            <w:tcW w:w="375" w:type="dxa"/>
+            <w:tcW w:w="518" w:type="dxa"/>
+            <w:gridSpan w:val="2"/>
             <w:tcBorders>
               <w:top w:val="single" w:sz="6" w:space="0" w:color="CCCCCC"/>
               <w:left w:val="single" w:sz="6" w:space="0" w:color="CCCCCC"/>
@@ -6876,7 +6926,7 @@
         </w:tc>
         <w:tc>
           <w:tcPr>
-            <w:tcW w:w="375" w:type="dxa"/>
+            <w:tcW w:w="518" w:type="dxa"/>
             <w:tcBorders>
               <w:top w:val="single" w:sz="6" w:space="0" w:color="CCCCCC"/>
               <w:left w:val="single" w:sz="6" w:space="0" w:color="CCCCCC"/>
@@ -6904,7 +6954,7 @@
         </w:tc>
         <w:tc>
           <w:tcPr>
-            <w:tcW w:w="375" w:type="dxa"/>
+            <w:tcW w:w="518" w:type="dxa"/>
             <w:tcBorders>
               <w:top w:val="single" w:sz="6" w:space="0" w:color="CCCCCC"/>
               <w:left w:val="single" w:sz="6" w:space="0" w:color="CCCCCC"/>
@@ -6932,7 +6982,7 @@
         </w:tc>
         <w:tc>
           <w:tcPr>
-            <w:tcW w:w="375" w:type="dxa"/>
+            <w:tcW w:w="518" w:type="dxa"/>
             <w:tcBorders>
               <w:top w:val="single" w:sz="6" w:space="0" w:color="CCCCCC"/>
               <w:left w:val="single" w:sz="6" w:space="0" w:color="CCCCCC"/>
@@ -6961,11 +7011,11 @@
       </w:tr>
       <w:tr>
         <w:trPr>
-          <w:trHeight w:val="300"/>
+          <w:trHeight w:val="311"/>
         </w:trPr>
         <w:tc>
           <w:tcPr>
-            <w:tcW w:w="2055" w:type="dxa"/>
+            <w:tcW w:w="2845" w:type="dxa"/>
             <w:tcBorders>
               <w:top w:val="single" w:sz="6" w:space="0" w:color="CCCCCC"/>
               <w:left w:val="single" w:sz="6" w:space="0" w:color="D9D9D9"/>
@@ -7001,7 +7051,7 @@
         </w:tc>
         <w:tc>
           <w:tcPr>
-            <w:tcW w:w="375" w:type="dxa"/>
+            <w:tcW w:w="518" w:type="dxa"/>
             <w:tcBorders>
               <w:top w:val="single" w:sz="6" w:space="0" w:color="CCCCCC"/>
               <w:left w:val="single" w:sz="6" w:space="0" w:color="CCCCCC"/>
@@ -7029,7 +7079,7 @@
         </w:tc>
         <w:tc>
           <w:tcPr>
-            <w:tcW w:w="375" w:type="dxa"/>
+            <w:tcW w:w="518" w:type="dxa"/>
             <w:tcBorders>
               <w:top w:val="single" w:sz="6" w:space="0" w:color="CCCCCC"/>
               <w:left w:val="single" w:sz="6" w:space="0" w:color="CCCCCC"/>
@@ -7057,7 +7107,7 @@
         </w:tc>
         <w:tc>
           <w:tcPr>
-            <w:tcW w:w="375" w:type="dxa"/>
+            <w:tcW w:w="518" w:type="dxa"/>
             <w:tcBorders>
               <w:top w:val="single" w:sz="6" w:space="0" w:color="CCCCCC"/>
               <w:left w:val="single" w:sz="6" w:space="0" w:color="CCCCCC"/>
@@ -7085,7 +7135,7 @@
         </w:tc>
         <w:tc>
           <w:tcPr>
-            <w:tcW w:w="375" w:type="dxa"/>
+            <w:tcW w:w="518" w:type="dxa"/>
             <w:tcBorders>
               <w:top w:val="single" w:sz="6" w:space="0" w:color="CCCCCC"/>
               <w:left w:val="single" w:sz="6" w:space="0" w:color="CCCCCC"/>
@@ -7113,7 +7163,7 @@
         </w:tc>
         <w:tc>
           <w:tcPr>
-            <w:tcW w:w="375" w:type="dxa"/>
+            <w:tcW w:w="518" w:type="dxa"/>
             <w:tcBorders>
               <w:top w:val="single" w:sz="6" w:space="0" w:color="CCCCCC"/>
               <w:left w:val="single" w:sz="6" w:space="0" w:color="CCCCCC"/>
@@ -7141,7 +7191,7 @@
         </w:tc>
         <w:tc>
           <w:tcPr>
-            <w:tcW w:w="375" w:type="dxa"/>
+            <w:tcW w:w="518" w:type="dxa"/>
             <w:tcBorders>
               <w:top w:val="single" w:sz="6" w:space="0" w:color="CCCCCC"/>
               <w:left w:val="single" w:sz="6" w:space="0" w:color="CCCCCC"/>
@@ -7169,7 +7219,7 @@
         </w:tc>
         <w:tc>
           <w:tcPr>
-            <w:tcW w:w="375" w:type="dxa"/>
+            <w:tcW w:w="518" w:type="dxa"/>
             <w:tcBorders>
               <w:top w:val="single" w:sz="6" w:space="0" w:color="CCCCCC"/>
               <w:left w:val="single" w:sz="6" w:space="0" w:color="CCCCCC"/>
@@ -7197,7 +7247,7 @@
         </w:tc>
         <w:tc>
           <w:tcPr>
-            <w:tcW w:w="375" w:type="dxa"/>
+            <w:tcW w:w="518" w:type="dxa"/>
             <w:tcBorders>
               <w:top w:val="single" w:sz="6" w:space="0" w:color="CCCCCC"/>
               <w:left w:val="single" w:sz="6" w:space="0" w:color="CCCCCC"/>
@@ -7225,7 +7275,7 @@
         </w:tc>
         <w:tc>
           <w:tcPr>
-            <w:tcW w:w="375" w:type="dxa"/>
+            <w:tcW w:w="518" w:type="dxa"/>
             <w:tcBorders>
               <w:top w:val="single" w:sz="6" w:space="0" w:color="CCCCCC"/>
               <w:left w:val="single" w:sz="6" w:space="0" w:color="CCCCCC"/>
@@ -7253,7 +7303,8 @@
         </w:tc>
         <w:tc>
           <w:tcPr>
-            <w:tcW w:w="375" w:type="dxa"/>
+            <w:tcW w:w="518" w:type="dxa"/>
+            <w:gridSpan w:val="2"/>
             <w:tcBorders>
               <w:top w:val="single" w:sz="6" w:space="0" w:color="CCCCCC"/>
               <w:left w:val="single" w:sz="6" w:space="0" w:color="CCCCCC"/>
@@ -7281,7 +7332,7 @@
         </w:tc>
         <w:tc>
           <w:tcPr>
-            <w:tcW w:w="375" w:type="dxa"/>
+            <w:tcW w:w="518" w:type="dxa"/>
             <w:tcBorders>
               <w:top w:val="single" w:sz="6" w:space="0" w:color="CCCCCC"/>
               <w:left w:val="single" w:sz="6" w:space="0" w:color="CCCCCC"/>
@@ -7309,7 +7360,7 @@
         </w:tc>
         <w:tc>
           <w:tcPr>
-            <w:tcW w:w="375" w:type="dxa"/>
+            <w:tcW w:w="518" w:type="dxa"/>
             <w:tcBorders>
               <w:top w:val="single" w:sz="6" w:space="0" w:color="CCCCCC"/>
               <w:left w:val="single" w:sz="6" w:space="0" w:color="CCCCCC"/>
@@ -7337,7 +7388,7 @@
         </w:tc>
         <w:tc>
           <w:tcPr>
-            <w:tcW w:w="375" w:type="dxa"/>
+            <w:tcW w:w="518" w:type="dxa"/>
             <w:tcBorders>
               <w:top w:val="single" w:sz="6" w:space="0" w:color="CCCCCC"/>
               <w:left w:val="single" w:sz="6" w:space="0" w:color="CCCCCC"/>
@@ -7366,11 +7417,11 @@
       </w:tr>
       <w:tr>
         <w:trPr>
-          <w:trHeight w:val="300"/>
+          <w:trHeight w:val="311"/>
         </w:trPr>
         <w:tc>
           <w:tcPr>
-            <w:tcW w:w="2055" w:type="dxa"/>
+            <w:tcW w:w="2845" w:type="dxa"/>
             <w:tcBorders>
               <w:top w:val="single" w:sz="6" w:space="0" w:color="CCCCCC"/>
               <w:left w:val="single" w:sz="6" w:space="0" w:color="D9D9D9"/>
@@ -7406,7 +7457,7 @@
         </w:tc>
         <w:tc>
           <w:tcPr>
-            <w:tcW w:w="375" w:type="dxa"/>
+            <w:tcW w:w="518" w:type="dxa"/>
             <w:tcBorders>
               <w:top w:val="single" w:sz="6" w:space="0" w:color="CCCCCC"/>
               <w:left w:val="single" w:sz="6" w:space="0" w:color="CCCCCC"/>
@@ -7434,7 +7485,7 @@
         </w:tc>
         <w:tc>
           <w:tcPr>
-            <w:tcW w:w="375" w:type="dxa"/>
+            <w:tcW w:w="518" w:type="dxa"/>
             <w:tcBorders>
               <w:top w:val="single" w:sz="6" w:space="0" w:color="CCCCCC"/>
               <w:left w:val="single" w:sz="6" w:space="0" w:color="CCCCCC"/>
@@ -7462,7 +7513,7 @@
         </w:tc>
         <w:tc>
           <w:tcPr>
-            <w:tcW w:w="375" w:type="dxa"/>
+            <w:tcW w:w="518" w:type="dxa"/>
             <w:tcBorders>
               <w:top w:val="single" w:sz="6" w:space="0" w:color="CCCCCC"/>
               <w:left w:val="single" w:sz="6" w:space="0" w:color="CCCCCC"/>
@@ -7490,7 +7541,7 @@
         </w:tc>
         <w:tc>
           <w:tcPr>
-            <w:tcW w:w="375" w:type="dxa"/>
+            <w:tcW w:w="518" w:type="dxa"/>
             <w:tcBorders>
               <w:top w:val="single" w:sz="6" w:space="0" w:color="CCCCCC"/>
               <w:left w:val="single" w:sz="6" w:space="0" w:color="CCCCCC"/>
@@ -7518,7 +7569,7 @@
         </w:tc>
         <w:tc>
           <w:tcPr>
-            <w:tcW w:w="375" w:type="dxa"/>
+            <w:tcW w:w="518" w:type="dxa"/>
             <w:tcBorders>
               <w:top w:val="single" w:sz="6" w:space="0" w:color="CCCCCC"/>
               <w:left w:val="single" w:sz="6" w:space="0" w:color="CCCCCC"/>
@@ -7546,7 +7597,7 @@
         </w:tc>
         <w:tc>
           <w:tcPr>
-            <w:tcW w:w="375" w:type="dxa"/>
+            <w:tcW w:w="518" w:type="dxa"/>
             <w:tcBorders>
               <w:top w:val="single" w:sz="6" w:space="0" w:color="CCCCCC"/>
               <w:left w:val="single" w:sz="6" w:space="0" w:color="CCCCCC"/>
@@ -7574,7 +7625,7 @@
         </w:tc>
         <w:tc>
           <w:tcPr>
-            <w:tcW w:w="375" w:type="dxa"/>
+            <w:tcW w:w="518" w:type="dxa"/>
             <w:tcBorders>
               <w:top w:val="single" w:sz="6" w:space="0" w:color="CCCCCC"/>
               <w:left w:val="single" w:sz="6" w:space="0" w:color="CCCCCC"/>
@@ -7602,7 +7653,7 @@
         </w:tc>
         <w:tc>
           <w:tcPr>
-            <w:tcW w:w="375" w:type="dxa"/>
+            <w:tcW w:w="518" w:type="dxa"/>
             <w:tcBorders>
               <w:top w:val="single" w:sz="6" w:space="0" w:color="CCCCCC"/>
               <w:left w:val="single" w:sz="6" w:space="0" w:color="CCCCCC"/>
@@ -7630,7 +7681,7 @@
         </w:tc>
         <w:tc>
           <w:tcPr>
-            <w:tcW w:w="375" w:type="dxa"/>
+            <w:tcW w:w="518" w:type="dxa"/>
             <w:tcBorders>
               <w:top w:val="single" w:sz="6" w:space="0" w:color="CCCCCC"/>
               <w:left w:val="single" w:sz="6" w:space="0" w:color="CCCCCC"/>
@@ -7658,7 +7709,8 @@
         </w:tc>
         <w:tc>
           <w:tcPr>
-            <w:tcW w:w="375" w:type="dxa"/>
+            <w:tcW w:w="518" w:type="dxa"/>
+            <w:gridSpan w:val="2"/>
             <w:tcBorders>
               <w:top w:val="single" w:sz="6" w:space="0" w:color="CCCCCC"/>
               <w:left w:val="single" w:sz="6" w:space="0" w:color="CCCCCC"/>
@@ -7686,7 +7738,7 @@
         </w:tc>
         <w:tc>
           <w:tcPr>
-            <w:tcW w:w="375" w:type="dxa"/>
+            <w:tcW w:w="518" w:type="dxa"/>
             <w:tcBorders>
               <w:top w:val="single" w:sz="6" w:space="0" w:color="CCCCCC"/>
               <w:left w:val="single" w:sz="6" w:space="0" w:color="CCCCCC"/>
@@ -7714,7 +7766,7 @@
         </w:tc>
         <w:tc>
           <w:tcPr>
-            <w:tcW w:w="375" w:type="dxa"/>
+            <w:tcW w:w="518" w:type="dxa"/>
             <w:tcBorders>
               <w:top w:val="single" w:sz="6" w:space="0" w:color="CCCCCC"/>
               <w:left w:val="single" w:sz="6" w:space="0" w:color="CCCCCC"/>
@@ -7742,7 +7794,7 @@
         </w:tc>
         <w:tc>
           <w:tcPr>
-            <w:tcW w:w="375" w:type="dxa"/>
+            <w:tcW w:w="518" w:type="dxa"/>
             <w:tcBorders>
               <w:top w:val="single" w:sz="6" w:space="0" w:color="CCCCCC"/>
               <w:left w:val="single" w:sz="6" w:space="0" w:color="CCCCCC"/>
@@ -7770,11 +7822,7 @@
         </w:tc>
       </w:tr>
     </w:tbl>
-    <w:p>
-      <w:r>
-        <w:br w:type="textWrapping" w:clear="all"/>
-      </w:r>
-    </w:p>
+    <w:p/>
     <w:sectPr>
       <w:footerReference w:type="default" r:id="rId8"/>
       <w:pgSz w:w="12240" w:h="15840"/>

</xml_diff>

<commit_message>
merged my changes with matts changes
</commit_message>
<xml_diff>
--- a/Capstone Project Proposal Agarwal Harris.docx
+++ b/Capstone Project Proposal Agarwal Harris.docx
@@ -105,18 +105,6 @@
             <w:pPr>
               <w:widowControl w:val="0"/>
               <w:spacing w:line="240" w:lineRule="auto"/>
-            </w:pPr>
-            <w:r>
-              <w:t xml:space="preserve"> </w:t>
-            </w:r>
-            <w:r>
-              <w:t>TBD:</w:t>
-            </w:r>
-          </w:p>
-          <w:p>
-            <w:pPr>
-              <w:widowControl w:val="0"/>
-              <w:spacing w:line="240" w:lineRule="auto"/>
               <w:rPr>
                 <w:rFonts w:ascii="Segoe UI" w:eastAsia="Times New Roman" w:hAnsi="Segoe UI" w:cs="Segoe UI"/>
                 <w:color w:val="3A3A3A"/>
@@ -225,38 +213,6 @@
                 <w:lang w:val="en-US"/>
               </w:rPr>
             </w:pPr>
-            <w:proofErr w:type="spellStart"/>
-            <w:r>
-              <w:rPr>
-                <w:rFonts w:ascii="Segoe UI" w:eastAsia="Times New Roman" w:hAnsi="Segoe UI" w:cs="Segoe UI"/>
-                <w:color w:val="3A3A3A"/>
-                <w:sz w:val="29"/>
-                <w:szCs w:val="29"/>
-                <w:lang w:val="en-US"/>
-              </w:rPr>
-              <w:t>Dia</w:t>
-            </w:r>
-            <w:proofErr w:type="spellEnd"/>
-            <w:r>
-              <w:rPr>
-                <w:rFonts w:ascii="Segoe UI" w:eastAsia="Times New Roman" w:hAnsi="Segoe UI" w:cs="Segoe UI"/>
-                <w:color w:val="3A3A3A"/>
-                <w:sz w:val="29"/>
-                <w:szCs w:val="29"/>
-                <w:lang w:val="en-US"/>
-              </w:rPr>
-              <w:t>-Data</w:t>
-            </w:r>
-            <w:r>
-              <w:rPr>
-                <w:rFonts w:ascii="Segoe UI" w:eastAsia="Times New Roman" w:hAnsi="Segoe UI" w:cs="Segoe UI"/>
-                <w:color w:val="3A3A3A"/>
-                <w:sz w:val="29"/>
-                <w:szCs w:val="29"/>
-                <w:lang w:val="en-US"/>
-              </w:rPr>
-              <w:t xml:space="preserve"> Care</w:t>
-            </w:r>
           </w:p>
         </w:tc>
       </w:tr>
@@ -273,15 +229,7 @@
         <w:t>1.2.</w:t>
       </w:r>
       <w:r>
-        <w:t xml:space="preserve"> Students names, </w:t>
-      </w:r>
-      <w:proofErr w:type="gramStart"/>
-      <w:r>
-        <w:t>background</w:t>
-      </w:r>
-      <w:proofErr w:type="gramEnd"/>
-      <w:r>
-        <w:t xml:space="preserve"> and target industry if any</w:t>
+        <w:t xml:space="preserve"> Students names, background and target industry if any</w:t>
       </w:r>
     </w:p>
     <w:tbl>
@@ -304,7 +252,7 @@
       </w:tblGrid>
       <w:tr>
         <w:trPr>
-          <w:trHeight w:val="3600"/>
+          <w:trHeight w:val="1338"/>
         </w:trPr>
         <w:tc>
           <w:tcPr>
@@ -358,25 +306,6 @@
             <w:r>
               <w:t xml:space="preserve"> </w:t>
             </w:r>
-          </w:p>
-          <w:p>
-            <w:pPr>
-              <w:shd w:val="clear" w:color="auto" w:fill="FFFFFF"/>
-              <w:spacing w:line="240" w:lineRule="auto"/>
-              <w:rPr>
-                <w:rFonts w:ascii="Segoe UI" w:eastAsia="Times New Roman" w:hAnsi="Segoe UI" w:cs="Segoe UI"/>
-                <w:color w:val="3A3A3A"/>
-                <w:sz w:val="29"/>
-                <w:szCs w:val="29"/>
-                <w:lang w:val="en-US"/>
-              </w:rPr>
-            </w:pPr>
-          </w:p>
-          <w:p>
-            <w:pPr>
-              <w:widowControl w:val="0"/>
-              <w:spacing w:line="240" w:lineRule="auto"/>
-            </w:pPr>
           </w:p>
         </w:tc>
       </w:tr>
@@ -399,7 +328,7 @@
     <w:tbl>
       <w:tblPr>
         <w:tblStyle w:val="a1"/>
-        <w:tblW w:w="9360" w:type="dxa"/>
+        <w:tblW w:w="9350" w:type="dxa"/>
         <w:tblBorders>
           <w:top w:val="single" w:sz="8" w:space="0" w:color="000000"/>
           <w:left w:val="single" w:sz="8" w:space="0" w:color="000000"/>
@@ -412,15 +341,15 @@
         <w:tblLook w:val="0600" w:firstRow="0" w:lastRow="0" w:firstColumn="0" w:lastColumn="0" w:noHBand="1" w:noVBand="1"/>
       </w:tblPr>
       <w:tblGrid>
-        <w:gridCol w:w="9360"/>
+        <w:gridCol w:w="9350"/>
       </w:tblGrid>
       <w:tr>
         <w:trPr>
-          <w:trHeight w:val="3880"/>
+          <w:trHeight w:val="3237"/>
         </w:trPr>
         <w:tc>
           <w:tcPr>
-            <w:tcW w:w="9360" w:type="dxa"/>
+            <w:tcW w:w="9350" w:type="dxa"/>
             <w:shd w:val="clear" w:color="auto" w:fill="auto"/>
             <w:tcMar>
               <w:top w:w="100" w:type="dxa"/>
@@ -431,7 +360,7 @@
           </w:tcPr>
           <w:tbl>
             <w:tblPr>
-              <w:tblW w:w="9360" w:type="dxa"/>
+              <w:tblW w:w="9171" w:type="dxa"/>
               <w:tblBorders>
                 <w:top w:val="single" w:sz="8" w:space="0" w:color="000000"/>
                 <w:left w:val="single" w:sz="8" w:space="0" w:color="000000"/>
@@ -444,15 +373,15 @@
               <w:tblLook w:val="0600" w:firstRow="0" w:lastRow="0" w:firstColumn="0" w:lastColumn="0" w:noHBand="1" w:noVBand="1"/>
             </w:tblPr>
             <w:tblGrid>
-              <w:gridCol w:w="9360"/>
+              <w:gridCol w:w="9171"/>
             </w:tblGrid>
             <w:tr>
               <w:trPr>
-                <w:trHeight w:val="3880"/>
+                <w:trHeight w:val="3237"/>
               </w:trPr>
               <w:tc>
                 <w:tcPr>
-                  <w:tcW w:w="9360" w:type="dxa"/>
+                  <w:tcW w:w="9171" w:type="dxa"/>
                   <w:tcBorders>
                     <w:top w:val="single" w:sz="8" w:space="0" w:color="000000"/>
                     <w:left w:val="single" w:sz="8" w:space="0" w:color="000000"/>
@@ -474,7 +403,7 @@
                 </w:p>
                 <w:tbl>
                   <w:tblPr>
-                    <w:tblW w:w="9150" w:type="dxa"/>
+                    <w:tblW w:w="8965" w:type="dxa"/>
                     <w:tblBorders>
                       <w:top w:val="single" w:sz="8" w:space="0" w:color="000000"/>
                       <w:left w:val="single" w:sz="8" w:space="0" w:color="000000"/>
@@ -487,14 +416,17 @@
                     <w:tblLook w:val="0600" w:firstRow="0" w:lastRow="0" w:firstColumn="0" w:lastColumn="0" w:noHBand="1" w:noVBand="1"/>
                   </w:tblPr>
                   <w:tblGrid>
-                    <w:gridCol w:w="1426"/>
-                    <w:gridCol w:w="3862"/>
-                    <w:gridCol w:w="3862"/>
+                    <w:gridCol w:w="1397"/>
+                    <w:gridCol w:w="3784"/>
+                    <w:gridCol w:w="3784"/>
                   </w:tblGrid>
                   <w:tr>
+                    <w:trPr>
+                      <w:trHeight w:val="212"/>
+                    </w:trPr>
                     <w:tc>
                       <w:tcPr>
-                        <w:tcW w:w="1426" w:type="dxa"/>
+                        <w:tcW w:w="1397" w:type="dxa"/>
                         <w:tcBorders>
                           <w:top w:val="single" w:sz="8" w:space="0" w:color="000000"/>
                           <w:left w:val="single" w:sz="8" w:space="0" w:color="000000"/>
@@ -527,7 +459,7 @@
                     </w:tc>
                     <w:tc>
                       <w:tcPr>
-                        <w:tcW w:w="3862" w:type="dxa"/>
+                        <w:tcW w:w="3784" w:type="dxa"/>
                         <w:tcBorders>
                           <w:top w:val="single" w:sz="8" w:space="0" w:color="000000"/>
                           <w:left w:val="single" w:sz="8" w:space="0" w:color="000000"/>
@@ -561,7 +493,7 @@
                     </w:tc>
                     <w:tc>
                       <w:tcPr>
-                        <w:tcW w:w="3862" w:type="dxa"/>
+                        <w:tcW w:w="3784" w:type="dxa"/>
                         <w:tcBorders>
                           <w:top w:val="single" w:sz="8" w:space="0" w:color="000000"/>
                           <w:left w:val="single" w:sz="8" w:space="0" w:color="000000"/>
@@ -596,11 +528,11 @@
                   </w:tr>
                   <w:tr>
                     <w:trPr>
-                      <w:trHeight w:val="460"/>
+                      <w:trHeight w:val="383"/>
                     </w:trPr>
                     <w:tc>
                       <w:tcPr>
-                        <w:tcW w:w="1426" w:type="dxa"/>
+                        <w:tcW w:w="1397" w:type="dxa"/>
                         <w:tcBorders>
                           <w:top w:val="single" w:sz="8" w:space="0" w:color="000000"/>
                           <w:left w:val="single" w:sz="8" w:space="0" w:color="000000"/>
@@ -627,7 +559,7 @@
                     </w:tc>
                     <w:tc>
                       <w:tcPr>
-                        <w:tcW w:w="3862" w:type="dxa"/>
+                        <w:tcW w:w="3784" w:type="dxa"/>
                         <w:tcBorders>
                           <w:top w:val="single" w:sz="8" w:space="0" w:color="000000"/>
                           <w:left w:val="single" w:sz="8" w:space="0" w:color="000000"/>
@@ -681,7 +613,7 @@
                     </w:tc>
                     <w:tc>
                       <w:tcPr>
-                        <w:tcW w:w="3862" w:type="dxa"/>
+                        <w:tcW w:w="3784" w:type="dxa"/>
                         <w:tcBorders>
                           <w:top w:val="single" w:sz="8" w:space="0" w:color="000000"/>
                           <w:left w:val="single" w:sz="8" w:space="0" w:color="000000"/>
@@ -726,9 +658,12 @@
                     </w:tc>
                   </w:tr>
                   <w:tr>
+                    <w:trPr>
+                      <w:trHeight w:val="838"/>
+                    </w:trPr>
                     <w:tc>
                       <w:tcPr>
-                        <w:tcW w:w="1426" w:type="dxa"/>
+                        <w:tcW w:w="1397" w:type="dxa"/>
                         <w:tcBorders>
                           <w:top w:val="single" w:sz="8" w:space="0" w:color="000000"/>
                           <w:left w:val="single" w:sz="8" w:space="0" w:color="000000"/>
@@ -755,7 +690,7 @@
                     </w:tc>
                     <w:tc>
                       <w:tcPr>
-                        <w:tcW w:w="3862" w:type="dxa"/>
+                        <w:tcW w:w="3784" w:type="dxa"/>
                         <w:tcBorders>
                           <w:top w:val="single" w:sz="8" w:space="0" w:color="000000"/>
                           <w:left w:val="single" w:sz="8" w:space="0" w:color="000000"/>
@@ -809,7 +744,7 @@
                     </w:tc>
                     <w:tc>
                       <w:tcPr>
-                        <w:tcW w:w="3862" w:type="dxa"/>
+                        <w:tcW w:w="3784" w:type="dxa"/>
                         <w:tcBorders>
                           <w:top w:val="single" w:sz="8" w:space="0" w:color="000000"/>
                           <w:left w:val="single" w:sz="8" w:space="0" w:color="000000"/>
@@ -867,6 +802,8 @@
       <w:r>
         <w:br w:type="page"/>
       </w:r>
+    </w:p>
+    <w:p>
       <w:r>
         <w:rPr>
           <w:b/>
@@ -1019,12 +956,21 @@
               <w:widowControl w:val="0"/>
               <w:spacing w:line="240" w:lineRule="auto"/>
             </w:pPr>
+            <w:r>
+              <w:t>- Model will be designed to direct the hospital’s intervention team</w:t>
+            </w:r>
           </w:p>
           <w:p>
             <w:pPr>
               <w:widowControl w:val="0"/>
               <w:spacing w:line="240" w:lineRule="auto"/>
             </w:pPr>
+          </w:p>
+          <w:p>
+            <w:pPr>
+              <w:widowControl w:val="0"/>
+              <w:spacing w:line="240" w:lineRule="auto"/>
+            </w:pPr>
             <w:r>
               <w:rPr>
                 <w:b/>
@@ -1044,10 +990,7 @@
               <w:t xml:space="preserve">- </w:t>
             </w:r>
             <w:r>
-              <w:t>accuracy of model in terms of the data</w:t>
-            </w:r>
-            <w:r>
-              <w:t xml:space="preserve">: How accurate is the target variable? </w:t>
+              <w:t xml:space="preserve">How accurate is the target variable? </w:t>
             </w:r>
           </w:p>
           <w:p>
@@ -1071,19 +1014,10 @@
               <w:t>readmitted</w:t>
             </w:r>
             <w:r>
+              <w:t xml:space="preserve"> vs hold out data</w:t>
+            </w:r>
+            <w:r>
               <w:t xml:space="preserve">?  </w:t>
-            </w:r>
-          </w:p>
-          <w:p>
-            <w:pPr>
-              <w:widowControl w:val="0"/>
-              <w:spacing w:line="240" w:lineRule="auto"/>
-            </w:pPr>
-            <w:r>
-              <w:t xml:space="preserve">- </w:t>
-            </w:r>
-            <w:r>
-              <w:t xml:space="preserve">How can we use this data to determine how to lower readmission rates of diabetic patients? </w:t>
             </w:r>
           </w:p>
           <w:p>
@@ -1099,31 +1033,73 @@
               <w:spacing w:line="240" w:lineRule="auto"/>
             </w:pPr>
             <w:r>
-              <w:t>- business outcomes</w:t>
-            </w:r>
-            <w:r>
-              <w:t>: How can this application better Hospital business</w:t>
-            </w:r>
-            <w:r>
-              <w:t xml:space="preserve">? Better the </w:t>
-            </w:r>
-            <w:proofErr w:type="gramStart"/>
-            <w:r>
-              <w:t>Patient?</w:t>
-            </w:r>
-            <w:r>
-              <w:t>:</w:t>
-            </w:r>
-            <w:proofErr w:type="gramEnd"/>
-            <w:r>
-              <w:t xml:space="preserve"> </w:t>
-            </w:r>
-            <w:r>
-              <w:t xml:space="preserve">         - </w:t>
-            </w:r>
-            <w:r>
-              <w:t>incentivize hospitals to provide high-quality healthcare by financially penalizing hospitals with higher readmission rates.</w:t>
-            </w:r>
+              <w:t xml:space="preserve">- </w:t>
+            </w:r>
+            <w:r>
+              <w:t>B</w:t>
+            </w:r>
+            <w:r>
+              <w:t xml:space="preserve">usiness </w:t>
+            </w:r>
+            <w:r>
+              <w:t>O</w:t>
+            </w:r>
+            <w:r>
+              <w:t>utcomes</w:t>
+            </w:r>
+            <w:r>
+              <w:t xml:space="preserve">: </w:t>
+            </w:r>
+            <w:r>
+              <w:t xml:space="preserve">Using hold out data as a test, what cost savings </w:t>
+            </w:r>
+            <w:r>
+              <w:t>would</w:t>
+            </w:r>
+            <w:r>
+              <w:t xml:space="preserve"> the hospital </w:t>
+            </w:r>
+            <w:r>
+              <w:t xml:space="preserve">have </w:t>
+            </w:r>
+            <w:r>
+              <w:t>expect</w:t>
+            </w:r>
+            <w:r>
+              <w:t>ed during the period</w:t>
+            </w:r>
+            <w:r>
+              <w:t xml:space="preserve"> by adopting our model </w:t>
+            </w:r>
+            <w:r>
+              <w:t>to lower readmission penalties?</w:t>
+            </w:r>
+          </w:p>
+          <w:p>
+            <w:pPr>
+              <w:widowControl w:val="0"/>
+              <w:pBdr>
+                <w:top w:val="nil"/>
+                <w:left w:val="nil"/>
+                <w:bottom w:val="nil"/>
+                <w:right w:val="nil"/>
+                <w:between w:val="nil"/>
+              </w:pBdr>
+              <w:spacing w:line="240" w:lineRule="auto"/>
+            </w:pPr>
+          </w:p>
+          <w:p>
+            <w:pPr>
+              <w:widowControl w:val="0"/>
+              <w:pBdr>
+                <w:top w:val="nil"/>
+                <w:left w:val="nil"/>
+                <w:bottom w:val="nil"/>
+                <w:right w:val="nil"/>
+                <w:between w:val="nil"/>
+              </w:pBdr>
+              <w:spacing w:line="240" w:lineRule="auto"/>
+            </w:pPr>
           </w:p>
         </w:tc>
       </w:tr>
@@ -1178,7 +1154,7 @@
       </w:tblGrid>
       <w:tr>
         <w:trPr>
-          <w:trHeight w:val="4460"/>
+          <w:trHeight w:val="2598"/>
         </w:trPr>
         <w:tc>
           <w:tcPr>
@@ -1279,11 +1255,16 @@
               </w:pBdr>
               <w:spacing w:line="240" w:lineRule="auto"/>
             </w:pPr>
+            <w:proofErr w:type="gramStart"/>
             <w:r>
               <w:t>Readmission</w:t>
             </w:r>
             <w:r>
-              <w:t xml:space="preserve"> (&lt;30 days)</w:t>
+              <w:t>(</w:t>
+            </w:r>
+            <w:proofErr w:type="gramEnd"/>
+            <w:r>
+              <w:t>&lt;30 days)</w:t>
             </w:r>
           </w:p>
         </w:tc>
@@ -1292,7 +1273,15 @@
     <w:p/>
     <w:p/>
     <w:p>
+      <w:pPr>
+        <w:rPr>
+          <w:b/>
+        </w:rPr>
+      </w:pPr>
       <w:r>
+        <w:rPr>
+          <w:b/>
+        </w:rPr>
         <w:br w:type="page"/>
       </w:r>
     </w:p>
@@ -1449,14 +1438,14 @@
                 <w:sz w:val="20"/>
                 <w:szCs w:val="20"/>
               </w:rPr>
-              <w:t>, HbA1c test result</w:t>
-            </w:r>
-            <w:r>
-              <w:rPr>
-                <w:sz w:val="20"/>
-                <w:szCs w:val="20"/>
-              </w:rPr>
-              <w:t>, diagnosis, number of medication, diabetic medications, number of outpatient, inpatient, and emergency visits in the year before the hospitalization, etc.</w:t>
+              <w:t>, HbA1c test result,</w:t>
+            </w:r>
+            <w:r>
+              <w:rPr>
+                <w:sz w:val="20"/>
+                <w:szCs w:val="20"/>
+              </w:rPr>
+              <w:t xml:space="preserve"> diagnosis, number of medication, diabetic medications, number of outpatient, inpatient, and emergency visits in the year before the hospitalization, etc.</w:t>
             </w:r>
             <w:r>
               <w:t xml:space="preserve"> </w:t>
@@ -1554,7 +1543,7 @@
               <w:rPr>
                 <w:rFonts w:ascii="Arial Unicode MS" w:eastAsia="Arial Unicode MS" w:hAnsi="Arial Unicode MS" w:cs="Arial Unicode MS"/>
               </w:rPr>
-              <w:t xml:space="preserve">- explore and clean data </w:t>
+              <w:t>- explore and clean data</w:t>
             </w:r>
           </w:p>
           <w:p>
@@ -1566,13 +1555,19 @@
               <w:rPr>
                 <w:rFonts w:ascii="Arial Unicode MS" w:eastAsia="Arial Unicode MS" w:hAnsi="Arial Unicode MS" w:cs="Arial Unicode MS"/>
               </w:rPr>
-              <w:t xml:space="preserve">- compute missingness, </w:t>
-            </w:r>
+              <w:t xml:space="preserve">- compute missingness, determine which entries are relevant to model. </w:t>
+            </w:r>
+          </w:p>
+          <w:p>
+            <w:pPr>
+              <w:widowControl w:val="0"/>
+              <w:spacing w:line="240" w:lineRule="auto"/>
+            </w:pPr>
             <w:r>
               <w:rPr>
                 <w:rFonts w:ascii="Arial Unicode MS" w:eastAsia="Arial Unicode MS" w:hAnsi="Arial Unicode MS" w:cs="Arial Unicode MS"/>
               </w:rPr>
-              <w:t xml:space="preserve">determine which entries are relevant to model. </w:t>
+              <w:t xml:space="preserve"> </w:t>
             </w:r>
           </w:p>
           <w:p>
@@ -1605,10 +1600,10 @@
               <w:t xml:space="preserve">- hospital readmission </w:t>
             </w:r>
             <w:r>
-              <w:t>of patient (</w:t>
-            </w:r>
-            <w:r>
-              <w:t>&lt;30 days)</w:t>
+              <w:t xml:space="preserve">of patient </w:t>
+            </w:r>
+            <w:r>
+              <w:t>(&lt;30 days)</w:t>
             </w:r>
           </w:p>
           <w:p>
@@ -1647,13 +1642,7 @@
               <w:spacing w:line="240" w:lineRule="auto"/>
             </w:pPr>
             <w:r>
-              <w:t xml:space="preserve">- </w:t>
-            </w:r>
-            <w:r>
-              <w:t>Predictive</w:t>
-            </w:r>
-            <w:r>
-              <w:t xml:space="preserve"> model development </w:t>
+              <w:t xml:space="preserve">- Predictive model development </w:t>
             </w:r>
           </w:p>
           <w:p>
@@ -1675,21 +1664,27 @@
             <w:pPr>
               <w:widowControl w:val="0"/>
               <w:spacing w:line="240" w:lineRule="auto"/>
-            </w:pPr>
+              <w:rPr>
+                <w:b/>
+              </w:rPr>
+            </w:pPr>
+            <w:r>
+              <w:rPr>
+                <w:b/>
+              </w:rPr>
+              <w:t>Analysis</w:t>
+            </w:r>
           </w:p>
           <w:p>
             <w:pPr>
               <w:widowControl w:val="0"/>
               <w:spacing w:line="240" w:lineRule="auto"/>
-              <w:rPr>
-                <w:b/>
-              </w:rPr>
-            </w:pPr>
-            <w:r>
-              <w:rPr>
-                <w:b/>
-              </w:rPr>
-              <w:t>Analysis</w:t>
+            </w:pPr>
+            <w:r>
+              <w:rPr>
+                <w:rFonts w:ascii="Arial Unicode MS" w:eastAsia="Arial Unicode MS" w:hAnsi="Arial Unicode MS" w:cs="Arial Unicode MS"/>
+              </w:rPr>
+              <w:t>- Exploratory data analysis: insights to see which features will determine best fit</w:t>
             </w:r>
           </w:p>
           <w:p>
@@ -1698,41 +1693,11 @@
               <w:spacing w:line="240" w:lineRule="auto"/>
             </w:pPr>
             <w:r>
-              <w:rPr>
-                <w:rFonts w:ascii="Arial Unicode MS" w:eastAsia="Arial Unicode MS" w:hAnsi="Arial Unicode MS" w:cs="Arial Unicode MS"/>
-              </w:rPr>
-              <w:t>- Exploratory data analysis</w:t>
-            </w:r>
-            <w:r>
-              <w:rPr>
-                <w:rFonts w:ascii="Arial Unicode MS" w:eastAsia="Arial Unicode MS" w:hAnsi="Arial Unicode MS" w:cs="Arial Unicode MS"/>
-              </w:rPr>
-              <w:t xml:space="preserve">: </w:t>
-            </w:r>
-            <w:r>
-              <w:rPr>
-                <w:rFonts w:ascii="Arial Unicode MS" w:eastAsia="Arial Unicode MS" w:hAnsi="Arial Unicode MS" w:cs="Arial Unicode MS"/>
-              </w:rPr>
-              <w:t>insights to see which features will determine best fit</w:t>
-            </w:r>
-          </w:p>
-          <w:p>
-            <w:pPr>
-              <w:widowControl w:val="0"/>
-              <w:spacing w:line="240" w:lineRule="auto"/>
-            </w:pPr>
-            <w:r>
-              <w:t xml:space="preserve">- Prediction model: </w:t>
-            </w:r>
-            <w:r>
-              <w:t xml:space="preserve">XG </w:t>
+              <w:t xml:space="preserve">- Prediction model: XG </w:t>
             </w:r>
             <w:proofErr w:type="gramStart"/>
             <w:r>
-              <w:t>Boost</w:t>
-            </w:r>
-            <w:r>
-              <w:t xml:space="preserve"> ,</w:t>
+              <w:t>Boost ,</w:t>
             </w:r>
             <w:proofErr w:type="gramEnd"/>
             <w:r>
@@ -1816,15 +1781,7 @@
         <w:t>Milestone 2</w:t>
       </w:r>
       <w:r>
-        <w:t xml:space="preserve">: schedule 30 minutes to go over the </w:t>
-      </w:r>
-      <w:proofErr w:type="gramStart"/>
-      <w:r>
-        <w:t>final results</w:t>
-      </w:r>
-      <w:proofErr w:type="gramEnd"/>
-      <w:r>
-        <w:t xml:space="preserve"> and proposed presentation before the final presentation in front of the whole team.</w:t>
+        <w:t>: schedule 30 minutes to go over the final results and proposed presentation before the final presentation in front of the whole team.</w:t>
       </w:r>
     </w:p>
     <w:p/>
@@ -2134,23 +2091,13 @@
                                   <w:szCs w:val="14"/>
                                 </w:rPr>
                               </w:pPr>
-                              <w:proofErr w:type="gramStart"/>
                               <w:r>
                                 <w:rPr>
                                   <w:color w:val="000000"/>
                                   <w:sz w:val="12"/>
                                   <w:szCs w:val="14"/>
                                 </w:rPr>
-                                <w:t>Final results</w:t>
-                              </w:r>
-                              <w:proofErr w:type="gramEnd"/>
-                              <w:r>
-                                <w:rPr>
-                                  <w:color w:val="000000"/>
-                                  <w:sz w:val="12"/>
-                                  <w:szCs w:val="14"/>
-                                </w:rPr>
-                                <w:t xml:space="preserve"> Preparation for presentation</w:t>
+                                <w:t>Final results Preparation for presentation</w:t>
                               </w:r>
                             </w:p>
                           </w:txbxContent>
@@ -2627,23 +2574,13 @@
                             <w:szCs w:val="14"/>
                           </w:rPr>
                         </w:pPr>
-                        <w:proofErr w:type="gramStart"/>
                         <w:r>
                           <w:rPr>
                             <w:color w:val="000000"/>
                             <w:sz w:val="12"/>
                             <w:szCs w:val="14"/>
                           </w:rPr>
-                          <w:t>Final results</w:t>
-                        </w:r>
-                        <w:proofErr w:type="gramEnd"/>
-                        <w:r>
-                          <w:rPr>
-                            <w:color w:val="000000"/>
-                            <w:sz w:val="12"/>
-                            <w:szCs w:val="14"/>
-                          </w:rPr>
-                          <w:t xml:space="preserve"> Preparation for presentation</w:t>
+                          <w:t>Final results Preparation for presentation</w:t>
                         </w:r>
                       </w:p>
                     </w:txbxContent>
@@ -2842,7 +2779,7 @@
         <w:tblStyle w:val="a6"/>
         <w:tblpPr w:leftFromText="180" w:rightFromText="180" w:vertAnchor="text" w:tblpY="1"/>
         <w:tblOverlap w:val="never"/>
-        <w:tblW w:w="6930" w:type="dxa"/>
+        <w:tblW w:w="9579" w:type="dxa"/>
         <w:tblBorders>
           <w:top w:val="nil"/>
           <w:left w:val="nil"/>
@@ -2855,30 +2792,31 @@
         <w:tblLook w:val="0600" w:firstRow="0" w:lastRow="0" w:firstColumn="0" w:lastColumn="0" w:noHBand="1" w:noVBand="1"/>
       </w:tblPr>
       <w:tblGrid>
-        <w:gridCol w:w="2055"/>
-        <w:gridCol w:w="375"/>
-        <w:gridCol w:w="375"/>
-        <w:gridCol w:w="375"/>
-        <w:gridCol w:w="375"/>
-        <w:gridCol w:w="375"/>
-        <w:gridCol w:w="375"/>
-        <w:gridCol w:w="375"/>
-        <w:gridCol w:w="375"/>
-        <w:gridCol w:w="375"/>
-        <w:gridCol w:w="375"/>
-        <w:gridCol w:w="375"/>
-        <w:gridCol w:w="375"/>
-        <w:gridCol w:w="375"/>
+        <w:gridCol w:w="2845"/>
+        <w:gridCol w:w="518"/>
+        <w:gridCol w:w="518"/>
+        <w:gridCol w:w="518"/>
+        <w:gridCol w:w="518"/>
+        <w:gridCol w:w="518"/>
+        <w:gridCol w:w="518"/>
+        <w:gridCol w:w="518"/>
+        <w:gridCol w:w="518"/>
+        <w:gridCol w:w="518"/>
+        <w:gridCol w:w="12"/>
+        <w:gridCol w:w="506"/>
+        <w:gridCol w:w="518"/>
+        <w:gridCol w:w="518"/>
+        <w:gridCol w:w="518"/>
       </w:tblGrid>
       <w:tr>
         <w:trPr>
           <w:gridAfter w:val="4"/>
-          <w:wAfter w:w="1500" w:type="dxa"/>
-          <w:trHeight w:val="300"/>
+          <w:wAfter w:w="2060" w:type="dxa"/>
+          <w:trHeight w:val="311"/>
         </w:trPr>
         <w:tc>
           <w:tcPr>
-            <w:tcW w:w="2055" w:type="dxa"/>
+            <w:tcW w:w="2845" w:type="dxa"/>
             <w:tcBorders>
               <w:top w:val="nil"/>
               <w:left w:val="nil"/>
@@ -2905,8 +2843,8 @@
         </w:tc>
         <w:tc>
           <w:tcPr>
-            <w:tcW w:w="3375" w:type="dxa"/>
-            <w:gridSpan w:val="9"/>
+            <w:tcW w:w="4674" w:type="dxa"/>
+            <w:gridSpan w:val="10"/>
             <w:tcBorders>
               <w:top w:val="single" w:sz="6" w:space="0" w:color="D9D9D9"/>
               <w:left w:val="single" w:sz="6" w:space="0" w:color="CCCCCC"/>
@@ -2944,11 +2882,11 @@
       </w:tr>
       <w:tr>
         <w:trPr>
-          <w:trHeight w:val="300"/>
+          <w:trHeight w:val="311"/>
         </w:trPr>
         <w:tc>
           <w:tcPr>
-            <w:tcW w:w="2055" w:type="dxa"/>
+            <w:tcW w:w="2845" w:type="dxa"/>
             <w:tcBorders>
               <w:top w:val="nil"/>
               <w:left w:val="nil"/>
@@ -2976,7 +2914,7 @@
         </w:tc>
         <w:tc>
           <w:tcPr>
-            <w:tcW w:w="375" w:type="dxa"/>
+            <w:tcW w:w="518" w:type="dxa"/>
             <w:tcBorders>
               <w:top w:val="single" w:sz="6" w:space="0" w:color="CCCCCC"/>
               <w:left w:val="single" w:sz="6" w:space="0" w:color="CCCCCC"/>
@@ -3013,7 +2951,7 @@
         </w:tc>
         <w:tc>
           <w:tcPr>
-            <w:tcW w:w="375" w:type="dxa"/>
+            <w:tcW w:w="518" w:type="dxa"/>
             <w:tcBorders>
               <w:top w:val="single" w:sz="6" w:space="0" w:color="CCCCCC"/>
               <w:left w:val="single" w:sz="6" w:space="0" w:color="CCCCCC"/>
@@ -3050,7 +2988,7 @@
         </w:tc>
         <w:tc>
           <w:tcPr>
-            <w:tcW w:w="375" w:type="dxa"/>
+            <w:tcW w:w="518" w:type="dxa"/>
             <w:tcBorders>
               <w:top w:val="single" w:sz="6" w:space="0" w:color="CCCCCC"/>
               <w:left w:val="single" w:sz="6" w:space="0" w:color="CCCCCC"/>
@@ -3087,7 +3025,7 @@
         </w:tc>
         <w:tc>
           <w:tcPr>
-            <w:tcW w:w="375" w:type="dxa"/>
+            <w:tcW w:w="518" w:type="dxa"/>
             <w:tcBorders>
               <w:top w:val="single" w:sz="6" w:space="0" w:color="CCCCCC"/>
               <w:left w:val="single" w:sz="6" w:space="0" w:color="CCCCCC"/>
@@ -3124,7 +3062,7 @@
         </w:tc>
         <w:tc>
           <w:tcPr>
-            <w:tcW w:w="375" w:type="dxa"/>
+            <w:tcW w:w="518" w:type="dxa"/>
             <w:tcBorders>
               <w:top w:val="single" w:sz="6" w:space="0" w:color="CCCCCC"/>
               <w:left w:val="single" w:sz="6" w:space="0" w:color="CCCCCC"/>
@@ -3161,7 +3099,7 @@
         </w:tc>
         <w:tc>
           <w:tcPr>
-            <w:tcW w:w="375" w:type="dxa"/>
+            <w:tcW w:w="518" w:type="dxa"/>
             <w:tcBorders>
               <w:top w:val="single" w:sz="6" w:space="0" w:color="CCCCCC"/>
               <w:left w:val="single" w:sz="6" w:space="0" w:color="CCCCCC"/>
@@ -3198,7 +3136,7 @@
         </w:tc>
         <w:tc>
           <w:tcPr>
-            <w:tcW w:w="375" w:type="dxa"/>
+            <w:tcW w:w="518" w:type="dxa"/>
             <w:tcBorders>
               <w:top w:val="single" w:sz="6" w:space="0" w:color="CCCCCC"/>
               <w:left w:val="single" w:sz="6" w:space="0" w:color="CCCCCC"/>
@@ -3235,7 +3173,7 @@
         </w:tc>
         <w:tc>
           <w:tcPr>
-            <w:tcW w:w="375" w:type="dxa"/>
+            <w:tcW w:w="518" w:type="dxa"/>
             <w:tcBorders>
               <w:top w:val="single" w:sz="6" w:space="0" w:color="CCCCCC"/>
               <w:left w:val="single" w:sz="6" w:space="0" w:color="CCCCCC"/>
@@ -3272,7 +3210,7 @@
         </w:tc>
         <w:tc>
           <w:tcPr>
-            <w:tcW w:w="375" w:type="dxa"/>
+            <w:tcW w:w="518" w:type="dxa"/>
             <w:tcBorders>
               <w:top w:val="single" w:sz="6" w:space="0" w:color="CCCCCC"/>
               <w:left w:val="single" w:sz="6" w:space="0" w:color="CCCCCC"/>
@@ -3309,7 +3247,8 @@
         </w:tc>
         <w:tc>
           <w:tcPr>
-            <w:tcW w:w="375" w:type="dxa"/>
+            <w:tcW w:w="518" w:type="dxa"/>
+            <w:gridSpan w:val="2"/>
             <w:tcBorders>
               <w:top w:val="single" w:sz="6" w:space="0" w:color="CCCCCC"/>
               <w:left w:val="single" w:sz="6" w:space="0" w:color="CCCCCC"/>
@@ -3346,7 +3285,7 @@
         </w:tc>
         <w:tc>
           <w:tcPr>
-            <w:tcW w:w="375" w:type="dxa"/>
+            <w:tcW w:w="518" w:type="dxa"/>
             <w:tcBorders>
               <w:top w:val="single" w:sz="6" w:space="0" w:color="CCCCCC"/>
               <w:left w:val="single" w:sz="6" w:space="0" w:color="CCCCCC"/>
@@ -3383,7 +3322,7 @@
         </w:tc>
         <w:tc>
           <w:tcPr>
-            <w:tcW w:w="375" w:type="dxa"/>
+            <w:tcW w:w="518" w:type="dxa"/>
             <w:tcBorders>
               <w:top w:val="single" w:sz="6" w:space="0" w:color="CCCCCC"/>
               <w:left w:val="single" w:sz="6" w:space="0" w:color="CCCCCC"/>
@@ -3420,7 +3359,7 @@
         </w:tc>
         <w:tc>
           <w:tcPr>
-            <w:tcW w:w="375" w:type="dxa"/>
+            <w:tcW w:w="518" w:type="dxa"/>
             <w:tcBorders>
               <w:top w:val="single" w:sz="6" w:space="0" w:color="CCCCCC"/>
               <w:left w:val="single" w:sz="6" w:space="0" w:color="CCCCCC"/>
@@ -3458,11 +3397,11 @@
       </w:tr>
       <w:tr>
         <w:trPr>
-          <w:trHeight w:val="300"/>
+          <w:trHeight w:val="311"/>
         </w:trPr>
         <w:tc>
           <w:tcPr>
-            <w:tcW w:w="2055" w:type="dxa"/>
+            <w:tcW w:w="2845" w:type="dxa"/>
             <w:tcBorders>
               <w:top w:val="single" w:sz="6" w:space="0" w:color="CCCCCC"/>
               <w:left w:val="single" w:sz="6" w:space="0" w:color="D9D9D9"/>
@@ -3498,7 +3437,7 @@
         </w:tc>
         <w:tc>
           <w:tcPr>
-            <w:tcW w:w="375" w:type="dxa"/>
+            <w:tcW w:w="518" w:type="dxa"/>
             <w:tcBorders>
               <w:top w:val="single" w:sz="6" w:space="0" w:color="CCCCCC"/>
               <w:left w:val="single" w:sz="6" w:space="0" w:color="CCCCCC"/>
@@ -3526,7 +3465,7 @@
         </w:tc>
         <w:tc>
           <w:tcPr>
-            <w:tcW w:w="375" w:type="dxa"/>
+            <w:tcW w:w="518" w:type="dxa"/>
             <w:tcBorders>
               <w:top w:val="single" w:sz="6" w:space="0" w:color="CCCCCC"/>
               <w:left w:val="single" w:sz="6" w:space="0" w:color="CCCCCC"/>
@@ -3554,7 +3493,7 @@
         </w:tc>
         <w:tc>
           <w:tcPr>
-            <w:tcW w:w="375" w:type="dxa"/>
+            <w:tcW w:w="518" w:type="dxa"/>
             <w:tcBorders>
               <w:top w:val="single" w:sz="6" w:space="0" w:color="CCCCCC"/>
               <w:left w:val="single" w:sz="6" w:space="0" w:color="CCCCCC"/>
@@ -3582,7 +3521,7 @@
         </w:tc>
         <w:tc>
           <w:tcPr>
-            <w:tcW w:w="375" w:type="dxa"/>
+            <w:tcW w:w="518" w:type="dxa"/>
             <w:tcBorders>
               <w:top w:val="single" w:sz="6" w:space="0" w:color="CCCCCC"/>
               <w:left w:val="single" w:sz="6" w:space="0" w:color="CCCCCC"/>
@@ -3610,7 +3549,7 @@
         </w:tc>
         <w:tc>
           <w:tcPr>
-            <w:tcW w:w="375" w:type="dxa"/>
+            <w:tcW w:w="518" w:type="dxa"/>
             <w:tcBorders>
               <w:top w:val="single" w:sz="6" w:space="0" w:color="CCCCCC"/>
               <w:left w:val="single" w:sz="6" w:space="0" w:color="CCCCCC"/>
@@ -3638,7 +3577,7 @@
         </w:tc>
         <w:tc>
           <w:tcPr>
-            <w:tcW w:w="375" w:type="dxa"/>
+            <w:tcW w:w="518" w:type="dxa"/>
             <w:tcBorders>
               <w:top w:val="single" w:sz="6" w:space="0" w:color="CCCCCC"/>
               <w:left w:val="single" w:sz="6" w:space="0" w:color="CCCCCC"/>
@@ -3666,7 +3605,7 @@
         </w:tc>
         <w:tc>
           <w:tcPr>
-            <w:tcW w:w="375" w:type="dxa"/>
+            <w:tcW w:w="518" w:type="dxa"/>
             <w:tcBorders>
               <w:top w:val="single" w:sz="6" w:space="0" w:color="CCCCCC"/>
               <w:left w:val="single" w:sz="6" w:space="0" w:color="CCCCCC"/>
@@ -3694,7 +3633,7 @@
         </w:tc>
         <w:tc>
           <w:tcPr>
-            <w:tcW w:w="375" w:type="dxa"/>
+            <w:tcW w:w="518" w:type="dxa"/>
             <w:tcBorders>
               <w:top w:val="single" w:sz="6" w:space="0" w:color="CCCCCC"/>
               <w:left w:val="single" w:sz="6" w:space="0" w:color="CCCCCC"/>
@@ -3722,7 +3661,7 @@
         </w:tc>
         <w:tc>
           <w:tcPr>
-            <w:tcW w:w="375" w:type="dxa"/>
+            <w:tcW w:w="518" w:type="dxa"/>
             <w:tcBorders>
               <w:top w:val="single" w:sz="6" w:space="0" w:color="CCCCCC"/>
               <w:left w:val="single" w:sz="6" w:space="0" w:color="CCCCCC"/>
@@ -3750,7 +3689,8 @@
         </w:tc>
         <w:tc>
           <w:tcPr>
-            <w:tcW w:w="375" w:type="dxa"/>
+            <w:tcW w:w="518" w:type="dxa"/>
+            <w:gridSpan w:val="2"/>
             <w:tcBorders>
               <w:top w:val="single" w:sz="6" w:space="0" w:color="CCCCCC"/>
               <w:left w:val="single" w:sz="6" w:space="0" w:color="CCCCCC"/>
@@ -3778,7 +3718,7 @@
         </w:tc>
         <w:tc>
           <w:tcPr>
-            <w:tcW w:w="375" w:type="dxa"/>
+            <w:tcW w:w="518" w:type="dxa"/>
             <w:tcBorders>
               <w:top w:val="single" w:sz="6" w:space="0" w:color="CCCCCC"/>
               <w:left w:val="single" w:sz="6" w:space="0" w:color="CCCCCC"/>
@@ -3806,7 +3746,7 @@
         </w:tc>
         <w:tc>
           <w:tcPr>
-            <w:tcW w:w="375" w:type="dxa"/>
+            <w:tcW w:w="518" w:type="dxa"/>
             <w:tcBorders>
               <w:top w:val="single" w:sz="6" w:space="0" w:color="CCCCCC"/>
               <w:left w:val="single" w:sz="6" w:space="0" w:color="CCCCCC"/>
@@ -3834,7 +3774,7 @@
         </w:tc>
         <w:tc>
           <w:tcPr>
-            <w:tcW w:w="375" w:type="dxa"/>
+            <w:tcW w:w="518" w:type="dxa"/>
             <w:tcBorders>
               <w:top w:val="single" w:sz="6" w:space="0" w:color="CCCCCC"/>
               <w:left w:val="single" w:sz="6" w:space="0" w:color="CCCCCC"/>
@@ -3863,11 +3803,11 @@
       </w:tr>
       <w:tr>
         <w:trPr>
-          <w:trHeight w:val="300"/>
+          <w:trHeight w:val="311"/>
         </w:trPr>
         <w:tc>
           <w:tcPr>
-            <w:tcW w:w="2055" w:type="dxa"/>
+            <w:tcW w:w="2845" w:type="dxa"/>
             <w:tcBorders>
               <w:top w:val="single" w:sz="6" w:space="0" w:color="CCCCCC"/>
               <w:left w:val="single" w:sz="6" w:space="0" w:color="D9D9D9"/>
@@ -3902,7 +3842,7 @@
         </w:tc>
         <w:tc>
           <w:tcPr>
-            <w:tcW w:w="375" w:type="dxa"/>
+            <w:tcW w:w="518" w:type="dxa"/>
             <w:tcBorders>
               <w:top w:val="single" w:sz="6" w:space="0" w:color="CCCCCC"/>
               <w:left w:val="single" w:sz="6" w:space="0" w:color="CCCCCC"/>
@@ -3930,7 +3870,7 @@
         </w:tc>
         <w:tc>
           <w:tcPr>
-            <w:tcW w:w="375" w:type="dxa"/>
+            <w:tcW w:w="518" w:type="dxa"/>
             <w:tcBorders>
               <w:top w:val="single" w:sz="6" w:space="0" w:color="CCCCCC"/>
               <w:left w:val="single" w:sz="6" w:space="0" w:color="CCCCCC"/>
@@ -3958,7 +3898,7 @@
         </w:tc>
         <w:tc>
           <w:tcPr>
-            <w:tcW w:w="375" w:type="dxa"/>
+            <w:tcW w:w="518" w:type="dxa"/>
             <w:tcBorders>
               <w:top w:val="single" w:sz="6" w:space="0" w:color="CCCCCC"/>
               <w:left w:val="single" w:sz="6" w:space="0" w:color="CCCCCC"/>
@@ -3986,7 +3926,7 @@
         </w:tc>
         <w:tc>
           <w:tcPr>
-            <w:tcW w:w="375" w:type="dxa"/>
+            <w:tcW w:w="518" w:type="dxa"/>
             <w:tcBorders>
               <w:top w:val="single" w:sz="6" w:space="0" w:color="CCCCCC"/>
               <w:left w:val="single" w:sz="6" w:space="0" w:color="CCCCCC"/>
@@ -4014,7 +3954,7 @@
         </w:tc>
         <w:tc>
           <w:tcPr>
-            <w:tcW w:w="375" w:type="dxa"/>
+            <w:tcW w:w="518" w:type="dxa"/>
             <w:tcBorders>
               <w:top w:val="single" w:sz="6" w:space="0" w:color="CCCCCC"/>
               <w:left w:val="single" w:sz="6" w:space="0" w:color="CCCCCC"/>
@@ -4042,7 +3982,7 @@
         </w:tc>
         <w:tc>
           <w:tcPr>
-            <w:tcW w:w="375" w:type="dxa"/>
+            <w:tcW w:w="518" w:type="dxa"/>
             <w:tcBorders>
               <w:top w:val="single" w:sz="6" w:space="0" w:color="CCCCCC"/>
               <w:left w:val="single" w:sz="6" w:space="0" w:color="CCCCCC"/>
@@ -4070,7 +4010,7 @@
         </w:tc>
         <w:tc>
           <w:tcPr>
-            <w:tcW w:w="375" w:type="dxa"/>
+            <w:tcW w:w="518" w:type="dxa"/>
             <w:tcBorders>
               <w:top w:val="single" w:sz="6" w:space="0" w:color="CCCCCC"/>
               <w:left w:val="single" w:sz="6" w:space="0" w:color="CCCCCC"/>
@@ -4098,7 +4038,7 @@
         </w:tc>
         <w:tc>
           <w:tcPr>
-            <w:tcW w:w="375" w:type="dxa"/>
+            <w:tcW w:w="518" w:type="dxa"/>
             <w:tcBorders>
               <w:top w:val="single" w:sz="6" w:space="0" w:color="CCCCCC"/>
               <w:left w:val="single" w:sz="6" w:space="0" w:color="CCCCCC"/>
@@ -4126,7 +4066,7 @@
         </w:tc>
         <w:tc>
           <w:tcPr>
-            <w:tcW w:w="375" w:type="dxa"/>
+            <w:tcW w:w="518" w:type="dxa"/>
             <w:tcBorders>
               <w:top w:val="single" w:sz="6" w:space="0" w:color="CCCCCC"/>
               <w:left w:val="single" w:sz="6" w:space="0" w:color="CCCCCC"/>
@@ -4154,7 +4094,8 @@
         </w:tc>
         <w:tc>
           <w:tcPr>
-            <w:tcW w:w="375" w:type="dxa"/>
+            <w:tcW w:w="518" w:type="dxa"/>
+            <w:gridSpan w:val="2"/>
             <w:tcBorders>
               <w:top w:val="single" w:sz="6" w:space="0" w:color="CCCCCC"/>
               <w:left w:val="single" w:sz="6" w:space="0" w:color="CCCCCC"/>
@@ -4182,7 +4123,7 @@
         </w:tc>
         <w:tc>
           <w:tcPr>
-            <w:tcW w:w="375" w:type="dxa"/>
+            <w:tcW w:w="518" w:type="dxa"/>
             <w:tcBorders>
               <w:top w:val="single" w:sz="6" w:space="0" w:color="CCCCCC"/>
               <w:left w:val="single" w:sz="6" w:space="0" w:color="CCCCCC"/>
@@ -4210,7 +4151,7 @@
         </w:tc>
         <w:tc>
           <w:tcPr>
-            <w:tcW w:w="375" w:type="dxa"/>
+            <w:tcW w:w="518" w:type="dxa"/>
             <w:tcBorders>
               <w:top w:val="single" w:sz="6" w:space="0" w:color="CCCCCC"/>
               <w:left w:val="single" w:sz="6" w:space="0" w:color="CCCCCC"/>
@@ -4238,7 +4179,7 @@
         </w:tc>
         <w:tc>
           <w:tcPr>
-            <w:tcW w:w="375" w:type="dxa"/>
+            <w:tcW w:w="518" w:type="dxa"/>
             <w:tcBorders>
               <w:top w:val="single" w:sz="6" w:space="0" w:color="CCCCCC"/>
               <w:left w:val="single" w:sz="6" w:space="0" w:color="CCCCCC"/>
@@ -4267,11 +4208,11 @@
       </w:tr>
       <w:tr>
         <w:trPr>
-          <w:trHeight w:val="300"/>
+          <w:trHeight w:val="311"/>
         </w:trPr>
         <w:tc>
           <w:tcPr>
-            <w:tcW w:w="2055" w:type="dxa"/>
+            <w:tcW w:w="2845" w:type="dxa"/>
             <w:tcBorders>
               <w:top w:val="single" w:sz="6" w:space="0" w:color="CCCCCC"/>
               <w:left w:val="single" w:sz="6" w:space="0" w:color="D9D9D9"/>
@@ -4306,7 +4247,7 @@
         </w:tc>
         <w:tc>
           <w:tcPr>
-            <w:tcW w:w="375" w:type="dxa"/>
+            <w:tcW w:w="518" w:type="dxa"/>
             <w:tcBorders>
               <w:top w:val="single" w:sz="6" w:space="0" w:color="CCCCCC"/>
               <w:left w:val="single" w:sz="6" w:space="0" w:color="CCCCCC"/>
@@ -4334,7 +4275,7 @@
         </w:tc>
         <w:tc>
           <w:tcPr>
-            <w:tcW w:w="375" w:type="dxa"/>
+            <w:tcW w:w="518" w:type="dxa"/>
             <w:tcBorders>
               <w:top w:val="single" w:sz="6" w:space="0" w:color="CCCCCC"/>
               <w:left w:val="single" w:sz="6" w:space="0" w:color="CCCCCC"/>
@@ -4362,7 +4303,7 @@
         </w:tc>
         <w:tc>
           <w:tcPr>
-            <w:tcW w:w="375" w:type="dxa"/>
+            <w:tcW w:w="518" w:type="dxa"/>
             <w:tcBorders>
               <w:top w:val="single" w:sz="6" w:space="0" w:color="CCCCCC"/>
               <w:left w:val="single" w:sz="6" w:space="0" w:color="CCCCCC"/>
@@ -4384,22 +4325,13 @@
               <w:rPr>
                 <w:sz w:val="20"/>
                 <w:szCs w:val="20"/>
-                <w:highlight w:val="yellow"/>
-              </w:rPr>
-            </w:pPr>
-            <w:r>
-              <w:rPr>
-                <w:sz w:val="20"/>
-                <w:szCs w:val="20"/>
-                <w:highlight w:val="yellow"/>
-              </w:rPr>
-              <w:t xml:space="preserve">     </w:t>
-            </w:r>
-          </w:p>
-        </w:tc>
-        <w:tc>
-          <w:tcPr>
-            <w:tcW w:w="375" w:type="dxa"/>
+              </w:rPr>
+            </w:pPr>
+          </w:p>
+        </w:tc>
+        <w:tc>
+          <w:tcPr>
+            <w:tcW w:w="518" w:type="dxa"/>
             <w:tcBorders>
               <w:top w:val="single" w:sz="6" w:space="0" w:color="CCCCCC"/>
               <w:left w:val="single" w:sz="6" w:space="0" w:color="CCCCCC"/>
@@ -4427,7 +4359,7 @@
         </w:tc>
         <w:tc>
           <w:tcPr>
-            <w:tcW w:w="375" w:type="dxa"/>
+            <w:tcW w:w="518" w:type="dxa"/>
             <w:tcBorders>
               <w:top w:val="single" w:sz="6" w:space="0" w:color="CCCCCC"/>
               <w:left w:val="single" w:sz="6" w:space="0" w:color="CCCCCC"/>
@@ -4455,7 +4387,7 @@
         </w:tc>
         <w:tc>
           <w:tcPr>
-            <w:tcW w:w="375" w:type="dxa"/>
+            <w:tcW w:w="518" w:type="dxa"/>
             <w:tcBorders>
               <w:top w:val="single" w:sz="6" w:space="0" w:color="CCCCCC"/>
               <w:left w:val="single" w:sz="6" w:space="0" w:color="CCCCCC"/>
@@ -4483,7 +4415,7 @@
         </w:tc>
         <w:tc>
           <w:tcPr>
-            <w:tcW w:w="375" w:type="dxa"/>
+            <w:tcW w:w="518" w:type="dxa"/>
             <w:tcBorders>
               <w:top w:val="single" w:sz="6" w:space="0" w:color="CCCCCC"/>
               <w:left w:val="single" w:sz="6" w:space="0" w:color="CCCCCC"/>
@@ -4511,7 +4443,7 @@
         </w:tc>
         <w:tc>
           <w:tcPr>
-            <w:tcW w:w="375" w:type="dxa"/>
+            <w:tcW w:w="518" w:type="dxa"/>
             <w:tcBorders>
               <w:top w:val="single" w:sz="6" w:space="0" w:color="CCCCCC"/>
               <w:left w:val="single" w:sz="6" w:space="0" w:color="CCCCCC"/>
@@ -4539,7 +4471,7 @@
         </w:tc>
         <w:tc>
           <w:tcPr>
-            <w:tcW w:w="375" w:type="dxa"/>
+            <w:tcW w:w="518" w:type="dxa"/>
             <w:tcBorders>
               <w:top w:val="single" w:sz="6" w:space="0" w:color="CCCCCC"/>
               <w:left w:val="single" w:sz="6" w:space="0" w:color="CCCCCC"/>
@@ -4567,7 +4499,8 @@
         </w:tc>
         <w:tc>
           <w:tcPr>
-            <w:tcW w:w="375" w:type="dxa"/>
+            <w:tcW w:w="518" w:type="dxa"/>
+            <w:gridSpan w:val="2"/>
             <w:tcBorders>
               <w:top w:val="single" w:sz="6" w:space="0" w:color="CCCCCC"/>
               <w:left w:val="single" w:sz="6" w:space="0" w:color="CCCCCC"/>
@@ -4595,7 +4528,7 @@
         </w:tc>
         <w:tc>
           <w:tcPr>
-            <w:tcW w:w="375" w:type="dxa"/>
+            <w:tcW w:w="518" w:type="dxa"/>
             <w:tcBorders>
               <w:top w:val="single" w:sz="6" w:space="0" w:color="CCCCCC"/>
               <w:left w:val="single" w:sz="6" w:space="0" w:color="CCCCCC"/>
@@ -4623,7 +4556,7 @@
         </w:tc>
         <w:tc>
           <w:tcPr>
-            <w:tcW w:w="375" w:type="dxa"/>
+            <w:tcW w:w="518" w:type="dxa"/>
             <w:tcBorders>
               <w:top w:val="single" w:sz="6" w:space="0" w:color="CCCCCC"/>
               <w:left w:val="single" w:sz="6" w:space="0" w:color="CCCCCC"/>
@@ -4651,7 +4584,7 @@
         </w:tc>
         <w:tc>
           <w:tcPr>
-            <w:tcW w:w="375" w:type="dxa"/>
+            <w:tcW w:w="518" w:type="dxa"/>
             <w:tcBorders>
               <w:top w:val="single" w:sz="6" w:space="0" w:color="CCCCCC"/>
               <w:left w:val="single" w:sz="6" w:space="0" w:color="CCCCCC"/>
@@ -4680,11 +4613,11 @@
       </w:tr>
       <w:tr>
         <w:trPr>
-          <w:trHeight w:val="300"/>
+          <w:trHeight w:val="311"/>
         </w:trPr>
         <w:tc>
           <w:tcPr>
-            <w:tcW w:w="2055" w:type="dxa"/>
+            <w:tcW w:w="2845" w:type="dxa"/>
             <w:tcBorders>
               <w:top w:val="single" w:sz="6" w:space="0" w:color="CCCCCC"/>
               <w:left w:val="single" w:sz="6" w:space="0" w:color="D9D9D9"/>
@@ -4719,7 +4652,7 @@
         </w:tc>
         <w:tc>
           <w:tcPr>
-            <w:tcW w:w="375" w:type="dxa"/>
+            <w:tcW w:w="518" w:type="dxa"/>
             <w:tcBorders>
               <w:top w:val="single" w:sz="6" w:space="0" w:color="CCCCCC"/>
               <w:left w:val="single" w:sz="6" w:space="0" w:color="CCCCCC"/>
@@ -4747,7 +4680,7 @@
         </w:tc>
         <w:tc>
           <w:tcPr>
-            <w:tcW w:w="375" w:type="dxa"/>
+            <w:tcW w:w="518" w:type="dxa"/>
             <w:tcBorders>
               <w:top w:val="single" w:sz="6" w:space="0" w:color="CCCCCC"/>
               <w:left w:val="single" w:sz="6" w:space="0" w:color="CCCCCC"/>
@@ -4775,7 +4708,7 @@
         </w:tc>
         <w:tc>
           <w:tcPr>
-            <w:tcW w:w="375" w:type="dxa"/>
+            <w:tcW w:w="518" w:type="dxa"/>
             <w:tcBorders>
               <w:top w:val="single" w:sz="6" w:space="0" w:color="CCCCCC"/>
               <w:left w:val="single" w:sz="6" w:space="0" w:color="CCCCCC"/>
@@ -4803,7 +4736,7 @@
         </w:tc>
         <w:tc>
           <w:tcPr>
-            <w:tcW w:w="375" w:type="dxa"/>
+            <w:tcW w:w="518" w:type="dxa"/>
             <w:tcBorders>
               <w:top w:val="single" w:sz="6" w:space="0" w:color="CCCCCC"/>
               <w:left w:val="single" w:sz="6" w:space="0" w:color="CCCCCC"/>
@@ -4831,7 +4764,7 @@
         </w:tc>
         <w:tc>
           <w:tcPr>
-            <w:tcW w:w="375" w:type="dxa"/>
+            <w:tcW w:w="518" w:type="dxa"/>
             <w:tcBorders>
               <w:top w:val="single" w:sz="6" w:space="0" w:color="CCCCCC"/>
               <w:left w:val="single" w:sz="6" w:space="0" w:color="CCCCCC"/>
@@ -4859,7 +4792,7 @@
         </w:tc>
         <w:tc>
           <w:tcPr>
-            <w:tcW w:w="375" w:type="dxa"/>
+            <w:tcW w:w="518" w:type="dxa"/>
             <w:tcBorders>
               <w:top w:val="single" w:sz="6" w:space="0" w:color="CCCCCC"/>
               <w:left w:val="single" w:sz="6" w:space="0" w:color="CCCCCC"/>
@@ -4887,7 +4820,7 @@
         </w:tc>
         <w:tc>
           <w:tcPr>
-            <w:tcW w:w="375" w:type="dxa"/>
+            <w:tcW w:w="518" w:type="dxa"/>
             <w:tcBorders>
               <w:top w:val="single" w:sz="6" w:space="0" w:color="CCCCCC"/>
               <w:left w:val="single" w:sz="6" w:space="0" w:color="CCCCCC"/>
@@ -4915,7 +4848,7 @@
         </w:tc>
         <w:tc>
           <w:tcPr>
-            <w:tcW w:w="375" w:type="dxa"/>
+            <w:tcW w:w="518" w:type="dxa"/>
             <w:tcBorders>
               <w:top w:val="single" w:sz="6" w:space="0" w:color="CCCCCC"/>
               <w:left w:val="single" w:sz="6" w:space="0" w:color="CCCCCC"/>
@@ -4943,7 +4876,7 @@
         </w:tc>
         <w:tc>
           <w:tcPr>
-            <w:tcW w:w="375" w:type="dxa"/>
+            <w:tcW w:w="518" w:type="dxa"/>
             <w:tcBorders>
               <w:top w:val="single" w:sz="6" w:space="0" w:color="CCCCCC"/>
               <w:left w:val="single" w:sz="6" w:space="0" w:color="CCCCCC"/>
@@ -4971,7 +4904,8 @@
         </w:tc>
         <w:tc>
           <w:tcPr>
-            <w:tcW w:w="375" w:type="dxa"/>
+            <w:tcW w:w="518" w:type="dxa"/>
+            <w:gridSpan w:val="2"/>
             <w:tcBorders>
               <w:top w:val="single" w:sz="6" w:space="0" w:color="CCCCCC"/>
               <w:left w:val="single" w:sz="6" w:space="0" w:color="CCCCCC"/>
@@ -4999,7 +4933,7 @@
         </w:tc>
         <w:tc>
           <w:tcPr>
-            <w:tcW w:w="375" w:type="dxa"/>
+            <w:tcW w:w="518" w:type="dxa"/>
             <w:tcBorders>
               <w:top w:val="single" w:sz="6" w:space="0" w:color="CCCCCC"/>
               <w:left w:val="single" w:sz="6" w:space="0" w:color="CCCCCC"/>
@@ -5027,7 +4961,7 @@
         </w:tc>
         <w:tc>
           <w:tcPr>
-            <w:tcW w:w="375" w:type="dxa"/>
+            <w:tcW w:w="518" w:type="dxa"/>
             <w:tcBorders>
               <w:top w:val="single" w:sz="6" w:space="0" w:color="CCCCCC"/>
               <w:left w:val="single" w:sz="6" w:space="0" w:color="CCCCCC"/>
@@ -5055,7 +4989,7 @@
         </w:tc>
         <w:tc>
           <w:tcPr>
-            <w:tcW w:w="375" w:type="dxa"/>
+            <w:tcW w:w="518" w:type="dxa"/>
             <w:tcBorders>
               <w:top w:val="single" w:sz="6" w:space="0" w:color="CCCCCC"/>
               <w:left w:val="single" w:sz="6" w:space="0" w:color="CCCCCC"/>
@@ -5084,11 +5018,11 @@
       </w:tr>
       <w:tr>
         <w:trPr>
-          <w:trHeight w:val="300"/>
+          <w:trHeight w:val="311"/>
         </w:trPr>
         <w:tc>
           <w:tcPr>
-            <w:tcW w:w="2055" w:type="dxa"/>
+            <w:tcW w:w="2845" w:type="dxa"/>
             <w:tcBorders>
               <w:top w:val="single" w:sz="6" w:space="0" w:color="CCCCCC"/>
               <w:left w:val="single" w:sz="6" w:space="0" w:color="D9D9D9"/>
@@ -5123,7 +5057,7 @@
         </w:tc>
         <w:tc>
           <w:tcPr>
-            <w:tcW w:w="375" w:type="dxa"/>
+            <w:tcW w:w="518" w:type="dxa"/>
             <w:tcBorders>
               <w:top w:val="single" w:sz="6" w:space="0" w:color="CCCCCC"/>
               <w:left w:val="single" w:sz="6" w:space="0" w:color="CCCCCC"/>
@@ -5151,7 +5085,7 @@
         </w:tc>
         <w:tc>
           <w:tcPr>
-            <w:tcW w:w="375" w:type="dxa"/>
+            <w:tcW w:w="518" w:type="dxa"/>
             <w:tcBorders>
               <w:top w:val="single" w:sz="6" w:space="0" w:color="CCCCCC"/>
               <w:left w:val="single" w:sz="6" w:space="0" w:color="CCCCCC"/>
@@ -5179,7 +5113,7 @@
         </w:tc>
         <w:tc>
           <w:tcPr>
-            <w:tcW w:w="375" w:type="dxa"/>
+            <w:tcW w:w="518" w:type="dxa"/>
             <w:tcBorders>
               <w:top w:val="single" w:sz="6" w:space="0" w:color="CCCCCC"/>
               <w:left w:val="single" w:sz="6" w:space="0" w:color="CCCCCC"/>
@@ -5207,7 +5141,7 @@
         </w:tc>
         <w:tc>
           <w:tcPr>
-            <w:tcW w:w="375" w:type="dxa"/>
+            <w:tcW w:w="518" w:type="dxa"/>
             <w:tcBorders>
               <w:top w:val="single" w:sz="6" w:space="0" w:color="CCCCCC"/>
               <w:left w:val="single" w:sz="6" w:space="0" w:color="CCCCCC"/>
@@ -5235,7 +5169,7 @@
         </w:tc>
         <w:tc>
           <w:tcPr>
-            <w:tcW w:w="375" w:type="dxa"/>
+            <w:tcW w:w="518" w:type="dxa"/>
             <w:tcBorders>
               <w:top w:val="single" w:sz="6" w:space="0" w:color="CCCCCC"/>
               <w:left w:val="single" w:sz="6" w:space="0" w:color="CCCCCC"/>
@@ -5263,7 +5197,7 @@
         </w:tc>
         <w:tc>
           <w:tcPr>
-            <w:tcW w:w="375" w:type="dxa"/>
+            <w:tcW w:w="518" w:type="dxa"/>
             <w:tcBorders>
               <w:top w:val="single" w:sz="6" w:space="0" w:color="CCCCCC"/>
               <w:left w:val="single" w:sz="6" w:space="0" w:color="CCCCCC"/>
@@ -5291,7 +5225,7 @@
         </w:tc>
         <w:tc>
           <w:tcPr>
-            <w:tcW w:w="375" w:type="dxa"/>
+            <w:tcW w:w="518" w:type="dxa"/>
             <w:tcBorders>
               <w:top w:val="single" w:sz="6" w:space="0" w:color="CCCCCC"/>
               <w:left w:val="single" w:sz="6" w:space="0" w:color="CCCCCC"/>
@@ -5319,7 +5253,7 @@
         </w:tc>
         <w:tc>
           <w:tcPr>
-            <w:tcW w:w="375" w:type="dxa"/>
+            <w:tcW w:w="518" w:type="dxa"/>
             <w:tcBorders>
               <w:top w:val="single" w:sz="6" w:space="0" w:color="CCCCCC"/>
               <w:left w:val="single" w:sz="6" w:space="0" w:color="CCCCCC"/>
@@ -5347,7 +5281,7 @@
         </w:tc>
         <w:tc>
           <w:tcPr>
-            <w:tcW w:w="375" w:type="dxa"/>
+            <w:tcW w:w="518" w:type="dxa"/>
             <w:tcBorders>
               <w:top w:val="single" w:sz="6" w:space="0" w:color="CCCCCC"/>
               <w:left w:val="single" w:sz="6" w:space="0" w:color="CCCCCC"/>
@@ -5375,7 +5309,8 @@
         </w:tc>
         <w:tc>
           <w:tcPr>
-            <w:tcW w:w="375" w:type="dxa"/>
+            <w:tcW w:w="518" w:type="dxa"/>
+            <w:gridSpan w:val="2"/>
             <w:tcBorders>
               <w:top w:val="single" w:sz="6" w:space="0" w:color="CCCCCC"/>
               <w:left w:val="single" w:sz="6" w:space="0" w:color="CCCCCC"/>
@@ -5403,7 +5338,7 @@
         </w:tc>
         <w:tc>
           <w:tcPr>
-            <w:tcW w:w="375" w:type="dxa"/>
+            <w:tcW w:w="518" w:type="dxa"/>
             <w:tcBorders>
               <w:top w:val="single" w:sz="6" w:space="0" w:color="CCCCCC"/>
               <w:left w:val="single" w:sz="6" w:space="0" w:color="CCCCCC"/>
@@ -5431,7 +5366,7 @@
         </w:tc>
         <w:tc>
           <w:tcPr>
-            <w:tcW w:w="375" w:type="dxa"/>
+            <w:tcW w:w="518" w:type="dxa"/>
             <w:tcBorders>
               <w:top w:val="single" w:sz="6" w:space="0" w:color="CCCCCC"/>
               <w:left w:val="single" w:sz="6" w:space="0" w:color="CCCCCC"/>
@@ -5459,7 +5394,7 @@
         </w:tc>
         <w:tc>
           <w:tcPr>
-            <w:tcW w:w="375" w:type="dxa"/>
+            <w:tcW w:w="518" w:type="dxa"/>
             <w:tcBorders>
               <w:top w:val="single" w:sz="6" w:space="0" w:color="CCCCCC"/>
               <w:left w:val="single" w:sz="6" w:space="0" w:color="CCCCCC"/>
@@ -5488,11 +5423,11 @@
       </w:tr>
       <w:tr>
         <w:trPr>
-          <w:trHeight w:val="300"/>
+          <w:trHeight w:val="311"/>
         </w:trPr>
         <w:tc>
           <w:tcPr>
-            <w:tcW w:w="2055" w:type="dxa"/>
+            <w:tcW w:w="2845" w:type="dxa"/>
             <w:tcBorders>
               <w:top w:val="single" w:sz="6" w:space="0" w:color="CCCCCC"/>
               <w:left w:val="single" w:sz="6" w:space="0" w:color="D9D9D9"/>
@@ -5528,7 +5463,7 @@
         </w:tc>
         <w:tc>
           <w:tcPr>
-            <w:tcW w:w="375" w:type="dxa"/>
+            <w:tcW w:w="518" w:type="dxa"/>
             <w:tcBorders>
               <w:top w:val="single" w:sz="6" w:space="0" w:color="CCCCCC"/>
               <w:left w:val="single" w:sz="6" w:space="0" w:color="CCCCCC"/>
@@ -5556,7 +5491,7 @@
         </w:tc>
         <w:tc>
           <w:tcPr>
-            <w:tcW w:w="375" w:type="dxa"/>
+            <w:tcW w:w="518" w:type="dxa"/>
             <w:tcBorders>
               <w:top w:val="single" w:sz="6" w:space="0" w:color="CCCCCC"/>
               <w:left w:val="single" w:sz="6" w:space="0" w:color="CCCCCC"/>
@@ -5584,7 +5519,7 @@
         </w:tc>
         <w:tc>
           <w:tcPr>
-            <w:tcW w:w="375" w:type="dxa"/>
+            <w:tcW w:w="518" w:type="dxa"/>
             <w:tcBorders>
               <w:top w:val="single" w:sz="6" w:space="0" w:color="CCCCCC"/>
               <w:left w:val="single" w:sz="6" w:space="0" w:color="CCCCCC"/>
@@ -5612,7 +5547,7 @@
         </w:tc>
         <w:tc>
           <w:tcPr>
-            <w:tcW w:w="375" w:type="dxa"/>
+            <w:tcW w:w="518" w:type="dxa"/>
             <w:tcBorders>
               <w:top w:val="single" w:sz="6" w:space="0" w:color="CCCCCC"/>
               <w:left w:val="single" w:sz="6" w:space="0" w:color="CCCCCC"/>
@@ -5640,7 +5575,7 @@
         </w:tc>
         <w:tc>
           <w:tcPr>
-            <w:tcW w:w="375" w:type="dxa"/>
+            <w:tcW w:w="518" w:type="dxa"/>
             <w:tcBorders>
               <w:top w:val="single" w:sz="6" w:space="0" w:color="CCCCCC"/>
               <w:left w:val="single" w:sz="6" w:space="0" w:color="CCCCCC"/>
@@ -5668,7 +5603,7 @@
         </w:tc>
         <w:tc>
           <w:tcPr>
-            <w:tcW w:w="375" w:type="dxa"/>
+            <w:tcW w:w="518" w:type="dxa"/>
             <w:tcBorders>
               <w:top w:val="single" w:sz="6" w:space="0" w:color="CCCCCC"/>
               <w:left w:val="single" w:sz="6" w:space="0" w:color="CCCCCC"/>
@@ -5696,7 +5631,7 @@
         </w:tc>
         <w:tc>
           <w:tcPr>
-            <w:tcW w:w="375" w:type="dxa"/>
+            <w:tcW w:w="518" w:type="dxa"/>
             <w:tcBorders>
               <w:top w:val="single" w:sz="6" w:space="0" w:color="CCCCCC"/>
               <w:left w:val="single" w:sz="6" w:space="0" w:color="CCCCCC"/>
@@ -5724,7 +5659,7 @@
         </w:tc>
         <w:tc>
           <w:tcPr>
-            <w:tcW w:w="375" w:type="dxa"/>
+            <w:tcW w:w="518" w:type="dxa"/>
             <w:tcBorders>
               <w:top w:val="single" w:sz="6" w:space="0" w:color="CCCCCC"/>
               <w:left w:val="single" w:sz="6" w:space="0" w:color="CCCCCC"/>
@@ -5752,7 +5687,7 @@
         </w:tc>
         <w:tc>
           <w:tcPr>
-            <w:tcW w:w="375" w:type="dxa"/>
+            <w:tcW w:w="518" w:type="dxa"/>
             <w:tcBorders>
               <w:top w:val="single" w:sz="6" w:space="0" w:color="CCCCCC"/>
               <w:left w:val="single" w:sz="6" w:space="0" w:color="CCCCCC"/>
@@ -5780,7 +5715,8 @@
         </w:tc>
         <w:tc>
           <w:tcPr>
-            <w:tcW w:w="375" w:type="dxa"/>
+            <w:tcW w:w="518" w:type="dxa"/>
+            <w:gridSpan w:val="2"/>
             <w:tcBorders>
               <w:top w:val="single" w:sz="6" w:space="0" w:color="CCCCCC"/>
               <w:left w:val="single" w:sz="6" w:space="0" w:color="CCCCCC"/>
@@ -5808,7 +5744,7 @@
         </w:tc>
         <w:tc>
           <w:tcPr>
-            <w:tcW w:w="375" w:type="dxa"/>
+            <w:tcW w:w="518" w:type="dxa"/>
             <w:tcBorders>
               <w:top w:val="single" w:sz="6" w:space="0" w:color="CCCCCC"/>
               <w:left w:val="single" w:sz="6" w:space="0" w:color="CCCCCC"/>
@@ -5836,7 +5772,7 @@
         </w:tc>
         <w:tc>
           <w:tcPr>
-            <w:tcW w:w="375" w:type="dxa"/>
+            <w:tcW w:w="518" w:type="dxa"/>
             <w:tcBorders>
               <w:top w:val="single" w:sz="6" w:space="0" w:color="CCCCCC"/>
               <w:left w:val="single" w:sz="6" w:space="0" w:color="CCCCCC"/>
@@ -5864,7 +5800,7 @@
         </w:tc>
         <w:tc>
           <w:tcPr>
-            <w:tcW w:w="375" w:type="dxa"/>
+            <w:tcW w:w="518" w:type="dxa"/>
             <w:tcBorders>
               <w:top w:val="single" w:sz="6" w:space="0" w:color="CCCCCC"/>
               <w:left w:val="single" w:sz="6" w:space="0" w:color="CCCCCC"/>
@@ -5893,11 +5829,11 @@
       </w:tr>
       <w:tr>
         <w:trPr>
-          <w:trHeight w:val="300"/>
+          <w:trHeight w:val="311"/>
         </w:trPr>
         <w:tc>
           <w:tcPr>
-            <w:tcW w:w="2055" w:type="dxa"/>
+            <w:tcW w:w="2845" w:type="dxa"/>
             <w:tcBorders>
               <w:top w:val="single" w:sz="6" w:space="0" w:color="CCCCCC"/>
               <w:left w:val="single" w:sz="6" w:space="0" w:color="D9D9D9"/>
@@ -5932,7 +5868,7 @@
         </w:tc>
         <w:tc>
           <w:tcPr>
-            <w:tcW w:w="375" w:type="dxa"/>
+            <w:tcW w:w="518" w:type="dxa"/>
             <w:tcBorders>
               <w:top w:val="single" w:sz="6" w:space="0" w:color="CCCCCC"/>
               <w:left w:val="single" w:sz="6" w:space="0" w:color="CCCCCC"/>
@@ -5960,7 +5896,7 @@
         </w:tc>
         <w:tc>
           <w:tcPr>
-            <w:tcW w:w="375" w:type="dxa"/>
+            <w:tcW w:w="518" w:type="dxa"/>
             <w:tcBorders>
               <w:top w:val="single" w:sz="6" w:space="0" w:color="CCCCCC"/>
               <w:left w:val="single" w:sz="6" w:space="0" w:color="CCCCCC"/>
@@ -5988,7 +5924,7 @@
         </w:tc>
         <w:tc>
           <w:tcPr>
-            <w:tcW w:w="375" w:type="dxa"/>
+            <w:tcW w:w="518" w:type="dxa"/>
             <w:tcBorders>
               <w:top w:val="single" w:sz="6" w:space="0" w:color="CCCCCC"/>
               <w:left w:val="single" w:sz="6" w:space="0" w:color="CCCCCC"/>
@@ -6016,7 +5952,7 @@
         </w:tc>
         <w:tc>
           <w:tcPr>
-            <w:tcW w:w="375" w:type="dxa"/>
+            <w:tcW w:w="518" w:type="dxa"/>
             <w:tcBorders>
               <w:top w:val="single" w:sz="6" w:space="0" w:color="CCCCCC"/>
               <w:left w:val="single" w:sz="6" w:space="0" w:color="CCCCCC"/>
@@ -6044,7 +5980,7 @@
         </w:tc>
         <w:tc>
           <w:tcPr>
-            <w:tcW w:w="375" w:type="dxa"/>
+            <w:tcW w:w="518" w:type="dxa"/>
             <w:tcBorders>
               <w:top w:val="single" w:sz="6" w:space="0" w:color="CCCCCC"/>
               <w:left w:val="single" w:sz="6" w:space="0" w:color="CCCCCC"/>
@@ -6072,7 +6008,7 @@
         </w:tc>
         <w:tc>
           <w:tcPr>
-            <w:tcW w:w="375" w:type="dxa"/>
+            <w:tcW w:w="518" w:type="dxa"/>
             <w:tcBorders>
               <w:top w:val="single" w:sz="6" w:space="0" w:color="CCCCCC"/>
               <w:left w:val="single" w:sz="6" w:space="0" w:color="CCCCCC"/>
@@ -6100,7 +6036,7 @@
         </w:tc>
         <w:tc>
           <w:tcPr>
-            <w:tcW w:w="375" w:type="dxa"/>
+            <w:tcW w:w="518" w:type="dxa"/>
             <w:tcBorders>
               <w:top w:val="single" w:sz="6" w:space="0" w:color="CCCCCC"/>
               <w:left w:val="single" w:sz="6" w:space="0" w:color="CCCCCC"/>
@@ -6128,7 +6064,7 @@
         </w:tc>
         <w:tc>
           <w:tcPr>
-            <w:tcW w:w="375" w:type="dxa"/>
+            <w:tcW w:w="518" w:type="dxa"/>
             <w:tcBorders>
               <w:top w:val="single" w:sz="6" w:space="0" w:color="CCCCCC"/>
               <w:left w:val="single" w:sz="6" w:space="0" w:color="CCCCCC"/>
@@ -6156,7 +6092,7 @@
         </w:tc>
         <w:tc>
           <w:tcPr>
-            <w:tcW w:w="375" w:type="dxa"/>
+            <w:tcW w:w="518" w:type="dxa"/>
             <w:tcBorders>
               <w:top w:val="single" w:sz="6" w:space="0" w:color="CCCCCC"/>
               <w:left w:val="single" w:sz="6" w:space="0" w:color="CCCCCC"/>
@@ -6184,7 +6120,8 @@
         </w:tc>
         <w:tc>
           <w:tcPr>
-            <w:tcW w:w="375" w:type="dxa"/>
+            <w:tcW w:w="518" w:type="dxa"/>
+            <w:gridSpan w:val="2"/>
             <w:tcBorders>
               <w:top w:val="single" w:sz="6" w:space="0" w:color="CCCCCC"/>
               <w:left w:val="single" w:sz="6" w:space="0" w:color="CCCCCC"/>
@@ -6212,7 +6149,7 @@
         </w:tc>
         <w:tc>
           <w:tcPr>
-            <w:tcW w:w="375" w:type="dxa"/>
+            <w:tcW w:w="518" w:type="dxa"/>
             <w:tcBorders>
               <w:top w:val="single" w:sz="6" w:space="0" w:color="CCCCCC"/>
               <w:left w:val="single" w:sz="6" w:space="0" w:color="CCCCCC"/>
@@ -6240,7 +6177,7 @@
         </w:tc>
         <w:tc>
           <w:tcPr>
-            <w:tcW w:w="375" w:type="dxa"/>
+            <w:tcW w:w="518" w:type="dxa"/>
             <w:tcBorders>
               <w:top w:val="single" w:sz="6" w:space="0" w:color="CCCCCC"/>
               <w:left w:val="single" w:sz="6" w:space="0" w:color="CCCCCC"/>
@@ -6268,7 +6205,7 @@
         </w:tc>
         <w:tc>
           <w:tcPr>
-            <w:tcW w:w="375" w:type="dxa"/>
+            <w:tcW w:w="518" w:type="dxa"/>
             <w:tcBorders>
               <w:top w:val="single" w:sz="6" w:space="0" w:color="CCCCCC"/>
               <w:left w:val="single" w:sz="6" w:space="0" w:color="CCCCCC"/>
@@ -6297,11 +6234,11 @@
       </w:tr>
       <w:tr>
         <w:trPr>
-          <w:trHeight w:val="300"/>
+          <w:trHeight w:val="311"/>
         </w:trPr>
         <w:tc>
           <w:tcPr>
-            <w:tcW w:w="2055" w:type="dxa"/>
+            <w:tcW w:w="2845" w:type="dxa"/>
             <w:tcBorders>
               <w:top w:val="single" w:sz="6" w:space="0" w:color="CCCCCC"/>
               <w:left w:val="single" w:sz="6" w:space="0" w:color="D9D9D9"/>
@@ -6336,7 +6273,7 @@
         </w:tc>
         <w:tc>
           <w:tcPr>
-            <w:tcW w:w="375" w:type="dxa"/>
+            <w:tcW w:w="518" w:type="dxa"/>
             <w:tcBorders>
               <w:top w:val="single" w:sz="6" w:space="0" w:color="CCCCCC"/>
               <w:left w:val="single" w:sz="6" w:space="0" w:color="CCCCCC"/>
@@ -6364,7 +6301,7 @@
         </w:tc>
         <w:tc>
           <w:tcPr>
-            <w:tcW w:w="375" w:type="dxa"/>
+            <w:tcW w:w="518" w:type="dxa"/>
             <w:tcBorders>
               <w:top w:val="single" w:sz="6" w:space="0" w:color="CCCCCC"/>
               <w:left w:val="single" w:sz="6" w:space="0" w:color="CCCCCC"/>
@@ -6392,7 +6329,7 @@
         </w:tc>
         <w:tc>
           <w:tcPr>
-            <w:tcW w:w="375" w:type="dxa"/>
+            <w:tcW w:w="518" w:type="dxa"/>
             <w:tcBorders>
               <w:top w:val="single" w:sz="6" w:space="0" w:color="CCCCCC"/>
               <w:left w:val="single" w:sz="6" w:space="0" w:color="CCCCCC"/>
@@ -6420,7 +6357,7 @@
         </w:tc>
         <w:tc>
           <w:tcPr>
-            <w:tcW w:w="375" w:type="dxa"/>
+            <w:tcW w:w="518" w:type="dxa"/>
             <w:tcBorders>
               <w:top w:val="single" w:sz="6" w:space="0" w:color="CCCCCC"/>
               <w:left w:val="single" w:sz="6" w:space="0" w:color="CCCCCC"/>
@@ -6448,7 +6385,7 @@
         </w:tc>
         <w:tc>
           <w:tcPr>
-            <w:tcW w:w="375" w:type="dxa"/>
+            <w:tcW w:w="518" w:type="dxa"/>
             <w:tcBorders>
               <w:top w:val="single" w:sz="6" w:space="0" w:color="CCCCCC"/>
               <w:left w:val="single" w:sz="6" w:space="0" w:color="CCCCCC"/>
@@ -6476,7 +6413,7 @@
         </w:tc>
         <w:tc>
           <w:tcPr>
-            <w:tcW w:w="375" w:type="dxa"/>
+            <w:tcW w:w="518" w:type="dxa"/>
             <w:tcBorders>
               <w:top w:val="single" w:sz="6" w:space="0" w:color="CCCCCC"/>
               <w:left w:val="single" w:sz="6" w:space="0" w:color="CCCCCC"/>
@@ -6504,7 +6441,7 @@
         </w:tc>
         <w:tc>
           <w:tcPr>
-            <w:tcW w:w="375" w:type="dxa"/>
+            <w:tcW w:w="518" w:type="dxa"/>
             <w:tcBorders>
               <w:top w:val="single" w:sz="6" w:space="0" w:color="CCCCCC"/>
               <w:left w:val="single" w:sz="6" w:space="0" w:color="CCCCCC"/>
@@ -6532,7 +6469,7 @@
         </w:tc>
         <w:tc>
           <w:tcPr>
-            <w:tcW w:w="375" w:type="dxa"/>
+            <w:tcW w:w="518" w:type="dxa"/>
             <w:tcBorders>
               <w:top w:val="single" w:sz="6" w:space="0" w:color="CCCCCC"/>
               <w:left w:val="single" w:sz="6" w:space="0" w:color="CCCCCC"/>
@@ -6560,7 +6497,7 @@
         </w:tc>
         <w:tc>
           <w:tcPr>
-            <w:tcW w:w="375" w:type="dxa"/>
+            <w:tcW w:w="518" w:type="dxa"/>
             <w:tcBorders>
               <w:top w:val="single" w:sz="6" w:space="0" w:color="CCCCCC"/>
               <w:left w:val="single" w:sz="6" w:space="0" w:color="CCCCCC"/>
@@ -6588,7 +6525,8 @@
         </w:tc>
         <w:tc>
           <w:tcPr>
-            <w:tcW w:w="375" w:type="dxa"/>
+            <w:tcW w:w="518" w:type="dxa"/>
+            <w:gridSpan w:val="2"/>
             <w:tcBorders>
               <w:top w:val="single" w:sz="6" w:space="0" w:color="CCCCCC"/>
               <w:left w:val="single" w:sz="6" w:space="0" w:color="CCCCCC"/>
@@ -6616,7 +6554,7 @@
         </w:tc>
         <w:tc>
           <w:tcPr>
-            <w:tcW w:w="375" w:type="dxa"/>
+            <w:tcW w:w="518" w:type="dxa"/>
             <w:tcBorders>
               <w:top w:val="single" w:sz="6" w:space="0" w:color="CCCCCC"/>
               <w:left w:val="single" w:sz="6" w:space="0" w:color="CCCCCC"/>
@@ -6644,7 +6582,7 @@
         </w:tc>
         <w:tc>
           <w:tcPr>
-            <w:tcW w:w="375" w:type="dxa"/>
+            <w:tcW w:w="518" w:type="dxa"/>
             <w:tcBorders>
               <w:top w:val="single" w:sz="6" w:space="0" w:color="CCCCCC"/>
               <w:left w:val="single" w:sz="6" w:space="0" w:color="CCCCCC"/>
@@ -6672,7 +6610,7 @@
         </w:tc>
         <w:tc>
           <w:tcPr>
-            <w:tcW w:w="375" w:type="dxa"/>
+            <w:tcW w:w="518" w:type="dxa"/>
             <w:tcBorders>
               <w:top w:val="single" w:sz="6" w:space="0" w:color="CCCCCC"/>
               <w:left w:val="single" w:sz="6" w:space="0" w:color="CCCCCC"/>
@@ -6701,11 +6639,11 @@
       </w:tr>
       <w:tr>
         <w:trPr>
-          <w:trHeight w:val="300"/>
+          <w:trHeight w:val="311"/>
         </w:trPr>
         <w:tc>
           <w:tcPr>
-            <w:tcW w:w="2055" w:type="dxa"/>
+            <w:tcW w:w="2845" w:type="dxa"/>
             <w:tcBorders>
               <w:top w:val="single" w:sz="6" w:space="0" w:color="CCCCCC"/>
               <w:left w:val="single" w:sz="6" w:space="0" w:color="D9D9D9"/>
@@ -6740,7 +6678,7 @@
         </w:tc>
         <w:tc>
           <w:tcPr>
-            <w:tcW w:w="375" w:type="dxa"/>
+            <w:tcW w:w="518" w:type="dxa"/>
             <w:tcBorders>
               <w:top w:val="single" w:sz="6" w:space="0" w:color="CCCCCC"/>
               <w:left w:val="single" w:sz="6" w:space="0" w:color="CCCCCC"/>
@@ -6768,7 +6706,7 @@
         </w:tc>
         <w:tc>
           <w:tcPr>
-            <w:tcW w:w="375" w:type="dxa"/>
+            <w:tcW w:w="518" w:type="dxa"/>
             <w:tcBorders>
               <w:top w:val="single" w:sz="6" w:space="0" w:color="CCCCCC"/>
               <w:left w:val="single" w:sz="6" w:space="0" w:color="CCCCCC"/>
@@ -6796,7 +6734,7 @@
         </w:tc>
         <w:tc>
           <w:tcPr>
-            <w:tcW w:w="375" w:type="dxa"/>
+            <w:tcW w:w="518" w:type="dxa"/>
             <w:tcBorders>
               <w:top w:val="single" w:sz="6" w:space="0" w:color="CCCCCC"/>
               <w:left w:val="single" w:sz="6" w:space="0" w:color="CCCCCC"/>
@@ -6824,7 +6762,7 @@
         </w:tc>
         <w:tc>
           <w:tcPr>
-            <w:tcW w:w="375" w:type="dxa"/>
+            <w:tcW w:w="518" w:type="dxa"/>
             <w:tcBorders>
               <w:top w:val="single" w:sz="6" w:space="0" w:color="CCCCCC"/>
               <w:left w:val="single" w:sz="6" w:space="0" w:color="CCCCCC"/>
@@ -6852,7 +6790,7 @@
         </w:tc>
         <w:tc>
           <w:tcPr>
-            <w:tcW w:w="375" w:type="dxa"/>
+            <w:tcW w:w="518" w:type="dxa"/>
             <w:tcBorders>
               <w:top w:val="single" w:sz="6" w:space="0" w:color="CCCCCC"/>
               <w:left w:val="single" w:sz="6" w:space="0" w:color="CCCCCC"/>
@@ -6880,7 +6818,7 @@
         </w:tc>
         <w:tc>
           <w:tcPr>
-            <w:tcW w:w="375" w:type="dxa"/>
+            <w:tcW w:w="518" w:type="dxa"/>
             <w:tcBorders>
               <w:top w:val="single" w:sz="6" w:space="0" w:color="CCCCCC"/>
               <w:left w:val="single" w:sz="6" w:space="0" w:color="CCCCCC"/>
@@ -6908,7 +6846,7 @@
         </w:tc>
         <w:tc>
           <w:tcPr>
-            <w:tcW w:w="375" w:type="dxa"/>
+            <w:tcW w:w="518" w:type="dxa"/>
             <w:tcBorders>
               <w:top w:val="single" w:sz="6" w:space="0" w:color="CCCCCC"/>
               <w:left w:val="single" w:sz="6" w:space="0" w:color="CCCCCC"/>
@@ -6936,7 +6874,7 @@
         </w:tc>
         <w:tc>
           <w:tcPr>
-            <w:tcW w:w="375" w:type="dxa"/>
+            <w:tcW w:w="518" w:type="dxa"/>
             <w:tcBorders>
               <w:top w:val="single" w:sz="6" w:space="0" w:color="CCCCCC"/>
               <w:left w:val="single" w:sz="6" w:space="0" w:color="CCCCCC"/>
@@ -6964,7 +6902,7 @@
         </w:tc>
         <w:tc>
           <w:tcPr>
-            <w:tcW w:w="375" w:type="dxa"/>
+            <w:tcW w:w="518" w:type="dxa"/>
             <w:tcBorders>
               <w:top w:val="single" w:sz="6" w:space="0" w:color="CCCCCC"/>
               <w:left w:val="single" w:sz="6" w:space="0" w:color="CCCCCC"/>
@@ -6992,7 +6930,8 @@
         </w:tc>
         <w:tc>
           <w:tcPr>
-            <w:tcW w:w="375" w:type="dxa"/>
+            <w:tcW w:w="518" w:type="dxa"/>
+            <w:gridSpan w:val="2"/>
             <w:tcBorders>
               <w:top w:val="single" w:sz="6" w:space="0" w:color="CCCCCC"/>
               <w:left w:val="single" w:sz="6" w:space="0" w:color="CCCCCC"/>
@@ -7020,7 +6959,7 @@
         </w:tc>
         <w:tc>
           <w:tcPr>
-            <w:tcW w:w="375" w:type="dxa"/>
+            <w:tcW w:w="518" w:type="dxa"/>
             <w:tcBorders>
               <w:top w:val="single" w:sz="6" w:space="0" w:color="CCCCCC"/>
               <w:left w:val="single" w:sz="6" w:space="0" w:color="CCCCCC"/>
@@ -7048,7 +6987,7 @@
         </w:tc>
         <w:tc>
           <w:tcPr>
-            <w:tcW w:w="375" w:type="dxa"/>
+            <w:tcW w:w="518" w:type="dxa"/>
             <w:tcBorders>
               <w:top w:val="single" w:sz="6" w:space="0" w:color="CCCCCC"/>
               <w:left w:val="single" w:sz="6" w:space="0" w:color="CCCCCC"/>
@@ -7076,7 +7015,7 @@
         </w:tc>
         <w:tc>
           <w:tcPr>
-            <w:tcW w:w="375" w:type="dxa"/>
+            <w:tcW w:w="518" w:type="dxa"/>
             <w:tcBorders>
               <w:top w:val="single" w:sz="6" w:space="0" w:color="CCCCCC"/>
               <w:left w:val="single" w:sz="6" w:space="0" w:color="CCCCCC"/>
@@ -7105,11 +7044,11 @@
       </w:tr>
       <w:tr>
         <w:trPr>
-          <w:trHeight w:val="300"/>
+          <w:trHeight w:val="311"/>
         </w:trPr>
         <w:tc>
           <w:tcPr>
-            <w:tcW w:w="2055" w:type="dxa"/>
+            <w:tcW w:w="2845" w:type="dxa"/>
             <w:tcBorders>
               <w:top w:val="single" w:sz="6" w:space="0" w:color="CCCCCC"/>
               <w:left w:val="single" w:sz="6" w:space="0" w:color="D9D9D9"/>
@@ -7145,7 +7084,7 @@
         </w:tc>
         <w:tc>
           <w:tcPr>
-            <w:tcW w:w="375" w:type="dxa"/>
+            <w:tcW w:w="518" w:type="dxa"/>
             <w:tcBorders>
               <w:top w:val="single" w:sz="6" w:space="0" w:color="CCCCCC"/>
               <w:left w:val="single" w:sz="6" w:space="0" w:color="CCCCCC"/>
@@ -7173,7 +7112,7 @@
         </w:tc>
         <w:tc>
           <w:tcPr>
-            <w:tcW w:w="375" w:type="dxa"/>
+            <w:tcW w:w="518" w:type="dxa"/>
             <w:tcBorders>
               <w:top w:val="single" w:sz="6" w:space="0" w:color="CCCCCC"/>
               <w:left w:val="single" w:sz="6" w:space="0" w:color="CCCCCC"/>
@@ -7201,7 +7140,7 @@
         </w:tc>
         <w:tc>
           <w:tcPr>
-            <w:tcW w:w="375" w:type="dxa"/>
+            <w:tcW w:w="518" w:type="dxa"/>
             <w:tcBorders>
               <w:top w:val="single" w:sz="6" w:space="0" w:color="CCCCCC"/>
               <w:left w:val="single" w:sz="6" w:space="0" w:color="CCCCCC"/>
@@ -7229,7 +7168,7 @@
         </w:tc>
         <w:tc>
           <w:tcPr>
-            <w:tcW w:w="375" w:type="dxa"/>
+            <w:tcW w:w="518" w:type="dxa"/>
             <w:tcBorders>
               <w:top w:val="single" w:sz="6" w:space="0" w:color="CCCCCC"/>
               <w:left w:val="single" w:sz="6" w:space="0" w:color="CCCCCC"/>
@@ -7257,7 +7196,7 @@
         </w:tc>
         <w:tc>
           <w:tcPr>
-            <w:tcW w:w="375" w:type="dxa"/>
+            <w:tcW w:w="518" w:type="dxa"/>
             <w:tcBorders>
               <w:top w:val="single" w:sz="6" w:space="0" w:color="CCCCCC"/>
               <w:left w:val="single" w:sz="6" w:space="0" w:color="CCCCCC"/>
@@ -7285,7 +7224,7 @@
         </w:tc>
         <w:tc>
           <w:tcPr>
-            <w:tcW w:w="375" w:type="dxa"/>
+            <w:tcW w:w="518" w:type="dxa"/>
             <w:tcBorders>
               <w:top w:val="single" w:sz="6" w:space="0" w:color="CCCCCC"/>
               <w:left w:val="single" w:sz="6" w:space="0" w:color="CCCCCC"/>
@@ -7313,7 +7252,7 @@
         </w:tc>
         <w:tc>
           <w:tcPr>
-            <w:tcW w:w="375" w:type="dxa"/>
+            <w:tcW w:w="518" w:type="dxa"/>
             <w:tcBorders>
               <w:top w:val="single" w:sz="6" w:space="0" w:color="CCCCCC"/>
               <w:left w:val="single" w:sz="6" w:space="0" w:color="CCCCCC"/>
@@ -7341,7 +7280,7 @@
         </w:tc>
         <w:tc>
           <w:tcPr>
-            <w:tcW w:w="375" w:type="dxa"/>
+            <w:tcW w:w="518" w:type="dxa"/>
             <w:tcBorders>
               <w:top w:val="single" w:sz="6" w:space="0" w:color="CCCCCC"/>
               <w:left w:val="single" w:sz="6" w:space="0" w:color="CCCCCC"/>
@@ -7369,7 +7308,7 @@
         </w:tc>
         <w:tc>
           <w:tcPr>
-            <w:tcW w:w="375" w:type="dxa"/>
+            <w:tcW w:w="518" w:type="dxa"/>
             <w:tcBorders>
               <w:top w:val="single" w:sz="6" w:space="0" w:color="CCCCCC"/>
               <w:left w:val="single" w:sz="6" w:space="0" w:color="CCCCCC"/>
@@ -7397,7 +7336,8 @@
         </w:tc>
         <w:tc>
           <w:tcPr>
-            <w:tcW w:w="375" w:type="dxa"/>
+            <w:tcW w:w="518" w:type="dxa"/>
+            <w:gridSpan w:val="2"/>
             <w:tcBorders>
               <w:top w:val="single" w:sz="6" w:space="0" w:color="CCCCCC"/>
               <w:left w:val="single" w:sz="6" w:space="0" w:color="CCCCCC"/>
@@ -7425,7 +7365,7 @@
         </w:tc>
         <w:tc>
           <w:tcPr>
-            <w:tcW w:w="375" w:type="dxa"/>
+            <w:tcW w:w="518" w:type="dxa"/>
             <w:tcBorders>
               <w:top w:val="single" w:sz="6" w:space="0" w:color="CCCCCC"/>
               <w:left w:val="single" w:sz="6" w:space="0" w:color="CCCCCC"/>
@@ -7453,7 +7393,7 @@
         </w:tc>
         <w:tc>
           <w:tcPr>
-            <w:tcW w:w="375" w:type="dxa"/>
+            <w:tcW w:w="518" w:type="dxa"/>
             <w:tcBorders>
               <w:top w:val="single" w:sz="6" w:space="0" w:color="CCCCCC"/>
               <w:left w:val="single" w:sz="6" w:space="0" w:color="CCCCCC"/>
@@ -7481,7 +7421,7 @@
         </w:tc>
         <w:tc>
           <w:tcPr>
-            <w:tcW w:w="375" w:type="dxa"/>
+            <w:tcW w:w="518" w:type="dxa"/>
             <w:tcBorders>
               <w:top w:val="single" w:sz="6" w:space="0" w:color="CCCCCC"/>
               <w:left w:val="single" w:sz="6" w:space="0" w:color="CCCCCC"/>
@@ -7510,11 +7450,11 @@
       </w:tr>
       <w:tr>
         <w:trPr>
-          <w:trHeight w:val="300"/>
+          <w:trHeight w:val="311"/>
         </w:trPr>
         <w:tc>
           <w:tcPr>
-            <w:tcW w:w="2055" w:type="dxa"/>
+            <w:tcW w:w="2845" w:type="dxa"/>
             <w:tcBorders>
               <w:top w:val="single" w:sz="6" w:space="0" w:color="CCCCCC"/>
               <w:left w:val="single" w:sz="6" w:space="0" w:color="D9D9D9"/>
@@ -7550,7 +7490,7 @@
         </w:tc>
         <w:tc>
           <w:tcPr>
-            <w:tcW w:w="375" w:type="dxa"/>
+            <w:tcW w:w="518" w:type="dxa"/>
             <w:tcBorders>
               <w:top w:val="single" w:sz="6" w:space="0" w:color="CCCCCC"/>
               <w:left w:val="single" w:sz="6" w:space="0" w:color="CCCCCC"/>
@@ -7578,7 +7518,7 @@
         </w:tc>
         <w:tc>
           <w:tcPr>
-            <w:tcW w:w="375" w:type="dxa"/>
+            <w:tcW w:w="518" w:type="dxa"/>
             <w:tcBorders>
               <w:top w:val="single" w:sz="6" w:space="0" w:color="CCCCCC"/>
               <w:left w:val="single" w:sz="6" w:space="0" w:color="CCCCCC"/>
@@ -7606,7 +7546,7 @@
         </w:tc>
         <w:tc>
           <w:tcPr>
-            <w:tcW w:w="375" w:type="dxa"/>
+            <w:tcW w:w="518" w:type="dxa"/>
             <w:tcBorders>
               <w:top w:val="single" w:sz="6" w:space="0" w:color="CCCCCC"/>
               <w:left w:val="single" w:sz="6" w:space="0" w:color="CCCCCC"/>
@@ -7634,7 +7574,7 @@
         </w:tc>
         <w:tc>
           <w:tcPr>
-            <w:tcW w:w="375" w:type="dxa"/>
+            <w:tcW w:w="518" w:type="dxa"/>
             <w:tcBorders>
               <w:top w:val="single" w:sz="6" w:space="0" w:color="CCCCCC"/>
               <w:left w:val="single" w:sz="6" w:space="0" w:color="CCCCCC"/>
@@ -7662,7 +7602,7 @@
         </w:tc>
         <w:tc>
           <w:tcPr>
-            <w:tcW w:w="375" w:type="dxa"/>
+            <w:tcW w:w="518" w:type="dxa"/>
             <w:tcBorders>
               <w:top w:val="single" w:sz="6" w:space="0" w:color="CCCCCC"/>
               <w:left w:val="single" w:sz="6" w:space="0" w:color="CCCCCC"/>
@@ -7690,7 +7630,7 @@
         </w:tc>
         <w:tc>
           <w:tcPr>
-            <w:tcW w:w="375" w:type="dxa"/>
+            <w:tcW w:w="518" w:type="dxa"/>
             <w:tcBorders>
               <w:top w:val="single" w:sz="6" w:space="0" w:color="CCCCCC"/>
               <w:left w:val="single" w:sz="6" w:space="0" w:color="CCCCCC"/>
@@ -7718,7 +7658,7 @@
         </w:tc>
         <w:tc>
           <w:tcPr>
-            <w:tcW w:w="375" w:type="dxa"/>
+            <w:tcW w:w="518" w:type="dxa"/>
             <w:tcBorders>
               <w:top w:val="single" w:sz="6" w:space="0" w:color="CCCCCC"/>
               <w:left w:val="single" w:sz="6" w:space="0" w:color="CCCCCC"/>
@@ -7746,7 +7686,7 @@
         </w:tc>
         <w:tc>
           <w:tcPr>
-            <w:tcW w:w="375" w:type="dxa"/>
+            <w:tcW w:w="518" w:type="dxa"/>
             <w:tcBorders>
               <w:top w:val="single" w:sz="6" w:space="0" w:color="CCCCCC"/>
               <w:left w:val="single" w:sz="6" w:space="0" w:color="CCCCCC"/>
@@ -7774,7 +7714,7 @@
         </w:tc>
         <w:tc>
           <w:tcPr>
-            <w:tcW w:w="375" w:type="dxa"/>
+            <w:tcW w:w="518" w:type="dxa"/>
             <w:tcBorders>
               <w:top w:val="single" w:sz="6" w:space="0" w:color="CCCCCC"/>
               <w:left w:val="single" w:sz="6" w:space="0" w:color="CCCCCC"/>
@@ -7802,7 +7742,8 @@
         </w:tc>
         <w:tc>
           <w:tcPr>
-            <w:tcW w:w="375" w:type="dxa"/>
+            <w:tcW w:w="518" w:type="dxa"/>
+            <w:gridSpan w:val="2"/>
             <w:tcBorders>
               <w:top w:val="single" w:sz="6" w:space="0" w:color="CCCCCC"/>
               <w:left w:val="single" w:sz="6" w:space="0" w:color="CCCCCC"/>
@@ -7830,43 +7771,7 @@
         </w:tc>
         <w:tc>
           <w:tcPr>
-            <w:tcW w:w="375" w:type="dxa"/>
-            <w:tcBorders>
-              <w:top w:val="single" w:sz="6" w:space="0" w:color="CCCCCC"/>
-              <w:left w:val="single" w:sz="6" w:space="0" w:color="CCCCCC"/>
-              <w:bottom w:val="single" w:sz="6" w:space="0" w:color="D9D9D9"/>
-              <w:right w:val="single" w:sz="6" w:space="0" w:color="D9D9D9"/>
-            </w:tcBorders>
-            <w:shd w:val="clear" w:color="auto" w:fill="FF0000"/>
-            <w:tcMar>
-              <w:top w:w="40" w:type="dxa"/>
-              <w:left w:w="40" w:type="dxa"/>
-              <w:bottom w:w="40" w:type="dxa"/>
-              <w:right w:w="40" w:type="dxa"/>
-            </w:tcMar>
-            <w:vAlign w:val="bottom"/>
-          </w:tcPr>
-          <w:p>
-            <w:pPr>
-              <w:widowControl w:val="0"/>
-              <w:jc w:val="center"/>
-              <w:rPr>
-                <w:sz w:val="20"/>
-                <w:szCs w:val="20"/>
-              </w:rPr>
-            </w:pPr>
-            <w:r>
-              <w:rPr>
-                <w:sz w:val="20"/>
-                <w:szCs w:val="20"/>
-              </w:rPr>
-              <w:t>?</w:t>
-            </w:r>
-          </w:p>
-        </w:tc>
-        <w:tc>
-          <w:tcPr>
-            <w:tcW w:w="375" w:type="dxa"/>
+            <w:tcW w:w="518" w:type="dxa"/>
             <w:tcBorders>
               <w:top w:val="single" w:sz="6" w:space="0" w:color="CCCCCC"/>
               <w:left w:val="single" w:sz="6" w:space="0" w:color="CCCCCC"/>
@@ -7894,7 +7799,35 @@
         </w:tc>
         <w:tc>
           <w:tcPr>
-            <w:tcW w:w="375" w:type="dxa"/>
+            <w:tcW w:w="518" w:type="dxa"/>
+            <w:tcBorders>
+              <w:top w:val="single" w:sz="6" w:space="0" w:color="CCCCCC"/>
+              <w:left w:val="single" w:sz="6" w:space="0" w:color="CCCCCC"/>
+              <w:bottom w:val="single" w:sz="6" w:space="0" w:color="D9D9D9"/>
+              <w:right w:val="single" w:sz="6" w:space="0" w:color="D9D9D9"/>
+            </w:tcBorders>
+            <w:shd w:val="clear" w:color="auto" w:fill="auto"/>
+            <w:tcMar>
+              <w:top w:w="40" w:type="dxa"/>
+              <w:left w:w="40" w:type="dxa"/>
+              <w:bottom w:w="40" w:type="dxa"/>
+              <w:right w:w="40" w:type="dxa"/>
+            </w:tcMar>
+            <w:vAlign w:val="bottom"/>
+          </w:tcPr>
+          <w:p>
+            <w:pPr>
+              <w:widowControl w:val="0"/>
+              <w:rPr>
+                <w:sz w:val="20"/>
+                <w:szCs w:val="20"/>
+              </w:rPr>
+            </w:pPr>
+          </w:p>
+        </w:tc>
+        <w:tc>
+          <w:tcPr>
+            <w:tcW w:w="518" w:type="dxa"/>
             <w:tcBorders>
               <w:top w:val="single" w:sz="6" w:space="0" w:color="CCCCCC"/>
               <w:left w:val="single" w:sz="6" w:space="0" w:color="CCCCCC"/>
@@ -7922,11 +7855,7 @@
         </w:tc>
       </w:tr>
     </w:tbl>
-    <w:p>
-      <w:r>
-        <w:br w:type="textWrapping" w:clear="all"/>
-      </w:r>
-    </w:p>
+    <w:p/>
     <w:sectPr>
       <w:footerReference w:type="default" r:id="rId8"/>
       <w:pgSz w:w="12240" w:h="15840"/>

</xml_diff>

<commit_message>
Update Project Proposal with Brians suggestions.
</commit_message>
<xml_diff>
--- a/Capstone Project Proposal Agarwal Harris.docx
+++ b/Capstone Project Proposal Agarwal Harris.docx
@@ -70,7 +70,6 @@
     </w:p>
     <w:tbl>
       <w:tblPr>
-        <w:tblStyle w:val="a"/>
         <w:tblW w:w="9360" w:type="dxa"/>
         <w:tblBorders>
           <w:top w:val="single" w:sz="8" w:space="0" w:color="000000"/>
@@ -81,6 +80,12 @@
           <w:insideV w:val="single" w:sz="8" w:space="0" w:color="000000"/>
         </w:tblBorders>
         <w:tblLayout w:type="fixed"/>
+        <w:tblCellMar>
+          <w:top w:w="100" w:type="dxa"/>
+          <w:left w:w="100" w:type="dxa"/>
+          <w:bottom w:w="100" w:type="dxa"/>
+          <w:right w:w="100" w:type="dxa"/>
+        </w:tblCellMar>
         <w:tblLook w:val="0600" w:firstRow="0" w:lastRow="0" w:firstColumn="0" w:lastColumn="0" w:noHBand="1" w:noVBand="1"/>
       </w:tblPr>
       <w:tblGrid>
@@ -113,106 +118,181 @@
                 <w:lang w:val="en-US"/>
               </w:rPr>
             </w:pPr>
-            <w:proofErr w:type="spellStart"/>
-            <w:r>
+            <w:r>
+              <w:drawing>
+                <wp:inline distT="0" distB="0" distL="0" distR="0" wp14:anchorId="50626209" wp14:editId="550304D9">
+                  <wp:extent cx="1450587" cy="1021719"/>
+                  <wp:effectExtent l="57150" t="0" r="0" b="0"/>
+                  <wp:docPr id="1" name="Picture 1"/>
+                  <wp:cNvGraphicFramePr>
+                    <a:graphicFrameLocks xmlns:a="http://schemas.openxmlformats.org/drawingml/2006/main" noChangeAspect="1"/>
+                  </wp:cNvGraphicFramePr>
+                  <a:graphic xmlns:a="http://schemas.openxmlformats.org/drawingml/2006/main">
+                    <a:graphicData uri="http://schemas.openxmlformats.org/drawingml/2006/picture">
+                      <pic:pic xmlns:pic="http://schemas.openxmlformats.org/drawingml/2006/picture">
+                        <pic:nvPicPr>
+                          <pic:cNvPr id="1" name=""/>
+                          <pic:cNvPicPr/>
+                        </pic:nvPicPr>
+                        <pic:blipFill>
+                          <a:blip r:embed="rId8">
+                            <a:duotone>
+                              <a:prstClr val="black"/>
+                              <a:schemeClr val="accent2">
+                                <a:tint val="45000"/>
+                                <a:satMod val="400000"/>
+                              </a:schemeClr>
+                            </a:duotone>
+                            <a:extLst>
+                              <a:ext uri="{BEBA8EAE-BF5A-486C-A8C5-ECC9F3942E4B}">
+                                <a14:imgProps xmlns:a14="http://schemas.microsoft.com/office/drawing/2010/main">
+                                  <a14:imgLayer r:embed="rId9">
+                                    <a14:imgEffect>
+                                      <a14:backgroundRemoval t="6173" b="90741" l="2609" r="94783">
+                                        <a14:foregroundMark x1="10870" y1="47531" x2="10000" y2="61728"/>
+                                        <a14:foregroundMark x1="8261" y1="53086" x2="6087" y2="44444"/>
+                                        <a14:foregroundMark x1="21304" y1="90741" x2="26957" y2="86420"/>
+                                        <a14:foregroundMark x1="71739" y1="9259" x2="82609" y2="7407"/>
+                                        <a14:foregroundMark x1="65652" y1="34568" x2="59565" y2="56173"/>
+                                        <a14:foregroundMark x1="51304" y1="43210" x2="51304" y2="43210"/>
+                                        <a14:foregroundMark x1="31739" y1="47531" x2="31739" y2="47531"/>
+                                        <a14:foregroundMark x1="31739" y1="46914" x2="31739" y2="46914"/>
+                                        <a14:foregroundMark x1="39565" y1="46914" x2="39565" y2="46914"/>
+                                        <a14:foregroundMark x1="39565" y1="46914" x2="39565" y2="46914"/>
+                                        <a14:foregroundMark x1="30435" y1="46914" x2="30435" y2="46914"/>
+                                        <a14:foregroundMark x1="30435" y1="46914" x2="30435" y2="46914"/>
+                                        <a14:foregroundMark x1="30870" y1="46914" x2="30870" y2="46914"/>
+                                        <a14:foregroundMark x1="29130" y1="47531" x2="29130" y2="47531"/>
+                                        <a14:foregroundMark x1="31304" y1="50000" x2="32609" y2="46296"/>
+                                        <a14:foregroundMark x1="38696" y1="46296" x2="40435" y2="50000"/>
+                                        <a14:foregroundMark x1="43913" y1="44444" x2="45652" y2="45062"/>
+                                        <a14:foregroundMark x1="44783" y1="45062" x2="44783" y2="45062"/>
+                                        <a14:foregroundMark x1="44783" y1="43210" x2="44783" y2="43210"/>
+                                        <a14:foregroundMark x1="45217" y1="43210" x2="45217" y2="43210"/>
+                                        <a14:foregroundMark x1="50000" y1="41975" x2="50000" y2="41975"/>
+                                        <a14:foregroundMark x1="50000" y1="41358" x2="50000" y2="41358"/>
+                                        <a14:foregroundMark x1="51304" y1="41358" x2="51304" y2="41358"/>
+                                        <a14:foregroundMark x1="52609" y1="38272" x2="52609" y2="38272"/>
+                                        <a14:foregroundMark x1="51739" y1="38272" x2="51739" y2="38272"/>
+                                        <a14:foregroundMark x1="50000" y1="35185" x2="54783" y2="44444"/>
+                                        <a14:foregroundMark x1="60000" y1="37654" x2="60870" y2="36420"/>
+                                        <a14:foregroundMark x1="56522" y1="40123" x2="56522" y2="40123"/>
+                                        <a14:foregroundMark x1="55217" y1="38889" x2="55217" y2="38889"/>
+                                        <a14:foregroundMark x1="55652" y1="38889" x2="55652" y2="38889"/>
+                                        <a14:foregroundMark x1="67826" y1="34568" x2="67826" y2="34568"/>
+                                        <a14:foregroundMark x1="67826" y1="34568" x2="67826" y2="34568"/>
+                                        <a14:foregroundMark x1="66957" y1="30864" x2="66957" y2="30864"/>
+                                        <a14:foregroundMark x1="66957" y1="30864" x2="66957" y2="30864"/>
+                                        <a14:foregroundMark x1="66957" y1="32099" x2="66957" y2="32099"/>
+                                        <a14:foregroundMark x1="54348" y1="54938" x2="54348" y2="54938"/>
+                                        <a14:foregroundMark x1="54348" y1="54938" x2="54348" y2="54938"/>
+                                        <a14:foregroundMark x1="50000" y1="58642" x2="50000" y2="58642"/>
+                                        <a14:foregroundMark x1="50000" y1="58642" x2="50000" y2="58642"/>
+                                        <a14:foregroundMark x1="48696" y1="58642" x2="48696" y2="58642"/>
+                                        <a14:foregroundMark x1="48261" y1="58642" x2="48261" y2="58642"/>
+                                        <a14:foregroundMark x1="43043" y1="60494" x2="43043" y2="60494"/>
+                                        <a14:foregroundMark x1="43043" y1="59259" x2="43043" y2="59259"/>
+                                        <a14:foregroundMark x1="45652" y1="61728" x2="45652" y2="61728"/>
+                                        <a14:foregroundMark x1="45652" y1="61728" x2="45652" y2="61728"/>
+                                        <a14:foregroundMark x1="90435" y1="41975" x2="90435" y2="41975"/>
+                                        <a14:foregroundMark x1="91739" y1="38272" x2="91739" y2="38272"/>
+                                        <a14:foregroundMark x1="93913" y1="47531" x2="93913" y2="47531"/>
+                                        <a14:foregroundMark x1="86957" y1="12963" x2="86957" y2="12963"/>
+                                        <a14:foregroundMark x1="86957" y1="9259" x2="86957" y2="9259"/>
+                                        <a14:foregroundMark x1="87391" y1="15432" x2="87391" y2="15432"/>
+                                        <a14:foregroundMark x1="86957" y1="8642" x2="86957" y2="8642"/>
+                                        <a14:foregroundMark x1="2609" y1="46914" x2="2609" y2="46914"/>
+                                        <a14:foregroundMark x1="94783" y1="46914" x2="94783" y2="46914"/>
+                                        <a14:foregroundMark x1="78696" y1="27160" x2="78696" y2="27160"/>
+                                        <a14:foregroundMark x1="77391" y1="21605" x2="77391" y2="21605"/>
+                                        <a14:foregroundMark x1="77391" y1="21605" x2="77391" y2="21605"/>
+                                        <a14:foregroundMark x1="85217" y1="48148" x2="85217" y2="48148"/>
+                                        <a14:foregroundMark x1="39565" y1="59877" x2="39565" y2="59877"/>
+                                        <a14:foregroundMark x1="34783" y1="48765" x2="34783" y2="48765"/>
+                                        <a14:foregroundMark x1="15652" y1="53086" x2="15652" y2="53086"/>
+                                      </a14:backgroundRemoval>
+                                    </a14:imgEffect>
+                                  </a14:imgLayer>
+                                </a14:imgProps>
+                              </a:ext>
+                            </a:extLst>
+                          </a:blip>
+                          <a:stretch>
+                            <a:fillRect/>
+                          </a:stretch>
+                        </pic:blipFill>
+                        <pic:spPr>
+                          <a:xfrm rot="597249">
+                            <a:off x="0" y="0"/>
+                            <a:ext cx="1725275" cy="1215195"/>
+                          </a:xfrm>
+                          <a:prstGeom prst="roundRect">
+                            <a:avLst>
+                              <a:gd name="adj" fmla="val 16667"/>
+                            </a:avLst>
+                          </a:prstGeom>
+                          <a:ln>
+                            <a:noFill/>
+                          </a:ln>
+                          <a:effectLst>
+                            <a:outerShdw blurRad="76200" dist="38100" dir="7800000" algn="tl" rotWithShape="0">
+                              <a:srgbClr val="000000">
+                                <a:alpha val="40000"/>
+                              </a:srgbClr>
+                            </a:outerShdw>
+                          </a:effectLst>
+                          <a:scene3d>
+                            <a:camera prst="orthographicFront"/>
+                            <a:lightRig rig="contrasting" dir="t">
+                              <a:rot lat="0" lon="0" rev="4200000"/>
+                            </a:lightRig>
+                          </a:scene3d>
+                          <a:sp3d prstMaterial="plastic">
+                            <a:bevelT w="381000" h="114300" prst="relaxedInset"/>
+                            <a:contourClr>
+                              <a:srgbClr val="969696"/>
+                            </a:contourClr>
+                          </a:sp3d>
+                        </pic:spPr>
+                      </pic:pic>
+                    </a:graphicData>
+                  </a:graphic>
+                </wp:inline>
+              </w:drawing>
+            </w:r>
+          </w:p>
+          <w:p>
+            <w:pPr>
+              <w:widowControl w:val="0"/>
+              <w:spacing w:line="240" w:lineRule="auto"/>
               <w:rPr>
                 <w:rFonts w:ascii="Segoe UI" w:eastAsia="Times New Roman" w:hAnsi="Segoe UI" w:cs="Segoe UI"/>
+                <w:b/>
+                <w:bCs/>
+                <w:i/>
+                <w:iCs/>
                 <w:color w:val="3A3A3A"/>
                 <w:sz w:val="29"/>
                 <w:szCs w:val="29"/>
+                <w:u w:val="single"/>
                 <w:lang w:val="en-US"/>
               </w:rPr>
-              <w:t>Pancre</w:t>
-            </w:r>
+            </w:pPr>
             <w:r>
               <w:rPr>
                 <w:rFonts w:ascii="Segoe UI" w:eastAsia="Times New Roman" w:hAnsi="Segoe UI" w:cs="Segoe UI"/>
-                <w:color w:val="3A3A3A"/>
+                <w:b/>
+                <w:bCs/>
+                <w:i/>
+                <w:iCs/>
+                <w:color w:val="C0504D" w:themeColor="accent2"/>
                 <w:sz w:val="29"/>
                 <w:szCs w:val="29"/>
+                <w:u w:val="single"/>
                 <w:lang w:val="en-US"/>
               </w:rPr>
-              <w:t>A</w:t>
-            </w:r>
-            <w:r>
-              <w:rPr>
-                <w:rFonts w:ascii="Segoe UI" w:eastAsia="Times New Roman" w:hAnsi="Segoe UI" w:cs="Segoe UI"/>
-                <w:color w:val="3A3A3A"/>
-                <w:sz w:val="29"/>
-                <w:szCs w:val="29"/>
-                <w:lang w:val="en-US"/>
-              </w:rPr>
-              <w:t>ssassins</w:t>
-            </w:r>
-            <w:proofErr w:type="spellEnd"/>
-          </w:p>
-          <w:p>
-            <w:pPr>
-              <w:widowControl w:val="0"/>
-              <w:spacing w:line="240" w:lineRule="auto"/>
-              <w:rPr>
-                <w:rFonts w:ascii="Segoe UI" w:eastAsia="Times New Roman" w:hAnsi="Segoe UI" w:cs="Segoe UI"/>
-                <w:color w:val="3A3A3A"/>
-                <w:sz w:val="29"/>
-                <w:szCs w:val="29"/>
-                <w:lang w:val="en-US"/>
-              </w:rPr>
-            </w:pPr>
-            <w:proofErr w:type="spellStart"/>
-            <w:r>
-              <w:rPr>
-                <w:rFonts w:ascii="Segoe UI" w:eastAsia="Times New Roman" w:hAnsi="Segoe UI" w:cs="Segoe UI"/>
-                <w:color w:val="3A3A3A"/>
-                <w:sz w:val="29"/>
-                <w:szCs w:val="29"/>
-                <w:lang w:val="en-US"/>
-              </w:rPr>
-              <w:t>Diabeat</w:t>
-            </w:r>
-            <w:proofErr w:type="spellEnd"/>
-            <w:r>
-              <w:rPr>
-                <w:rFonts w:ascii="Segoe UI" w:eastAsia="Times New Roman" w:hAnsi="Segoe UI" w:cs="Segoe UI"/>
-                <w:color w:val="3A3A3A"/>
-                <w:sz w:val="29"/>
-                <w:szCs w:val="29"/>
-                <w:lang w:val="en-US"/>
-              </w:rPr>
-              <w:t>-</w:t>
-            </w:r>
-            <w:r>
-              <w:rPr>
-                <w:rFonts w:ascii="Segoe UI" w:eastAsia="Times New Roman" w:hAnsi="Segoe UI" w:cs="Segoe UI"/>
-                <w:color w:val="3A3A3A"/>
-                <w:sz w:val="29"/>
-                <w:szCs w:val="29"/>
-                <w:lang w:val="en-US"/>
-              </w:rPr>
-              <w:t>it</w:t>
-            </w:r>
-            <w:r>
-              <w:rPr>
-                <w:rFonts w:ascii="Segoe UI" w:eastAsia="Times New Roman" w:hAnsi="Segoe UI" w:cs="Segoe UI"/>
-                <w:color w:val="3A3A3A"/>
-                <w:sz w:val="29"/>
-                <w:szCs w:val="29"/>
-                <w:lang w:val="en-US"/>
-              </w:rPr>
-              <w:t>!</w:t>
-            </w:r>
-          </w:p>
-          <w:p>
-            <w:pPr>
-              <w:widowControl w:val="0"/>
-              <w:spacing w:line="240" w:lineRule="auto"/>
-              <w:rPr>
-                <w:rFonts w:ascii="Segoe UI" w:eastAsia="Times New Roman" w:hAnsi="Segoe UI" w:cs="Segoe UI"/>
-                <w:color w:val="3A3A3A"/>
-                <w:sz w:val="29"/>
-                <w:szCs w:val="29"/>
-                <w:lang w:val="en-US"/>
-              </w:rPr>
-            </w:pPr>
+              <w:t>Readmit None</w:t>
+            </w:r>
           </w:p>
         </w:tc>
       </w:tr>
@@ -234,7 +314,6 @@
     </w:p>
     <w:tbl>
       <w:tblPr>
-        <w:tblStyle w:val="a0"/>
         <w:tblW w:w="9360" w:type="dxa"/>
         <w:tblBorders>
           <w:top w:val="single" w:sz="8" w:space="0" w:color="000000"/>
@@ -245,6 +324,12 @@
           <w:insideV w:val="single" w:sz="8" w:space="0" w:color="000000"/>
         </w:tblBorders>
         <w:tblLayout w:type="fixed"/>
+        <w:tblCellMar>
+          <w:top w:w="100" w:type="dxa"/>
+          <w:left w:w="100" w:type="dxa"/>
+          <w:bottom w:w="100" w:type="dxa"/>
+          <w:right w:w="100" w:type="dxa"/>
+        </w:tblCellMar>
         <w:tblLook w:val="0600" w:firstRow="0" w:lastRow="0" w:firstColumn="0" w:lastColumn="0" w:noHBand="1" w:noVBand="1"/>
       </w:tblPr>
       <w:tblGrid>
@@ -327,7 +412,6 @@
     </w:p>
     <w:tbl>
       <w:tblPr>
-        <w:tblStyle w:val="a1"/>
         <w:tblW w:w="9350" w:type="dxa"/>
         <w:tblBorders>
           <w:top w:val="single" w:sz="8" w:space="0" w:color="000000"/>
@@ -338,6 +422,12 @@
           <w:insideV w:val="single" w:sz="8" w:space="0" w:color="000000"/>
         </w:tblBorders>
         <w:tblLayout w:type="fixed"/>
+        <w:tblCellMar>
+          <w:top w:w="100" w:type="dxa"/>
+          <w:left w:w="100" w:type="dxa"/>
+          <w:bottom w:w="100" w:type="dxa"/>
+          <w:right w:w="100" w:type="dxa"/>
+        </w:tblCellMar>
         <w:tblLook w:val="0600" w:firstRow="0" w:lastRow="0" w:firstColumn="0" w:lastColumn="0" w:noHBand="1" w:noVBand="1"/>
       </w:tblPr>
       <w:tblGrid>
@@ -798,6 +888,9 @@
         </w:tc>
       </w:tr>
     </w:tbl>
+    <w:p/>
+    <w:p/>
+    <w:p/>
     <w:p>
       <w:r>
         <w:br w:type="page"/>
@@ -845,7 +938,6 @@
     </w:p>
     <w:tbl>
       <w:tblPr>
-        <w:tblStyle w:val="a2"/>
         <w:tblW w:w="9360" w:type="dxa"/>
         <w:tblBorders>
           <w:top w:val="single" w:sz="8" w:space="0" w:color="000000"/>
@@ -856,6 +948,12 @@
           <w:insideV w:val="single" w:sz="8" w:space="0" w:color="000000"/>
         </w:tblBorders>
         <w:tblLayout w:type="fixed"/>
+        <w:tblCellMar>
+          <w:top w:w="100" w:type="dxa"/>
+          <w:left w:w="100" w:type="dxa"/>
+          <w:bottom w:w="100" w:type="dxa"/>
+          <w:right w:w="100" w:type="dxa"/>
+        </w:tblCellMar>
         <w:tblLook w:val="0600" w:firstRow="0" w:lastRow="0" w:firstColumn="0" w:lastColumn="0" w:noHBand="1" w:noVBand="1"/>
       </w:tblPr>
       <w:tblGrid>
@@ -979,18 +1077,6 @@
             </w:r>
             <w:r>
               <w:t>:</w:t>
-            </w:r>
-          </w:p>
-          <w:p>
-            <w:pPr>
-              <w:widowControl w:val="0"/>
-              <w:spacing w:line="240" w:lineRule="auto"/>
-            </w:pPr>
-            <w:r>
-              <w:t xml:space="preserve">- </w:t>
-            </w:r>
-            <w:r>
-              <w:t xml:space="preserve">How accurate is the target variable? </w:t>
             </w:r>
           </w:p>
           <w:p>
@@ -1136,7 +1222,6 @@
     </w:p>
     <w:tbl>
       <w:tblPr>
-        <w:tblStyle w:val="a3"/>
         <w:tblW w:w="9360" w:type="dxa"/>
         <w:tblBorders>
           <w:top w:val="single" w:sz="8" w:space="0" w:color="000000"/>
@@ -1147,6 +1232,12 @@
           <w:insideV w:val="single" w:sz="8" w:space="0" w:color="000000"/>
         </w:tblBorders>
         <w:tblLayout w:type="fixed"/>
+        <w:tblCellMar>
+          <w:top w:w="100" w:type="dxa"/>
+          <w:left w:w="100" w:type="dxa"/>
+          <w:bottom w:w="100" w:type="dxa"/>
+          <w:right w:w="100" w:type="dxa"/>
+        </w:tblCellMar>
         <w:tblLook w:val="0600" w:firstRow="0" w:lastRow="0" w:firstColumn="0" w:lastColumn="0" w:noHBand="1" w:noVBand="1"/>
       </w:tblPr>
       <w:tblGrid>
@@ -1327,7 +1418,6 @@
     </w:p>
     <w:tbl>
       <w:tblPr>
-        <w:tblStyle w:val="a4"/>
         <w:tblW w:w="9360" w:type="dxa"/>
         <w:tblBorders>
           <w:top w:val="single" w:sz="8" w:space="0" w:color="000000"/>
@@ -1338,6 +1428,12 @@
           <w:insideV w:val="single" w:sz="8" w:space="0" w:color="000000"/>
         </w:tblBorders>
         <w:tblLayout w:type="fixed"/>
+        <w:tblCellMar>
+          <w:top w:w="100" w:type="dxa"/>
+          <w:left w:w="100" w:type="dxa"/>
+          <w:bottom w:w="100" w:type="dxa"/>
+          <w:right w:w="100" w:type="dxa"/>
+        </w:tblCellMar>
         <w:tblLook w:val="0600" w:firstRow="0" w:lastRow="0" w:firstColumn="0" w:lastColumn="0" w:noHBand="1" w:noVBand="1"/>
       </w:tblPr>
       <w:tblGrid>
@@ -1485,7 +1581,6 @@
     </w:p>
     <w:tbl>
       <w:tblPr>
-        <w:tblStyle w:val="a5"/>
         <w:tblW w:w="9360" w:type="dxa"/>
         <w:tblBorders>
           <w:top w:val="single" w:sz="8" w:space="0" w:color="000000"/>
@@ -1496,6 +1591,12 @@
           <w:insideV w:val="single" w:sz="8" w:space="0" w:color="000000"/>
         </w:tblBorders>
         <w:tblLayout w:type="fixed"/>
+        <w:tblCellMar>
+          <w:top w:w="100" w:type="dxa"/>
+          <w:left w:w="100" w:type="dxa"/>
+          <w:bottom w:w="100" w:type="dxa"/>
+          <w:right w:w="100" w:type="dxa"/>
+        </w:tblCellMar>
         <w:tblLook w:val="0600" w:firstRow="0" w:lastRow="0" w:firstColumn="0" w:lastColumn="0" w:noHBand="1" w:noVBand="1"/>
       </w:tblPr>
       <w:tblGrid>
@@ -2776,7 +2877,6 @@
     <w:p/>
     <w:tbl>
       <w:tblPr>
-        <w:tblStyle w:val="a6"/>
         <w:tblpPr w:leftFromText="180" w:rightFromText="180" w:vertAnchor="text" w:tblpY="1"/>
         <w:tblOverlap w:val="never"/>
         <w:tblW w:w="9579" w:type="dxa"/>
@@ -2789,6 +2889,12 @@
           <w:insideV w:val="nil"/>
         </w:tblBorders>
         <w:tblLayout w:type="fixed"/>
+        <w:tblCellMar>
+          <w:top w:w="100" w:type="dxa"/>
+          <w:left w:w="100" w:type="dxa"/>
+          <w:bottom w:w="100" w:type="dxa"/>
+          <w:right w:w="100" w:type="dxa"/>
+        </w:tblCellMar>
         <w:tblLook w:val="0600" w:firstRow="0" w:lastRow="0" w:firstColumn="0" w:lastColumn="0" w:noHBand="1" w:noVBand="1"/>
       </w:tblPr>
       <w:tblGrid>
@@ -7857,7 +7963,7 @@
     </w:tbl>
     <w:p/>
     <w:sectPr>
-      <w:footerReference w:type="default" r:id="rId8"/>
+      <w:footerReference w:type="default" r:id="rId10"/>
       <w:pgSz w:w="12240" w:h="15840"/>
       <w:pgMar w:top="1440" w:right="1440" w:bottom="1440" w:left="1440" w:header="720" w:footer="720" w:gutter="0"/>
       <w:pgNumType w:start="1"/>
@@ -7887,6 +7993,13 @@
       <w:r>
         <w:continuationSeparator/>
       </w:r>
+    </w:p>
+  </w:endnote>
+  <w:endnote w:type="continuationNotice" w:id="1">
+    <w:p>
+      <w:pPr>
+        <w:spacing w:line="240" w:lineRule="auto"/>
+      </w:pPr>
     </w:p>
   </w:endnote>
 </w:endnotes>
@@ -7940,6 +8053,13 @@
       <w:r>
         <w:continuationSeparator/>
       </w:r>
+    </w:p>
+  </w:footnote>
+  <w:footnote w:type="continuationNotice" w:id="1">
+    <w:p>
+      <w:pPr>
+        <w:spacing w:line="240" w:lineRule="auto"/>
+      </w:pPr>
     </w:p>
   </w:footnote>
 </w:footnotes>
@@ -8703,8 +8823,6 @@
   <w:style w:type="table" w:default="1" w:styleId="TableNormal">
     <w:name w:val="Normal Table"/>
     <w:uiPriority w:val="99"/>
-    <w:semiHidden/>
-    <w:unhideWhenUsed/>
     <w:tblPr>
       <w:tblInd w:w="0" w:type="dxa"/>
       <w:tblCellMar>
@@ -8857,6 +8975,54 @@
         <w:right w:w="100" w:type="dxa"/>
       </w:tblCellMar>
     </w:tblPr>
+  </w:style>
+  <w:style w:type="paragraph" w:styleId="Header">
+    <w:name w:val="header"/>
+    <w:basedOn w:val="Normal"/>
+    <w:link w:val="HeaderChar"/>
+    <w:uiPriority w:val="99"/>
+    <w:semiHidden/>
+    <w:unhideWhenUsed/>
+    <w:rsid w:val="00DC7784"/>
+    <w:pPr>
+      <w:tabs>
+        <w:tab w:val="center" w:pos="4680"/>
+        <w:tab w:val="right" w:pos="9360"/>
+      </w:tabs>
+      <w:spacing w:line="240" w:lineRule="auto"/>
+    </w:pPr>
+  </w:style>
+  <w:style w:type="character" w:customStyle="1" w:styleId="HeaderChar">
+    <w:name w:val="Header Char"/>
+    <w:basedOn w:val="DefaultParagraphFont"/>
+    <w:link w:val="Header"/>
+    <w:uiPriority w:val="99"/>
+    <w:semiHidden/>
+    <w:rsid w:val="00DC7784"/>
+  </w:style>
+  <w:style w:type="paragraph" w:styleId="Footer">
+    <w:name w:val="footer"/>
+    <w:basedOn w:val="Normal"/>
+    <w:link w:val="FooterChar"/>
+    <w:uiPriority w:val="99"/>
+    <w:semiHidden/>
+    <w:unhideWhenUsed/>
+    <w:rsid w:val="00DC7784"/>
+    <w:pPr>
+      <w:tabs>
+        <w:tab w:val="center" w:pos="4680"/>
+        <w:tab w:val="right" w:pos="9360"/>
+      </w:tabs>
+      <w:spacing w:line="240" w:lineRule="auto"/>
+    </w:pPr>
+  </w:style>
+  <w:style w:type="character" w:customStyle="1" w:styleId="FooterChar">
+    <w:name w:val="Footer Char"/>
+    <w:basedOn w:val="DefaultParagraphFont"/>
+    <w:link w:val="Footer"/>
+    <w:uiPriority w:val="99"/>
+    <w:semiHidden/>
+    <w:rsid w:val="00DC7784"/>
   </w:style>
 </w:styles>
 </file>

</xml_diff>

<commit_message>
Update Proposal - Final
</commit_message>
<xml_diff>
--- a/Capstone Project Proposal Agarwal Harris.docx
+++ b/Capstone Project Proposal Agarwal Harris.docx
@@ -119,6 +119,9 @@
               </w:rPr>
             </w:pPr>
             <w:r>
+              <w:rPr>
+                <w:noProof/>
+              </w:rPr>
               <w:drawing>
                 <wp:inline distT="0" distB="0" distL="0" distR="0" wp14:anchorId="50626209" wp14:editId="550304D9">
                   <wp:extent cx="1450587" cy="1021719"/>
@@ -1346,16 +1349,11 @@
               </w:pBdr>
               <w:spacing w:line="240" w:lineRule="auto"/>
             </w:pPr>
-            <w:proofErr w:type="gramStart"/>
             <w:r>
               <w:t>Readmission</w:t>
             </w:r>
             <w:r>
-              <w:t>(</w:t>
-            </w:r>
-            <w:proofErr w:type="gramEnd"/>
-            <w:r>
-              <w:t>&lt;30 days)</w:t>
+              <w:t>(&lt;30 days)</w:t>
             </w:r>
           </w:p>
         </w:tc>
@@ -1547,6 +1545,33 @@
               <w:t xml:space="preserve"> </w:t>
             </w:r>
           </w:p>
+          <w:p>
+            <w:pPr>
+              <w:widowControl w:val="0"/>
+              <w:spacing w:line="240" w:lineRule="auto"/>
+            </w:pPr>
+          </w:p>
+          <w:p>
+            <w:pPr>
+              <w:widowControl w:val="0"/>
+              <w:spacing w:line="240" w:lineRule="auto"/>
+            </w:pPr>
+          </w:p>
+          <w:p>
+            <w:pPr>
+              <w:widowControl w:val="0"/>
+              <w:spacing w:line="240" w:lineRule="auto"/>
+            </w:pPr>
+          </w:p>
+          <w:p>
+            <w:pPr>
+              <w:widowControl w:val="0"/>
+              <w:spacing w:line="240" w:lineRule="auto"/>
+            </w:pPr>
+            <w:r>
+              <w:t xml:space="preserve">*Add source </w:t>
+            </w:r>
+          </w:p>
         </w:tc>
       </w:tr>
     </w:tbl>
@@ -1787,6 +1812,30 @@
               </w:rPr>
               <w:t>- Exploratory data analysis: insights to see which features will determine best fit</w:t>
             </w:r>
+            <w:r>
+              <w:rPr>
+                <w:rFonts w:ascii="Arial Unicode MS" w:eastAsia="Arial Unicode MS" w:hAnsi="Arial Unicode MS" w:cs="Arial Unicode MS"/>
+              </w:rPr>
+              <w:t>, calculate pass rate</w:t>
+            </w:r>
+            <w:r>
+              <w:rPr>
+                <w:rFonts w:ascii="Arial Unicode MS" w:eastAsia="Arial Unicode MS" w:hAnsi="Arial Unicode MS" w:cs="Arial Unicode MS"/>
+              </w:rPr>
+              <w:t>, visualization</w:t>
+            </w:r>
+            <w:r>
+              <w:rPr>
+                <w:rFonts w:ascii="Arial Unicode MS" w:eastAsia="Arial Unicode MS" w:hAnsi="Arial Unicode MS" w:cs="Arial Unicode MS"/>
+              </w:rPr>
+              <w:t xml:space="preserve">, statistical test for significance </w:t>
+            </w:r>
+            <w:r>
+              <w:rPr>
+                <w:rFonts w:ascii="Arial Unicode MS" w:eastAsia="Arial Unicode MS" w:hAnsi="Arial Unicode MS" w:cs="Arial Unicode MS"/>
+              </w:rPr>
+              <w:t xml:space="preserve"> </w:t>
+            </w:r>
           </w:p>
           <w:p>
             <w:pPr>
@@ -1794,15 +1843,7 @@
               <w:spacing w:line="240" w:lineRule="auto"/>
             </w:pPr>
             <w:r>
-              <w:t xml:space="preserve">- Prediction model: XG </w:t>
-            </w:r>
-            <w:proofErr w:type="gramStart"/>
-            <w:r>
-              <w:t>Boost ,</w:t>
-            </w:r>
-            <w:proofErr w:type="gramEnd"/>
-            <w:r>
-              <w:t xml:space="preserve"> Logistic Regression, Random Forrest</w:t>
+              <w:t>- Prediction model: XG Boost , Logistic Regression, Random Forrest</w:t>
             </w:r>
           </w:p>
         </w:tc>
@@ -1846,15 +1887,7 @@
         <w:t>Kick-off meeting</w:t>
       </w:r>
       <w:r>
-        <w:t xml:space="preserve">: schedule a </w:t>
-      </w:r>
-      <w:proofErr w:type="gramStart"/>
-      <w:r>
-        <w:t>30 minute</w:t>
-      </w:r>
-      <w:proofErr w:type="gramEnd"/>
-      <w:r>
-        <w:t xml:space="preserve"> meeting before project declaration in order to approve the project proposal.</w:t>
+        <w:t>: schedule a 30 minute meeting before project declaration in order to approve the project proposal.</w:t>
       </w:r>
     </w:p>
     <w:p>
@@ -8823,6 +8856,8 @@
   <w:style w:type="table" w:default="1" w:styleId="TableNormal">
     <w:name w:val="Normal Table"/>
     <w:uiPriority w:val="99"/>
+    <w:semiHidden/>
+    <w:unhideWhenUsed/>
     <w:tblPr>
       <w:tblInd w:w="0" w:type="dxa"/>
       <w:tblCellMar>

</xml_diff>

<commit_message>
Update Proposal with time table
</commit_message>
<xml_diff>
--- a/Capstone Project Proposal Agarwal Harris.docx
+++ b/Capstone Project Proposal Agarwal Harris.docx
@@ -1473,76 +1473,31 @@
               <w:spacing w:line="240" w:lineRule="auto"/>
             </w:pPr>
             <w:r>
-              <w:rPr>
-                <w:sz w:val="20"/>
-                <w:szCs w:val="20"/>
-              </w:rPr>
               <w:t>The dataset represents 10 years (1999-2008) of clinical care at 130 US hospitals and integrated delivery networks. It includes over 50 features representing patient and hospital outcomes. Information was extracted from the database for encounters that satisfied the following criteria.</w:t>
             </w:r>
             <w:r>
-              <w:rPr>
-                <w:sz w:val="20"/>
-                <w:szCs w:val="20"/>
-              </w:rPr>
               <w:br/>
               <w:t>(1) It is an inpatient encounter (a hospital admission).</w:t>
             </w:r>
             <w:r>
-              <w:rPr>
-                <w:sz w:val="20"/>
-                <w:szCs w:val="20"/>
-              </w:rPr>
               <w:br/>
               <w:t>(2) It is a diabetic encounter, that is, one during which any kind of diabetes was entered to the system as a diagnosis.</w:t>
             </w:r>
             <w:r>
-              <w:rPr>
-                <w:sz w:val="20"/>
-                <w:szCs w:val="20"/>
-              </w:rPr>
               <w:br/>
               <w:t>(3) The length of stay was at least 1 day and at most 14 days.</w:t>
             </w:r>
             <w:r>
-              <w:rPr>
-                <w:sz w:val="20"/>
-                <w:szCs w:val="20"/>
-              </w:rPr>
               <w:br/>
               <w:t>(4) Laboratory tests were performed during the encounter.</w:t>
             </w:r>
             <w:r>
-              <w:rPr>
-                <w:sz w:val="20"/>
-                <w:szCs w:val="20"/>
-              </w:rPr>
               <w:br/>
               <w:t>(5) Medications were administered during the encounter.</w:t>
             </w:r>
             <w:r>
-              <w:rPr>
-                <w:sz w:val="20"/>
-                <w:szCs w:val="20"/>
-              </w:rPr>
               <w:br/>
-              <w:t>The data contains such attributes as patient number, race, gender, age, admission type, time in hospital, medical specialty of admitting physician, number of lab test performed</w:t>
-            </w:r>
-            <w:r>
-              <w:rPr>
-                <w:sz w:val="20"/>
-                <w:szCs w:val="20"/>
-              </w:rPr>
-              <w:t>, HbA1c test result,</w:t>
-            </w:r>
-            <w:r>
-              <w:rPr>
-                <w:sz w:val="20"/>
-                <w:szCs w:val="20"/>
-              </w:rPr>
-              <w:t xml:space="preserve"> diagnosis, number of medication, diabetic medications, number of outpatient, inpatient, and emergency visits in the year before the hospitalization, etc.</w:t>
-            </w:r>
-            <w:r>
-              <w:t xml:space="preserve"> </w:t>
+              <w:t xml:space="preserve">The data contains such attributes as patient number, race, gender, age, admission type, time in hospital, medical specialty of admitting physician, number of lab test performed, HbA1c test result, diagnosis, number of medication, diabetic medications, number of outpatient, inpatient, and emergency visits in the year before the hospitalization, etc. </w:t>
             </w:r>
           </w:p>
           <w:p>
@@ -1567,10 +1522,29 @@
             <w:pPr>
               <w:widowControl w:val="0"/>
               <w:spacing w:line="240" w:lineRule="auto"/>
-            </w:pPr>
-            <w:r>
-              <w:t xml:space="preserve">*Add source </w:t>
-            </w:r>
+              <w:rPr>
+                <w:sz w:val="20"/>
+                <w:szCs w:val="20"/>
+              </w:rPr>
+            </w:pPr>
+            <w:hyperlink r:id="rId10" w:history="1">
+              <w:r>
+                <w:rPr>
+                  <w:rStyle w:val="Hyperlink"/>
+                  <w:sz w:val="20"/>
+                  <w:szCs w:val="20"/>
+                </w:rPr>
+                <w:t xml:space="preserve">Source: </w:t>
+              </w:r>
+              <w:r>
+                <w:rPr>
+                  <w:rStyle w:val="Hyperlink"/>
+                  <w:sz w:val="20"/>
+                  <w:szCs w:val="20"/>
+                </w:rPr>
+                <w:t>https://archive.ics.uci.edu/ml/datasets/diabetes+130-us+hospitals+for+years+1999-2008</w:t>
+              </w:r>
+            </w:hyperlink>
           </w:p>
         </w:tc>
       </w:tr>
@@ -1808,31 +1782,31 @@
             </w:pPr>
             <w:r>
               <w:rPr>
-                <w:rFonts w:ascii="Arial Unicode MS" w:eastAsia="Arial Unicode MS" w:hAnsi="Arial Unicode MS" w:cs="Arial Unicode MS"/>
+                <w:rFonts w:eastAsia="Arial Unicode MS"/>
               </w:rPr>
               <w:t>- Exploratory data analysis: insights to see which features will determine best fit</w:t>
             </w:r>
             <w:r>
               <w:rPr>
-                <w:rFonts w:ascii="Arial Unicode MS" w:eastAsia="Arial Unicode MS" w:hAnsi="Arial Unicode MS" w:cs="Arial Unicode MS"/>
+                <w:rFonts w:eastAsia="Arial Unicode MS"/>
               </w:rPr>
               <w:t>, calculate pass rate</w:t>
             </w:r>
             <w:r>
               <w:rPr>
-                <w:rFonts w:ascii="Arial Unicode MS" w:eastAsia="Arial Unicode MS" w:hAnsi="Arial Unicode MS" w:cs="Arial Unicode MS"/>
+                <w:rFonts w:eastAsia="Arial Unicode MS"/>
               </w:rPr>
               <w:t>, visualization</w:t>
             </w:r>
             <w:r>
               <w:rPr>
-                <w:rFonts w:ascii="Arial Unicode MS" w:eastAsia="Arial Unicode MS" w:hAnsi="Arial Unicode MS" w:cs="Arial Unicode MS"/>
+                <w:rFonts w:eastAsia="Arial Unicode MS"/>
               </w:rPr>
               <w:t xml:space="preserve">, statistical test for significance </w:t>
             </w:r>
             <w:r>
               <w:rPr>
-                <w:rFonts w:ascii="Arial Unicode MS" w:eastAsia="Arial Unicode MS" w:hAnsi="Arial Unicode MS" w:cs="Arial Unicode MS"/>
+                <w:rFonts w:eastAsia="Arial Unicode MS"/>
               </w:rPr>
               <w:t xml:space="preserve"> </w:t>
             </w:r>
@@ -1843,14 +1817,18 @@
               <w:spacing w:line="240" w:lineRule="auto"/>
             </w:pPr>
             <w:r>
-              <w:t>- Prediction model: XG Boost , Logistic Regression, Random Forrest</w:t>
+              <w:t>- Prediction model: XG Boost , Logistic Regression,</w:t>
+            </w:r>
+            <w:r>
+              <w:t xml:space="preserve"> Logistic Regression Reduced,</w:t>
+            </w:r>
+            <w:r>
+              <w:t xml:space="preserve"> Random Forrest</w:t>
             </w:r>
           </w:p>
         </w:tc>
       </w:tr>
     </w:tbl>
-    <w:p/>
-    <w:p/>
     <w:p>
       <w:r>
         <w:br w:type="page"/>
@@ -1925,26 +1903,6 @@
       </w:r>
     </w:p>
     <w:p/>
-    <w:p/>
-    <w:p>
-      <w:pPr>
-        <w:rPr>
-          <w:b/>
-        </w:rPr>
-      </w:pPr>
-      <w:r>
-        <w:rPr>
-          <w:b/>
-        </w:rPr>
-        <w:t>Project plan and schedule examples</w:t>
-      </w:r>
-    </w:p>
-    <w:p>
-      <w:r>
-        <w:t xml:space="preserve">(create and use your own template) </w:t>
-      </w:r>
-    </w:p>
-    <w:p/>
     <w:p>
       <w:pPr>
         <w:ind w:left="-810"/>
@@ -1956,7 +1914,7 @@
         <mc:AlternateContent>
           <mc:Choice Requires="wpg">
             <w:drawing>
-              <wp:inline distT="114300" distB="114300" distL="114300" distR="114300" wp14:anchorId="601E844E" wp14:editId="29653682">
+              <wp:inline distT="114300" distB="114300" distL="114300" distR="114300" wp14:anchorId="601E844E" wp14:editId="49345D81">
                 <wp:extent cx="6967788" cy="600075"/>
                 <wp:effectExtent l="0" t="0" r="24130" b="28575"/>
                 <wp:docPr id="2" name="Group 2"/>
@@ -1968,9 +1926,9 @@
                       <wpg:grpSpPr>
                         <a:xfrm>
                           <a:off x="0" y="0"/>
-                          <a:ext cx="6967788" cy="600075"/>
-                          <a:chOff x="182225" y="2152675"/>
-                          <a:chExt cx="9334275" cy="759900"/>
+                          <a:ext cx="6967788" cy="600076"/>
+                          <a:chOff x="182225" y="2152674"/>
+                          <a:chExt cx="9334275" cy="759901"/>
                         </a:xfrm>
                       </wpg:grpSpPr>
                       <wps:wsp>
@@ -2318,7 +2276,7 @@
                         <wps:cNvSpPr/>
                         <wps:spPr>
                           <a:xfrm>
-                            <a:off x="1310459" y="2152675"/>
+                            <a:off x="1310459" y="2152674"/>
                             <a:ext cx="808200" cy="759900"/>
                           </a:xfrm>
                           <a:prstGeom prst="ellipse">
@@ -2349,15 +2307,6 @@
                                   <w:szCs w:val="16"/>
                                 </w:rPr>
                               </w:pPr>
-                              <w:r>
-                                <w:rPr>
-                                  <w:b/>
-                                  <w:color w:val="000000"/>
-                                  <w:sz w:val="14"/>
-                                  <w:szCs w:val="16"/>
-                                </w:rPr>
-                                <w:t>Step 1</w:t>
-                              </w:r>
                             </w:p>
                           </w:txbxContent>
                         </wps:txbx>
@@ -2571,7 +2520,7 @@
           </mc:Choice>
           <mc:Fallback>
             <w:pict>
-              <v:group w14:anchorId="601E844E" id="Group 2" o:spid="_x0000_s1026" style="width:548.65pt;height:47.25pt;mso-position-horizontal-relative:char;mso-position-vertical-relative:line" coordorigin="1822,21526" coordsize="93342,7599" o:gfxdata="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">
+              <v:group w14:anchorId="601E844E" id="Group 2" o:spid="_x0000_s1026" style="width:548.65pt;height:47.25pt;mso-position-horizontal-relative:char;mso-position-vertical-relative:line" coordorigin="1822,21526" coordsize="93342,7599" o:gfxdata="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">
                 <v:shapetype id="_x0000_t32" coordsize="21600,21600" o:spt="32" o:oned="t" path="m,l21600,21600e" filled="f">
                   <v:path arrowok="t" fillok="f" o:connecttype="none"/>
                   <o:lock v:ext="edit" shapetype="t"/>
@@ -2780,15 +2729,6 @@
                             <w:szCs w:val="16"/>
                           </w:rPr>
                         </w:pPr>
-                        <w:r>
-                          <w:rPr>
-                            <w:b/>
-                            <w:color w:val="000000"/>
-                            <w:sz w:val="14"/>
-                            <w:szCs w:val="16"/>
-                          </w:rPr>
-                          <w:t>Step 1</w:t>
-                        </w:r>
                       </w:p>
                     </w:txbxContent>
                   </v:textbox>
@@ -4380,7 +4320,7 @@
                 <w:sz w:val="20"/>
                 <w:szCs w:val="20"/>
               </w:rPr>
-              <w:t>Step 1</w:t>
+              <w:t>Review data &amp; Proposal</w:t>
             </w:r>
           </w:p>
         </w:tc>
@@ -4449,7 +4389,7 @@
               <w:bottom w:val="single" w:sz="6" w:space="0" w:color="D9D9D9"/>
               <w:right w:val="single" w:sz="6" w:space="0" w:color="D9D9D9"/>
             </w:tcBorders>
-            <w:shd w:val="clear" w:color="auto" w:fill="FFFFFF" w:themeFill="background1"/>
+            <w:shd w:val="clear" w:color="auto" w:fill="FFC000"/>
             <w:tcMar>
               <w:top w:w="40" w:type="dxa"/>
               <w:left w:w="40" w:type="dxa"/>
@@ -4785,7 +4725,7 @@
                 <w:sz w:val="20"/>
                 <w:szCs w:val="20"/>
               </w:rPr>
-              <w:t>Step 2</w:t>
+              <w:t>Begin EDA</w:t>
             </w:r>
           </w:p>
         </w:tc>
@@ -4854,35 +4794,35 @@
               <w:bottom w:val="single" w:sz="6" w:space="0" w:color="D9D9D9"/>
               <w:right w:val="single" w:sz="6" w:space="0" w:color="D9D9D9"/>
             </w:tcBorders>
-            <w:shd w:val="clear" w:color="auto" w:fill="FFFFFF" w:themeFill="background1"/>
-            <w:tcMar>
-              <w:top w:w="40" w:type="dxa"/>
-              <w:left w:w="40" w:type="dxa"/>
-              <w:bottom w:w="40" w:type="dxa"/>
-              <w:right w:w="40" w:type="dxa"/>
-            </w:tcMar>
-            <w:vAlign w:val="bottom"/>
-          </w:tcPr>
-          <w:p>
-            <w:pPr>
-              <w:widowControl w:val="0"/>
-              <w:rPr>
-                <w:sz w:val="20"/>
-                <w:szCs w:val="20"/>
-              </w:rPr>
-            </w:pPr>
-          </w:p>
-        </w:tc>
-        <w:tc>
-          <w:tcPr>
-            <w:tcW w:w="518" w:type="dxa"/>
-            <w:tcBorders>
-              <w:top w:val="single" w:sz="6" w:space="0" w:color="CCCCCC"/>
-              <w:left w:val="single" w:sz="6" w:space="0" w:color="CCCCCC"/>
-              <w:bottom w:val="single" w:sz="6" w:space="0" w:color="D9D9D9"/>
-              <w:right w:val="single" w:sz="6" w:space="0" w:color="D9D9D9"/>
-            </w:tcBorders>
-            <w:shd w:val="clear" w:color="auto" w:fill="FFFFFF" w:themeFill="background1"/>
+            <w:shd w:val="clear" w:color="auto" w:fill="FFC000"/>
+            <w:tcMar>
+              <w:top w:w="40" w:type="dxa"/>
+              <w:left w:w="40" w:type="dxa"/>
+              <w:bottom w:w="40" w:type="dxa"/>
+              <w:right w:w="40" w:type="dxa"/>
+            </w:tcMar>
+            <w:vAlign w:val="bottom"/>
+          </w:tcPr>
+          <w:p>
+            <w:pPr>
+              <w:widowControl w:val="0"/>
+              <w:rPr>
+                <w:sz w:val="20"/>
+                <w:szCs w:val="20"/>
+              </w:rPr>
+            </w:pPr>
+          </w:p>
+        </w:tc>
+        <w:tc>
+          <w:tcPr>
+            <w:tcW w:w="518" w:type="dxa"/>
+            <w:tcBorders>
+              <w:top w:val="single" w:sz="6" w:space="0" w:color="CCCCCC"/>
+              <w:left w:val="single" w:sz="6" w:space="0" w:color="CCCCCC"/>
+              <w:bottom w:val="single" w:sz="6" w:space="0" w:color="D9D9D9"/>
+              <w:right w:val="single" w:sz="6" w:space="0" w:color="D9D9D9"/>
+            </w:tcBorders>
+            <w:shd w:val="clear" w:color="auto" w:fill="FFC000"/>
             <w:tcMar>
               <w:top w:w="40" w:type="dxa"/>
               <w:left w:w="40" w:type="dxa"/>
@@ -5190,7 +5130,7 @@
                 <w:sz w:val="20"/>
                 <w:szCs w:val="20"/>
               </w:rPr>
-              <w:t>...</w:t>
+              <w:t>Complete EDA</w:t>
             </w:r>
           </w:p>
         </w:tc>
@@ -5315,7 +5255,7 @@
               <w:bottom w:val="single" w:sz="6" w:space="0" w:color="D9D9D9"/>
               <w:right w:val="single" w:sz="6" w:space="0" w:color="D9D9D9"/>
             </w:tcBorders>
-            <w:shd w:val="clear" w:color="auto" w:fill="FFFFFF" w:themeFill="background1"/>
+            <w:shd w:val="clear" w:color="auto" w:fill="FFC000"/>
             <w:tcMar>
               <w:top w:w="40" w:type="dxa"/>
               <w:left w:w="40" w:type="dxa"/>
@@ -5592,11 +5532,10 @@
             </w:pPr>
             <w:r>
               <w:rPr>
-                <w:b/>
-                <w:sz w:val="20"/>
-                <w:szCs w:val="20"/>
-              </w:rPr>
-              <w:t>Milestone 1</w:t>
+                <w:sz w:val="20"/>
+                <w:szCs w:val="20"/>
+              </w:rPr>
+              <w:t>Review EDA</w:t>
             </w:r>
           </w:p>
         </w:tc>
@@ -5749,7 +5688,7 @@
               <w:bottom w:val="single" w:sz="6" w:space="0" w:color="D9D9D9"/>
               <w:right w:val="single" w:sz="6" w:space="0" w:color="D9D9D9"/>
             </w:tcBorders>
-            <w:shd w:val="clear" w:color="auto" w:fill="FFFFFF" w:themeFill="background1"/>
+            <w:shd w:val="clear" w:color="auto" w:fill="FFC000"/>
             <w:tcMar>
               <w:top w:w="40" w:type="dxa"/>
               <w:left w:w="40" w:type="dxa"/>
@@ -5998,10 +5937,11 @@
             </w:pPr>
             <w:r>
               <w:rPr>
-                <w:sz w:val="20"/>
-                <w:szCs w:val="20"/>
-              </w:rPr>
-              <w:t>Step n</w:t>
+                <w:b/>
+                <w:sz w:val="20"/>
+                <w:szCs w:val="20"/>
+              </w:rPr>
+              <w:t>Milestone 1</w:t>
             </w:r>
           </w:p>
         </w:tc>
@@ -6182,7 +6122,7 @@
               <w:bottom w:val="single" w:sz="6" w:space="0" w:color="D9D9D9"/>
               <w:right w:val="single" w:sz="6" w:space="0" w:color="D9D9D9"/>
             </w:tcBorders>
-            <w:shd w:val="clear" w:color="auto" w:fill="FFFFFF" w:themeFill="background1"/>
+            <w:shd w:val="clear" w:color="auto" w:fill="FFC000"/>
             <w:tcMar>
               <w:top w:w="40" w:type="dxa"/>
               <w:left w:w="40" w:type="dxa"/>
@@ -6406,7 +6346,7 @@
                 <w:sz w:val="20"/>
                 <w:szCs w:val="20"/>
               </w:rPr>
-              <w:t>Step n+1</w:t>
+              <w:t xml:space="preserve">Begin Model Development </w:t>
             </w:r>
           </w:p>
         </w:tc>
@@ -6559,35 +6499,35 @@
               <w:bottom w:val="single" w:sz="6" w:space="0" w:color="D9D9D9"/>
               <w:right w:val="single" w:sz="6" w:space="0" w:color="D9D9D9"/>
             </w:tcBorders>
-            <w:shd w:val="clear" w:color="auto" w:fill="FFFFFF" w:themeFill="background1"/>
-            <w:tcMar>
-              <w:top w:w="40" w:type="dxa"/>
-              <w:left w:w="40" w:type="dxa"/>
-              <w:bottom w:w="40" w:type="dxa"/>
-              <w:right w:w="40" w:type="dxa"/>
-            </w:tcMar>
-            <w:vAlign w:val="bottom"/>
-          </w:tcPr>
-          <w:p>
-            <w:pPr>
-              <w:widowControl w:val="0"/>
-              <w:rPr>
-                <w:sz w:val="20"/>
-                <w:szCs w:val="20"/>
-              </w:rPr>
-            </w:pPr>
-          </w:p>
-        </w:tc>
-        <w:tc>
-          <w:tcPr>
-            <w:tcW w:w="518" w:type="dxa"/>
-            <w:tcBorders>
-              <w:top w:val="single" w:sz="6" w:space="0" w:color="CCCCCC"/>
-              <w:left w:val="single" w:sz="6" w:space="0" w:color="CCCCCC"/>
-              <w:bottom w:val="single" w:sz="6" w:space="0" w:color="D9D9D9"/>
-              <w:right w:val="single" w:sz="6" w:space="0" w:color="D9D9D9"/>
-            </w:tcBorders>
-            <w:shd w:val="clear" w:color="auto" w:fill="FFFFFF" w:themeFill="background1"/>
+            <w:shd w:val="clear" w:color="auto" w:fill="FFC000"/>
+            <w:tcMar>
+              <w:top w:w="40" w:type="dxa"/>
+              <w:left w:w="40" w:type="dxa"/>
+              <w:bottom w:w="40" w:type="dxa"/>
+              <w:right w:w="40" w:type="dxa"/>
+            </w:tcMar>
+            <w:vAlign w:val="bottom"/>
+          </w:tcPr>
+          <w:p>
+            <w:pPr>
+              <w:widowControl w:val="0"/>
+              <w:rPr>
+                <w:sz w:val="20"/>
+                <w:szCs w:val="20"/>
+              </w:rPr>
+            </w:pPr>
+          </w:p>
+        </w:tc>
+        <w:tc>
+          <w:tcPr>
+            <w:tcW w:w="518" w:type="dxa"/>
+            <w:tcBorders>
+              <w:top w:val="single" w:sz="6" w:space="0" w:color="CCCCCC"/>
+              <w:left w:val="single" w:sz="6" w:space="0" w:color="CCCCCC"/>
+              <w:bottom w:val="single" w:sz="6" w:space="0" w:color="D9D9D9"/>
+              <w:right w:val="single" w:sz="6" w:space="0" w:color="D9D9D9"/>
+            </w:tcBorders>
+            <w:shd w:val="clear" w:color="auto" w:fill="FFC000"/>
             <w:tcMar>
               <w:top w:w="40" w:type="dxa"/>
               <w:left w:w="40" w:type="dxa"/>
@@ -6811,7 +6751,7 @@
                 <w:sz w:val="20"/>
                 <w:szCs w:val="20"/>
               </w:rPr>
-              <w:t>...</w:t>
+              <w:t>Update Model</w:t>
             </w:r>
           </w:p>
         </w:tc>
@@ -7020,35 +6960,35 @@
               <w:bottom w:val="single" w:sz="6" w:space="0" w:color="D9D9D9"/>
               <w:right w:val="single" w:sz="6" w:space="0" w:color="D9D9D9"/>
             </w:tcBorders>
-            <w:shd w:val="clear" w:color="auto" w:fill="FFFFFF" w:themeFill="background1"/>
-            <w:tcMar>
-              <w:top w:w="40" w:type="dxa"/>
-              <w:left w:w="40" w:type="dxa"/>
-              <w:bottom w:w="40" w:type="dxa"/>
-              <w:right w:w="40" w:type="dxa"/>
-            </w:tcMar>
-            <w:vAlign w:val="bottom"/>
-          </w:tcPr>
-          <w:p>
-            <w:pPr>
-              <w:widowControl w:val="0"/>
-              <w:rPr>
-                <w:sz w:val="20"/>
-                <w:szCs w:val="20"/>
-              </w:rPr>
-            </w:pPr>
-          </w:p>
-        </w:tc>
-        <w:tc>
-          <w:tcPr>
-            <w:tcW w:w="518" w:type="dxa"/>
-            <w:tcBorders>
-              <w:top w:val="single" w:sz="6" w:space="0" w:color="CCCCCC"/>
-              <w:left w:val="single" w:sz="6" w:space="0" w:color="CCCCCC"/>
-              <w:bottom w:val="single" w:sz="6" w:space="0" w:color="D9D9D9"/>
-              <w:right w:val="single" w:sz="6" w:space="0" w:color="D9D9D9"/>
-            </w:tcBorders>
-            <w:shd w:val="clear" w:color="auto" w:fill="FFFFFF" w:themeFill="background1"/>
+            <w:shd w:val="clear" w:color="auto" w:fill="FFC000"/>
+            <w:tcMar>
+              <w:top w:w="40" w:type="dxa"/>
+              <w:left w:w="40" w:type="dxa"/>
+              <w:bottom w:w="40" w:type="dxa"/>
+              <w:right w:w="40" w:type="dxa"/>
+            </w:tcMar>
+            <w:vAlign w:val="bottom"/>
+          </w:tcPr>
+          <w:p>
+            <w:pPr>
+              <w:widowControl w:val="0"/>
+              <w:rPr>
+                <w:sz w:val="20"/>
+                <w:szCs w:val="20"/>
+              </w:rPr>
+            </w:pPr>
+          </w:p>
+        </w:tc>
+        <w:tc>
+          <w:tcPr>
+            <w:tcW w:w="518" w:type="dxa"/>
+            <w:tcBorders>
+              <w:top w:val="single" w:sz="6" w:space="0" w:color="CCCCCC"/>
+              <w:left w:val="single" w:sz="6" w:space="0" w:color="CCCCCC"/>
+              <w:bottom w:val="single" w:sz="6" w:space="0" w:color="D9D9D9"/>
+              <w:right w:val="single" w:sz="6" w:space="0" w:color="D9D9D9"/>
+            </w:tcBorders>
+            <w:shd w:val="clear" w:color="auto" w:fill="FFC000"/>
             <w:tcMar>
               <w:top w:w="40" w:type="dxa"/>
               <w:left w:w="40" w:type="dxa"/>
@@ -7077,7 +7017,7 @@
               <w:bottom w:val="single" w:sz="6" w:space="0" w:color="D9D9D9"/>
               <w:right w:val="single" w:sz="6" w:space="0" w:color="D9D9D9"/>
             </w:tcBorders>
-            <w:shd w:val="clear" w:color="auto" w:fill="FFFFFF" w:themeFill="background1"/>
+            <w:shd w:val="clear" w:color="auto" w:fill="FFC000"/>
             <w:tcMar>
               <w:top w:w="40" w:type="dxa"/>
               <w:left w:w="40" w:type="dxa"/>
@@ -7213,11 +7153,10 @@
             </w:pPr>
             <w:r>
               <w:rPr>
-                <w:b/>
-                <w:sz w:val="20"/>
-                <w:szCs w:val="20"/>
-              </w:rPr>
-              <w:t>Milestone 2</w:t>
+                <w:sz w:val="20"/>
+                <w:szCs w:val="20"/>
+              </w:rPr>
+              <w:t>Complete Model</w:t>
             </w:r>
           </w:p>
         </w:tc>
@@ -7511,7 +7450,7 @@
               <w:bottom w:val="single" w:sz="6" w:space="0" w:color="D9D9D9"/>
               <w:right w:val="single" w:sz="6" w:space="0" w:color="D9D9D9"/>
             </w:tcBorders>
-            <w:shd w:val="clear" w:color="auto" w:fill="FFFFFF" w:themeFill="background1"/>
+            <w:shd w:val="clear" w:color="auto" w:fill="FFC000"/>
             <w:tcMar>
               <w:top w:w="40" w:type="dxa"/>
               <w:left w:w="40" w:type="dxa"/>
@@ -7623,6 +7562,819 @@
                 <w:sz w:val="20"/>
                 <w:szCs w:val="20"/>
               </w:rPr>
+              <w:t>Milestone 2</w:t>
+            </w:r>
+          </w:p>
+        </w:tc>
+        <w:tc>
+          <w:tcPr>
+            <w:tcW w:w="518" w:type="dxa"/>
+            <w:tcBorders>
+              <w:top w:val="single" w:sz="6" w:space="0" w:color="CCCCCC"/>
+              <w:left w:val="single" w:sz="6" w:space="0" w:color="CCCCCC"/>
+              <w:bottom w:val="single" w:sz="6" w:space="0" w:color="D9D9D9"/>
+              <w:right w:val="single" w:sz="6" w:space="0" w:color="D9D9D9"/>
+            </w:tcBorders>
+            <w:shd w:val="clear" w:color="auto" w:fill="auto"/>
+            <w:tcMar>
+              <w:top w:w="40" w:type="dxa"/>
+              <w:left w:w="40" w:type="dxa"/>
+              <w:bottom w:w="40" w:type="dxa"/>
+              <w:right w:w="40" w:type="dxa"/>
+            </w:tcMar>
+            <w:vAlign w:val="bottom"/>
+          </w:tcPr>
+          <w:p>
+            <w:pPr>
+              <w:widowControl w:val="0"/>
+              <w:rPr>
+                <w:sz w:val="20"/>
+                <w:szCs w:val="20"/>
+              </w:rPr>
+            </w:pPr>
+          </w:p>
+        </w:tc>
+        <w:tc>
+          <w:tcPr>
+            <w:tcW w:w="518" w:type="dxa"/>
+            <w:tcBorders>
+              <w:top w:val="single" w:sz="6" w:space="0" w:color="CCCCCC"/>
+              <w:left w:val="single" w:sz="6" w:space="0" w:color="CCCCCC"/>
+              <w:bottom w:val="single" w:sz="6" w:space="0" w:color="D9D9D9"/>
+              <w:right w:val="single" w:sz="6" w:space="0" w:color="D9D9D9"/>
+            </w:tcBorders>
+            <w:shd w:val="clear" w:color="auto" w:fill="auto"/>
+            <w:tcMar>
+              <w:top w:w="40" w:type="dxa"/>
+              <w:left w:w="40" w:type="dxa"/>
+              <w:bottom w:w="40" w:type="dxa"/>
+              <w:right w:w="40" w:type="dxa"/>
+            </w:tcMar>
+            <w:vAlign w:val="bottom"/>
+          </w:tcPr>
+          <w:p>
+            <w:pPr>
+              <w:widowControl w:val="0"/>
+              <w:rPr>
+                <w:sz w:val="20"/>
+                <w:szCs w:val="20"/>
+              </w:rPr>
+            </w:pPr>
+          </w:p>
+        </w:tc>
+        <w:tc>
+          <w:tcPr>
+            <w:tcW w:w="518" w:type="dxa"/>
+            <w:tcBorders>
+              <w:top w:val="single" w:sz="6" w:space="0" w:color="CCCCCC"/>
+              <w:left w:val="single" w:sz="6" w:space="0" w:color="CCCCCC"/>
+              <w:bottom w:val="single" w:sz="6" w:space="0" w:color="D9D9D9"/>
+              <w:right w:val="single" w:sz="6" w:space="0" w:color="D9D9D9"/>
+            </w:tcBorders>
+            <w:shd w:val="clear" w:color="auto" w:fill="FFFFFF" w:themeFill="background1"/>
+            <w:tcMar>
+              <w:top w:w="40" w:type="dxa"/>
+              <w:left w:w="40" w:type="dxa"/>
+              <w:bottom w:w="40" w:type="dxa"/>
+              <w:right w:w="40" w:type="dxa"/>
+            </w:tcMar>
+            <w:vAlign w:val="bottom"/>
+          </w:tcPr>
+          <w:p>
+            <w:pPr>
+              <w:widowControl w:val="0"/>
+              <w:rPr>
+                <w:sz w:val="20"/>
+                <w:szCs w:val="20"/>
+              </w:rPr>
+            </w:pPr>
+          </w:p>
+        </w:tc>
+        <w:tc>
+          <w:tcPr>
+            <w:tcW w:w="518" w:type="dxa"/>
+            <w:tcBorders>
+              <w:top w:val="single" w:sz="6" w:space="0" w:color="CCCCCC"/>
+              <w:left w:val="single" w:sz="6" w:space="0" w:color="CCCCCC"/>
+              <w:bottom w:val="single" w:sz="6" w:space="0" w:color="D9D9D9"/>
+              <w:right w:val="single" w:sz="6" w:space="0" w:color="D9D9D9"/>
+            </w:tcBorders>
+            <w:shd w:val="clear" w:color="auto" w:fill="FFFFFF" w:themeFill="background1"/>
+            <w:tcMar>
+              <w:top w:w="40" w:type="dxa"/>
+              <w:left w:w="40" w:type="dxa"/>
+              <w:bottom w:w="40" w:type="dxa"/>
+              <w:right w:w="40" w:type="dxa"/>
+            </w:tcMar>
+            <w:vAlign w:val="bottom"/>
+          </w:tcPr>
+          <w:p>
+            <w:pPr>
+              <w:widowControl w:val="0"/>
+              <w:rPr>
+                <w:sz w:val="20"/>
+                <w:szCs w:val="20"/>
+              </w:rPr>
+            </w:pPr>
+          </w:p>
+        </w:tc>
+        <w:tc>
+          <w:tcPr>
+            <w:tcW w:w="518" w:type="dxa"/>
+            <w:tcBorders>
+              <w:top w:val="single" w:sz="6" w:space="0" w:color="CCCCCC"/>
+              <w:left w:val="single" w:sz="6" w:space="0" w:color="CCCCCC"/>
+              <w:bottom w:val="single" w:sz="6" w:space="0" w:color="D9D9D9"/>
+              <w:right w:val="single" w:sz="6" w:space="0" w:color="D9D9D9"/>
+            </w:tcBorders>
+            <w:shd w:val="clear" w:color="auto" w:fill="FFFFFF" w:themeFill="background1"/>
+            <w:tcMar>
+              <w:top w:w="40" w:type="dxa"/>
+              <w:left w:w="40" w:type="dxa"/>
+              <w:bottom w:w="40" w:type="dxa"/>
+              <w:right w:w="40" w:type="dxa"/>
+            </w:tcMar>
+            <w:vAlign w:val="bottom"/>
+          </w:tcPr>
+          <w:p>
+            <w:pPr>
+              <w:widowControl w:val="0"/>
+              <w:rPr>
+                <w:sz w:val="20"/>
+                <w:szCs w:val="20"/>
+              </w:rPr>
+            </w:pPr>
+          </w:p>
+        </w:tc>
+        <w:tc>
+          <w:tcPr>
+            <w:tcW w:w="518" w:type="dxa"/>
+            <w:tcBorders>
+              <w:top w:val="single" w:sz="6" w:space="0" w:color="CCCCCC"/>
+              <w:left w:val="single" w:sz="6" w:space="0" w:color="CCCCCC"/>
+              <w:bottom w:val="single" w:sz="6" w:space="0" w:color="D9D9D9"/>
+              <w:right w:val="single" w:sz="6" w:space="0" w:color="D9D9D9"/>
+            </w:tcBorders>
+            <w:shd w:val="clear" w:color="auto" w:fill="FFFFFF" w:themeFill="background1"/>
+            <w:tcMar>
+              <w:top w:w="40" w:type="dxa"/>
+              <w:left w:w="40" w:type="dxa"/>
+              <w:bottom w:w="40" w:type="dxa"/>
+              <w:right w:w="40" w:type="dxa"/>
+            </w:tcMar>
+            <w:vAlign w:val="bottom"/>
+          </w:tcPr>
+          <w:p>
+            <w:pPr>
+              <w:widowControl w:val="0"/>
+              <w:rPr>
+                <w:sz w:val="20"/>
+                <w:szCs w:val="20"/>
+              </w:rPr>
+            </w:pPr>
+          </w:p>
+        </w:tc>
+        <w:tc>
+          <w:tcPr>
+            <w:tcW w:w="518" w:type="dxa"/>
+            <w:tcBorders>
+              <w:top w:val="single" w:sz="6" w:space="0" w:color="CCCCCC"/>
+              <w:left w:val="single" w:sz="6" w:space="0" w:color="CCCCCC"/>
+              <w:bottom w:val="single" w:sz="6" w:space="0" w:color="D9D9D9"/>
+              <w:right w:val="single" w:sz="6" w:space="0" w:color="D9D9D9"/>
+            </w:tcBorders>
+            <w:shd w:val="clear" w:color="auto" w:fill="FFFFFF" w:themeFill="background1"/>
+            <w:tcMar>
+              <w:top w:w="40" w:type="dxa"/>
+              <w:left w:w="40" w:type="dxa"/>
+              <w:bottom w:w="40" w:type="dxa"/>
+              <w:right w:w="40" w:type="dxa"/>
+            </w:tcMar>
+            <w:vAlign w:val="bottom"/>
+          </w:tcPr>
+          <w:p>
+            <w:pPr>
+              <w:widowControl w:val="0"/>
+              <w:rPr>
+                <w:sz w:val="20"/>
+                <w:szCs w:val="20"/>
+              </w:rPr>
+            </w:pPr>
+          </w:p>
+        </w:tc>
+        <w:tc>
+          <w:tcPr>
+            <w:tcW w:w="518" w:type="dxa"/>
+            <w:tcBorders>
+              <w:top w:val="single" w:sz="6" w:space="0" w:color="CCCCCC"/>
+              <w:left w:val="single" w:sz="6" w:space="0" w:color="CCCCCC"/>
+              <w:bottom w:val="single" w:sz="6" w:space="0" w:color="D9D9D9"/>
+              <w:right w:val="single" w:sz="6" w:space="0" w:color="D9D9D9"/>
+            </w:tcBorders>
+            <w:shd w:val="clear" w:color="auto" w:fill="FFFFFF" w:themeFill="background1"/>
+            <w:tcMar>
+              <w:top w:w="40" w:type="dxa"/>
+              <w:left w:w="40" w:type="dxa"/>
+              <w:bottom w:w="40" w:type="dxa"/>
+              <w:right w:w="40" w:type="dxa"/>
+            </w:tcMar>
+            <w:vAlign w:val="bottom"/>
+          </w:tcPr>
+          <w:p>
+            <w:pPr>
+              <w:widowControl w:val="0"/>
+              <w:rPr>
+                <w:sz w:val="20"/>
+                <w:szCs w:val="20"/>
+              </w:rPr>
+            </w:pPr>
+          </w:p>
+        </w:tc>
+        <w:tc>
+          <w:tcPr>
+            <w:tcW w:w="518" w:type="dxa"/>
+            <w:tcBorders>
+              <w:top w:val="single" w:sz="6" w:space="0" w:color="CCCCCC"/>
+              <w:left w:val="single" w:sz="6" w:space="0" w:color="CCCCCC"/>
+              <w:bottom w:val="single" w:sz="6" w:space="0" w:color="D9D9D9"/>
+              <w:right w:val="single" w:sz="6" w:space="0" w:color="D9D9D9"/>
+            </w:tcBorders>
+            <w:shd w:val="clear" w:color="auto" w:fill="FFFFFF" w:themeFill="background1"/>
+            <w:tcMar>
+              <w:top w:w="40" w:type="dxa"/>
+              <w:left w:w="40" w:type="dxa"/>
+              <w:bottom w:w="40" w:type="dxa"/>
+              <w:right w:w="40" w:type="dxa"/>
+            </w:tcMar>
+            <w:vAlign w:val="bottom"/>
+          </w:tcPr>
+          <w:p>
+            <w:pPr>
+              <w:widowControl w:val="0"/>
+              <w:rPr>
+                <w:sz w:val="20"/>
+                <w:szCs w:val="20"/>
+              </w:rPr>
+            </w:pPr>
+          </w:p>
+        </w:tc>
+        <w:tc>
+          <w:tcPr>
+            <w:tcW w:w="518" w:type="dxa"/>
+            <w:gridSpan w:val="2"/>
+            <w:tcBorders>
+              <w:top w:val="single" w:sz="6" w:space="0" w:color="CCCCCC"/>
+              <w:left w:val="single" w:sz="6" w:space="0" w:color="CCCCCC"/>
+              <w:bottom w:val="single" w:sz="6" w:space="0" w:color="D9D9D9"/>
+              <w:right w:val="single" w:sz="6" w:space="0" w:color="D9D9D9"/>
+            </w:tcBorders>
+            <w:shd w:val="clear" w:color="auto" w:fill="FFFFFF" w:themeFill="background1"/>
+            <w:tcMar>
+              <w:top w:w="40" w:type="dxa"/>
+              <w:left w:w="40" w:type="dxa"/>
+              <w:bottom w:w="40" w:type="dxa"/>
+              <w:right w:w="40" w:type="dxa"/>
+            </w:tcMar>
+            <w:vAlign w:val="bottom"/>
+          </w:tcPr>
+          <w:p>
+            <w:pPr>
+              <w:widowControl w:val="0"/>
+              <w:rPr>
+                <w:sz w:val="20"/>
+                <w:szCs w:val="20"/>
+              </w:rPr>
+            </w:pPr>
+          </w:p>
+        </w:tc>
+        <w:tc>
+          <w:tcPr>
+            <w:tcW w:w="518" w:type="dxa"/>
+            <w:tcBorders>
+              <w:top w:val="single" w:sz="6" w:space="0" w:color="CCCCCC"/>
+              <w:left w:val="single" w:sz="6" w:space="0" w:color="CCCCCC"/>
+              <w:bottom w:val="single" w:sz="6" w:space="0" w:color="D9D9D9"/>
+              <w:right w:val="single" w:sz="6" w:space="0" w:color="D9D9D9"/>
+            </w:tcBorders>
+            <w:shd w:val="clear" w:color="auto" w:fill="FFC000"/>
+            <w:tcMar>
+              <w:top w:w="40" w:type="dxa"/>
+              <w:left w:w="40" w:type="dxa"/>
+              <w:bottom w:w="40" w:type="dxa"/>
+              <w:right w:w="40" w:type="dxa"/>
+            </w:tcMar>
+            <w:vAlign w:val="bottom"/>
+          </w:tcPr>
+          <w:p>
+            <w:pPr>
+              <w:widowControl w:val="0"/>
+              <w:rPr>
+                <w:sz w:val="20"/>
+                <w:szCs w:val="20"/>
+              </w:rPr>
+            </w:pPr>
+          </w:p>
+        </w:tc>
+        <w:tc>
+          <w:tcPr>
+            <w:tcW w:w="518" w:type="dxa"/>
+            <w:tcBorders>
+              <w:top w:val="single" w:sz="6" w:space="0" w:color="CCCCCC"/>
+              <w:left w:val="single" w:sz="6" w:space="0" w:color="CCCCCC"/>
+              <w:bottom w:val="single" w:sz="6" w:space="0" w:color="D9D9D9"/>
+              <w:right w:val="single" w:sz="6" w:space="0" w:color="D9D9D9"/>
+            </w:tcBorders>
+            <w:shd w:val="clear" w:color="auto" w:fill="FFFFFF" w:themeFill="background1"/>
+            <w:tcMar>
+              <w:top w:w="40" w:type="dxa"/>
+              <w:left w:w="40" w:type="dxa"/>
+              <w:bottom w:w="40" w:type="dxa"/>
+              <w:right w:w="40" w:type="dxa"/>
+            </w:tcMar>
+            <w:vAlign w:val="bottom"/>
+          </w:tcPr>
+          <w:p>
+            <w:pPr>
+              <w:widowControl w:val="0"/>
+              <w:rPr>
+                <w:sz w:val="20"/>
+                <w:szCs w:val="20"/>
+              </w:rPr>
+            </w:pPr>
+          </w:p>
+        </w:tc>
+        <w:tc>
+          <w:tcPr>
+            <w:tcW w:w="518" w:type="dxa"/>
+            <w:tcBorders>
+              <w:top w:val="single" w:sz="6" w:space="0" w:color="CCCCCC"/>
+              <w:left w:val="single" w:sz="6" w:space="0" w:color="CCCCCC"/>
+              <w:bottom w:val="single" w:sz="6" w:space="0" w:color="D9D9D9"/>
+              <w:right w:val="single" w:sz="6" w:space="0" w:color="D9D9D9"/>
+            </w:tcBorders>
+            <w:shd w:val="clear" w:color="auto" w:fill="FFFFFF" w:themeFill="background1"/>
+            <w:tcMar>
+              <w:top w:w="40" w:type="dxa"/>
+              <w:left w:w="40" w:type="dxa"/>
+              <w:bottom w:w="40" w:type="dxa"/>
+              <w:right w:w="40" w:type="dxa"/>
+            </w:tcMar>
+            <w:vAlign w:val="bottom"/>
+          </w:tcPr>
+          <w:p>
+            <w:pPr>
+              <w:widowControl w:val="0"/>
+              <w:rPr>
+                <w:sz w:val="20"/>
+                <w:szCs w:val="20"/>
+              </w:rPr>
+            </w:pPr>
+          </w:p>
+        </w:tc>
+      </w:tr>
+      <w:tr>
+        <w:trPr>
+          <w:trHeight w:val="311"/>
+        </w:trPr>
+        <w:tc>
+          <w:tcPr>
+            <w:tcW w:w="2845" w:type="dxa"/>
+            <w:tcBorders>
+              <w:top w:val="single" w:sz="6" w:space="0" w:color="CCCCCC"/>
+              <w:left w:val="single" w:sz="6" w:space="0" w:color="D9D9D9"/>
+              <w:bottom w:val="single" w:sz="6" w:space="0" w:color="D9D9D9"/>
+              <w:right w:val="single" w:sz="6" w:space="0" w:color="D9D9D9"/>
+            </w:tcBorders>
+            <w:shd w:val="clear" w:color="auto" w:fill="auto"/>
+            <w:tcMar>
+              <w:top w:w="40" w:type="dxa"/>
+              <w:left w:w="40" w:type="dxa"/>
+              <w:bottom w:w="40" w:type="dxa"/>
+              <w:right w:w="40" w:type="dxa"/>
+            </w:tcMar>
+            <w:vAlign w:val="bottom"/>
+          </w:tcPr>
+          <w:p>
+            <w:pPr>
+              <w:widowControl w:val="0"/>
+              <w:rPr>
+                <w:bCs/>
+                <w:sz w:val="20"/>
+                <w:szCs w:val="20"/>
+              </w:rPr>
+            </w:pPr>
+            <w:r>
+              <w:rPr>
+                <w:bCs/>
+                <w:sz w:val="20"/>
+                <w:szCs w:val="20"/>
+              </w:rPr>
+              <w:t>Create Presentation</w:t>
+            </w:r>
+          </w:p>
+        </w:tc>
+        <w:tc>
+          <w:tcPr>
+            <w:tcW w:w="518" w:type="dxa"/>
+            <w:tcBorders>
+              <w:top w:val="single" w:sz="6" w:space="0" w:color="CCCCCC"/>
+              <w:left w:val="single" w:sz="6" w:space="0" w:color="CCCCCC"/>
+              <w:bottom w:val="single" w:sz="6" w:space="0" w:color="D9D9D9"/>
+              <w:right w:val="single" w:sz="6" w:space="0" w:color="D9D9D9"/>
+            </w:tcBorders>
+            <w:shd w:val="clear" w:color="auto" w:fill="auto"/>
+            <w:tcMar>
+              <w:top w:w="40" w:type="dxa"/>
+              <w:left w:w="40" w:type="dxa"/>
+              <w:bottom w:w="40" w:type="dxa"/>
+              <w:right w:w="40" w:type="dxa"/>
+            </w:tcMar>
+            <w:vAlign w:val="bottom"/>
+          </w:tcPr>
+          <w:p>
+            <w:pPr>
+              <w:widowControl w:val="0"/>
+              <w:rPr>
+                <w:sz w:val="20"/>
+                <w:szCs w:val="20"/>
+              </w:rPr>
+            </w:pPr>
+          </w:p>
+        </w:tc>
+        <w:tc>
+          <w:tcPr>
+            <w:tcW w:w="518" w:type="dxa"/>
+            <w:tcBorders>
+              <w:top w:val="single" w:sz="6" w:space="0" w:color="CCCCCC"/>
+              <w:left w:val="single" w:sz="6" w:space="0" w:color="CCCCCC"/>
+              <w:bottom w:val="single" w:sz="6" w:space="0" w:color="D9D9D9"/>
+              <w:right w:val="single" w:sz="6" w:space="0" w:color="D9D9D9"/>
+            </w:tcBorders>
+            <w:shd w:val="clear" w:color="auto" w:fill="auto"/>
+            <w:tcMar>
+              <w:top w:w="40" w:type="dxa"/>
+              <w:left w:w="40" w:type="dxa"/>
+              <w:bottom w:w="40" w:type="dxa"/>
+              <w:right w:w="40" w:type="dxa"/>
+            </w:tcMar>
+            <w:vAlign w:val="bottom"/>
+          </w:tcPr>
+          <w:p>
+            <w:pPr>
+              <w:widowControl w:val="0"/>
+              <w:rPr>
+                <w:sz w:val="20"/>
+                <w:szCs w:val="20"/>
+              </w:rPr>
+            </w:pPr>
+          </w:p>
+        </w:tc>
+        <w:tc>
+          <w:tcPr>
+            <w:tcW w:w="518" w:type="dxa"/>
+            <w:tcBorders>
+              <w:top w:val="single" w:sz="6" w:space="0" w:color="CCCCCC"/>
+              <w:left w:val="single" w:sz="6" w:space="0" w:color="CCCCCC"/>
+              <w:bottom w:val="single" w:sz="6" w:space="0" w:color="D9D9D9"/>
+              <w:right w:val="single" w:sz="6" w:space="0" w:color="D9D9D9"/>
+            </w:tcBorders>
+            <w:shd w:val="clear" w:color="auto" w:fill="FFFFFF" w:themeFill="background1"/>
+            <w:tcMar>
+              <w:top w:w="40" w:type="dxa"/>
+              <w:left w:w="40" w:type="dxa"/>
+              <w:bottom w:w="40" w:type="dxa"/>
+              <w:right w:w="40" w:type="dxa"/>
+            </w:tcMar>
+            <w:vAlign w:val="bottom"/>
+          </w:tcPr>
+          <w:p>
+            <w:pPr>
+              <w:widowControl w:val="0"/>
+              <w:rPr>
+                <w:sz w:val="20"/>
+                <w:szCs w:val="20"/>
+              </w:rPr>
+            </w:pPr>
+          </w:p>
+        </w:tc>
+        <w:tc>
+          <w:tcPr>
+            <w:tcW w:w="518" w:type="dxa"/>
+            <w:tcBorders>
+              <w:top w:val="single" w:sz="6" w:space="0" w:color="CCCCCC"/>
+              <w:left w:val="single" w:sz="6" w:space="0" w:color="CCCCCC"/>
+              <w:bottom w:val="single" w:sz="6" w:space="0" w:color="D9D9D9"/>
+              <w:right w:val="single" w:sz="6" w:space="0" w:color="D9D9D9"/>
+            </w:tcBorders>
+            <w:shd w:val="clear" w:color="auto" w:fill="FFFFFF" w:themeFill="background1"/>
+            <w:tcMar>
+              <w:top w:w="40" w:type="dxa"/>
+              <w:left w:w="40" w:type="dxa"/>
+              <w:bottom w:w="40" w:type="dxa"/>
+              <w:right w:w="40" w:type="dxa"/>
+            </w:tcMar>
+            <w:vAlign w:val="bottom"/>
+          </w:tcPr>
+          <w:p>
+            <w:pPr>
+              <w:widowControl w:val="0"/>
+              <w:rPr>
+                <w:sz w:val="20"/>
+                <w:szCs w:val="20"/>
+              </w:rPr>
+            </w:pPr>
+          </w:p>
+        </w:tc>
+        <w:tc>
+          <w:tcPr>
+            <w:tcW w:w="518" w:type="dxa"/>
+            <w:tcBorders>
+              <w:top w:val="single" w:sz="6" w:space="0" w:color="CCCCCC"/>
+              <w:left w:val="single" w:sz="6" w:space="0" w:color="CCCCCC"/>
+              <w:bottom w:val="single" w:sz="6" w:space="0" w:color="D9D9D9"/>
+              <w:right w:val="single" w:sz="6" w:space="0" w:color="D9D9D9"/>
+            </w:tcBorders>
+            <w:shd w:val="clear" w:color="auto" w:fill="FFFFFF" w:themeFill="background1"/>
+            <w:tcMar>
+              <w:top w:w="40" w:type="dxa"/>
+              <w:left w:w="40" w:type="dxa"/>
+              <w:bottom w:w="40" w:type="dxa"/>
+              <w:right w:w="40" w:type="dxa"/>
+            </w:tcMar>
+            <w:vAlign w:val="bottom"/>
+          </w:tcPr>
+          <w:p>
+            <w:pPr>
+              <w:widowControl w:val="0"/>
+              <w:rPr>
+                <w:sz w:val="20"/>
+                <w:szCs w:val="20"/>
+              </w:rPr>
+            </w:pPr>
+          </w:p>
+        </w:tc>
+        <w:tc>
+          <w:tcPr>
+            <w:tcW w:w="518" w:type="dxa"/>
+            <w:tcBorders>
+              <w:top w:val="single" w:sz="6" w:space="0" w:color="CCCCCC"/>
+              <w:left w:val="single" w:sz="6" w:space="0" w:color="CCCCCC"/>
+              <w:bottom w:val="single" w:sz="6" w:space="0" w:color="D9D9D9"/>
+              <w:right w:val="single" w:sz="6" w:space="0" w:color="D9D9D9"/>
+            </w:tcBorders>
+            <w:shd w:val="clear" w:color="auto" w:fill="FFFFFF" w:themeFill="background1"/>
+            <w:tcMar>
+              <w:top w:w="40" w:type="dxa"/>
+              <w:left w:w="40" w:type="dxa"/>
+              <w:bottom w:w="40" w:type="dxa"/>
+              <w:right w:w="40" w:type="dxa"/>
+            </w:tcMar>
+            <w:vAlign w:val="bottom"/>
+          </w:tcPr>
+          <w:p>
+            <w:pPr>
+              <w:widowControl w:val="0"/>
+              <w:rPr>
+                <w:sz w:val="20"/>
+                <w:szCs w:val="20"/>
+              </w:rPr>
+            </w:pPr>
+          </w:p>
+        </w:tc>
+        <w:tc>
+          <w:tcPr>
+            <w:tcW w:w="518" w:type="dxa"/>
+            <w:tcBorders>
+              <w:top w:val="single" w:sz="6" w:space="0" w:color="CCCCCC"/>
+              <w:left w:val="single" w:sz="6" w:space="0" w:color="CCCCCC"/>
+              <w:bottom w:val="single" w:sz="6" w:space="0" w:color="D9D9D9"/>
+              <w:right w:val="single" w:sz="6" w:space="0" w:color="D9D9D9"/>
+            </w:tcBorders>
+            <w:shd w:val="clear" w:color="auto" w:fill="FFFFFF" w:themeFill="background1"/>
+            <w:tcMar>
+              <w:top w:w="40" w:type="dxa"/>
+              <w:left w:w="40" w:type="dxa"/>
+              <w:bottom w:w="40" w:type="dxa"/>
+              <w:right w:w="40" w:type="dxa"/>
+            </w:tcMar>
+            <w:vAlign w:val="bottom"/>
+          </w:tcPr>
+          <w:p>
+            <w:pPr>
+              <w:widowControl w:val="0"/>
+              <w:rPr>
+                <w:sz w:val="20"/>
+                <w:szCs w:val="20"/>
+              </w:rPr>
+            </w:pPr>
+          </w:p>
+        </w:tc>
+        <w:tc>
+          <w:tcPr>
+            <w:tcW w:w="518" w:type="dxa"/>
+            <w:tcBorders>
+              <w:top w:val="single" w:sz="6" w:space="0" w:color="CCCCCC"/>
+              <w:left w:val="single" w:sz="6" w:space="0" w:color="CCCCCC"/>
+              <w:bottom w:val="single" w:sz="6" w:space="0" w:color="D9D9D9"/>
+              <w:right w:val="single" w:sz="6" w:space="0" w:color="D9D9D9"/>
+            </w:tcBorders>
+            <w:shd w:val="clear" w:color="auto" w:fill="FFFFFF" w:themeFill="background1"/>
+            <w:tcMar>
+              <w:top w:w="40" w:type="dxa"/>
+              <w:left w:w="40" w:type="dxa"/>
+              <w:bottom w:w="40" w:type="dxa"/>
+              <w:right w:w="40" w:type="dxa"/>
+            </w:tcMar>
+            <w:vAlign w:val="bottom"/>
+          </w:tcPr>
+          <w:p>
+            <w:pPr>
+              <w:widowControl w:val="0"/>
+              <w:rPr>
+                <w:sz w:val="20"/>
+                <w:szCs w:val="20"/>
+              </w:rPr>
+            </w:pPr>
+          </w:p>
+        </w:tc>
+        <w:tc>
+          <w:tcPr>
+            <w:tcW w:w="518" w:type="dxa"/>
+            <w:tcBorders>
+              <w:top w:val="single" w:sz="6" w:space="0" w:color="CCCCCC"/>
+              <w:left w:val="single" w:sz="6" w:space="0" w:color="CCCCCC"/>
+              <w:bottom w:val="single" w:sz="6" w:space="0" w:color="D9D9D9"/>
+              <w:right w:val="single" w:sz="6" w:space="0" w:color="D9D9D9"/>
+            </w:tcBorders>
+            <w:shd w:val="clear" w:color="auto" w:fill="FFFFFF" w:themeFill="background1"/>
+            <w:tcMar>
+              <w:top w:w="40" w:type="dxa"/>
+              <w:left w:w="40" w:type="dxa"/>
+              <w:bottom w:w="40" w:type="dxa"/>
+              <w:right w:w="40" w:type="dxa"/>
+            </w:tcMar>
+            <w:vAlign w:val="bottom"/>
+          </w:tcPr>
+          <w:p>
+            <w:pPr>
+              <w:widowControl w:val="0"/>
+              <w:rPr>
+                <w:sz w:val="20"/>
+                <w:szCs w:val="20"/>
+              </w:rPr>
+            </w:pPr>
+          </w:p>
+        </w:tc>
+        <w:tc>
+          <w:tcPr>
+            <w:tcW w:w="518" w:type="dxa"/>
+            <w:gridSpan w:val="2"/>
+            <w:tcBorders>
+              <w:top w:val="single" w:sz="6" w:space="0" w:color="CCCCCC"/>
+              <w:left w:val="single" w:sz="6" w:space="0" w:color="CCCCCC"/>
+              <w:bottom w:val="single" w:sz="6" w:space="0" w:color="D9D9D9"/>
+              <w:right w:val="single" w:sz="6" w:space="0" w:color="D9D9D9"/>
+            </w:tcBorders>
+            <w:shd w:val="clear" w:color="auto" w:fill="FFFFFF" w:themeFill="background1"/>
+            <w:tcMar>
+              <w:top w:w="40" w:type="dxa"/>
+              <w:left w:w="40" w:type="dxa"/>
+              <w:bottom w:w="40" w:type="dxa"/>
+              <w:right w:w="40" w:type="dxa"/>
+            </w:tcMar>
+            <w:vAlign w:val="bottom"/>
+          </w:tcPr>
+          <w:p>
+            <w:pPr>
+              <w:widowControl w:val="0"/>
+              <w:rPr>
+                <w:sz w:val="20"/>
+                <w:szCs w:val="20"/>
+              </w:rPr>
+            </w:pPr>
+          </w:p>
+        </w:tc>
+        <w:tc>
+          <w:tcPr>
+            <w:tcW w:w="518" w:type="dxa"/>
+            <w:tcBorders>
+              <w:top w:val="single" w:sz="6" w:space="0" w:color="CCCCCC"/>
+              <w:left w:val="single" w:sz="6" w:space="0" w:color="CCCCCC"/>
+              <w:bottom w:val="single" w:sz="6" w:space="0" w:color="D9D9D9"/>
+              <w:right w:val="single" w:sz="6" w:space="0" w:color="D9D9D9"/>
+            </w:tcBorders>
+            <w:shd w:val="clear" w:color="auto" w:fill="FFC000"/>
+            <w:tcMar>
+              <w:top w:w="40" w:type="dxa"/>
+              <w:left w:w="40" w:type="dxa"/>
+              <w:bottom w:w="40" w:type="dxa"/>
+              <w:right w:w="40" w:type="dxa"/>
+            </w:tcMar>
+            <w:vAlign w:val="bottom"/>
+          </w:tcPr>
+          <w:p>
+            <w:pPr>
+              <w:widowControl w:val="0"/>
+              <w:rPr>
+                <w:sz w:val="20"/>
+                <w:szCs w:val="20"/>
+              </w:rPr>
+            </w:pPr>
+          </w:p>
+        </w:tc>
+        <w:tc>
+          <w:tcPr>
+            <w:tcW w:w="518" w:type="dxa"/>
+            <w:tcBorders>
+              <w:top w:val="single" w:sz="6" w:space="0" w:color="CCCCCC"/>
+              <w:left w:val="single" w:sz="6" w:space="0" w:color="CCCCCC"/>
+              <w:bottom w:val="single" w:sz="6" w:space="0" w:color="D9D9D9"/>
+              <w:right w:val="single" w:sz="6" w:space="0" w:color="D9D9D9"/>
+            </w:tcBorders>
+            <w:shd w:val="clear" w:color="auto" w:fill="FFC000"/>
+            <w:tcMar>
+              <w:top w:w="40" w:type="dxa"/>
+              <w:left w:w="40" w:type="dxa"/>
+              <w:bottom w:w="40" w:type="dxa"/>
+              <w:right w:w="40" w:type="dxa"/>
+            </w:tcMar>
+            <w:vAlign w:val="bottom"/>
+          </w:tcPr>
+          <w:p>
+            <w:pPr>
+              <w:widowControl w:val="0"/>
+              <w:rPr>
+                <w:sz w:val="20"/>
+                <w:szCs w:val="20"/>
+              </w:rPr>
+            </w:pPr>
+          </w:p>
+        </w:tc>
+        <w:tc>
+          <w:tcPr>
+            <w:tcW w:w="518" w:type="dxa"/>
+            <w:tcBorders>
+              <w:top w:val="single" w:sz="6" w:space="0" w:color="CCCCCC"/>
+              <w:left w:val="single" w:sz="6" w:space="0" w:color="CCCCCC"/>
+              <w:bottom w:val="single" w:sz="6" w:space="0" w:color="D9D9D9"/>
+              <w:right w:val="single" w:sz="6" w:space="0" w:color="D9D9D9"/>
+            </w:tcBorders>
+            <w:shd w:val="clear" w:color="auto" w:fill="FFFFFF" w:themeFill="background1"/>
+            <w:tcMar>
+              <w:top w:w="40" w:type="dxa"/>
+              <w:left w:w="40" w:type="dxa"/>
+              <w:bottom w:w="40" w:type="dxa"/>
+              <w:right w:w="40" w:type="dxa"/>
+            </w:tcMar>
+            <w:vAlign w:val="bottom"/>
+          </w:tcPr>
+          <w:p>
+            <w:pPr>
+              <w:widowControl w:val="0"/>
+              <w:rPr>
+                <w:sz w:val="20"/>
+                <w:szCs w:val="20"/>
+              </w:rPr>
+            </w:pPr>
+          </w:p>
+        </w:tc>
+      </w:tr>
+      <w:tr>
+        <w:trPr>
+          <w:trHeight w:val="311"/>
+        </w:trPr>
+        <w:tc>
+          <w:tcPr>
+            <w:tcW w:w="2845" w:type="dxa"/>
+            <w:tcBorders>
+              <w:top w:val="single" w:sz="6" w:space="0" w:color="CCCCCC"/>
+              <w:left w:val="single" w:sz="6" w:space="0" w:color="D9D9D9"/>
+              <w:bottom w:val="single" w:sz="6" w:space="0" w:color="D9D9D9"/>
+              <w:right w:val="single" w:sz="6" w:space="0" w:color="D9D9D9"/>
+            </w:tcBorders>
+            <w:shd w:val="clear" w:color="auto" w:fill="auto"/>
+            <w:tcMar>
+              <w:top w:w="40" w:type="dxa"/>
+              <w:left w:w="40" w:type="dxa"/>
+              <w:bottom w:w="40" w:type="dxa"/>
+              <w:right w:w="40" w:type="dxa"/>
+            </w:tcMar>
+            <w:vAlign w:val="bottom"/>
+          </w:tcPr>
+          <w:p>
+            <w:pPr>
+              <w:widowControl w:val="0"/>
+              <w:rPr>
+                <w:sz w:val="20"/>
+                <w:szCs w:val="20"/>
+              </w:rPr>
+            </w:pPr>
+            <w:r>
+              <w:rPr>
+                <w:b/>
+                <w:sz w:val="20"/>
+                <w:szCs w:val="20"/>
+              </w:rPr>
               <w:t>Delivery</w:t>
             </w:r>
           </w:p>
@@ -7996,7 +8748,7 @@
     </w:tbl>
     <w:p/>
     <w:sectPr>
-      <w:footerReference w:type="default" r:id="rId10"/>
+      <w:footerReference w:type="default" r:id="rId11"/>
       <w:pgSz w:w="12240" w:h="15840"/>
       <w:pgMar w:top="1440" w:right="1440" w:bottom="1440" w:left="1440" w:header="720" w:footer="720" w:gutter="0"/>
       <w:pgNumType w:start="1"/>
@@ -9059,6 +9811,29 @@
     <w:semiHidden/>
     <w:rsid w:val="00DC7784"/>
   </w:style>
+  <w:style w:type="character" w:styleId="Hyperlink">
+    <w:name w:val="Hyperlink"/>
+    <w:basedOn w:val="DefaultParagraphFont"/>
+    <w:uiPriority w:val="99"/>
+    <w:unhideWhenUsed/>
+    <w:rsid w:val="00066A67"/>
+    <w:rPr>
+      <w:color w:val="0000FF" w:themeColor="hyperlink"/>
+      <w:u w:val="single"/>
+    </w:rPr>
+  </w:style>
+  <w:style w:type="character" w:styleId="UnresolvedMention">
+    <w:name w:val="Unresolved Mention"/>
+    <w:basedOn w:val="DefaultParagraphFont"/>
+    <w:uiPriority w:val="99"/>
+    <w:semiHidden/>
+    <w:unhideWhenUsed/>
+    <w:rsid w:val="00066A67"/>
+    <w:rPr>
+      <w:color w:val="605E5C"/>
+      <w:shd w:val="clear" w:color="auto" w:fill="E1DFDD"/>
+    </w:rPr>
+  </w:style>
 </w:styles>
 </file>
 

</xml_diff>